<commit_message>
Builder DP and notes added
</commit_message>
<xml_diff>
--- a/Excercise/DesignPatterns/Design Patterns Notes With Code Example.docx
+++ b/Excercise/DesignPatterns/Design Patterns Notes With Code Example.docx
@@ -255,7 +255,23 @@
           <w:color w:val="000000"/>
           <w:bdr w:val="none" w:sz="0" w:space="0" w:color="auto" w:frame="1"/>
         </w:rPr>
-        <w:t>Design patterns can be thought of as templates for solving particular design problems rather than finished designs that can be transformed directly into code.</w:t>
+        <w:t xml:space="preserve">Design patterns can be thought of as templates for solving </w:t>
+      </w:r>
+      <w:r>
+        <w:rPr>
+          <w:rFonts w:ascii="Bookman Old Style" w:hAnsi="Bookman Old Style" w:cs="Arial"/>
+          <w:color w:val="000000"/>
+          <w:bdr w:val="none" w:sz="0" w:space="0" w:color="auto" w:frame="1"/>
+        </w:rPr>
+        <w:t xml:space="preserve">specific </w:t>
+      </w:r>
+      <w:r>
+        <w:rPr>
+          <w:rFonts w:ascii="Bookman Old Style" w:hAnsi="Bookman Old Style" w:cs="Arial"/>
+          <w:color w:val="000000"/>
+          <w:bdr w:val="none" w:sz="0" w:space="0" w:color="auto" w:frame="1"/>
+        </w:rPr>
+        <w:t>design problems rather than finished designs that can be transformed directly into code.</w:t>
       </w:r>
     </w:p>
     <w:p>
@@ -4294,7 +4310,6 @@
           <w:u w:val="single"/>
         </w:rPr>
       </w:pPr>
-      <w:proofErr w:type="spellStart"/>
       <w:r>
         <w:rPr>
           <w:rStyle w:val="Strong"/>
@@ -4305,7 +4320,6 @@
         </w:rPr>
         <w:t>Singletone.cs</w:t>
       </w:r>
-      <w:proofErr w:type="spellEnd"/>
     </w:p>
     <w:p>
       <w:pPr>
@@ -4374,29 +4388,7 @@
           <w:szCs w:val="19"/>
           <w:highlight w:val="white"/>
         </w:rPr>
-        <w:t xml:space="preserve"> </w:t>
-      </w:r>
-      <w:proofErr w:type="spellStart"/>
-      <w:r>
-        <w:rPr>
-          <w:rFonts w:ascii="Cascadia Mono" w:hAnsi="Cascadia Mono" w:cs="Cascadia Mono"/>
-          <w:color w:val="000000"/>
-          <w:sz w:val="19"/>
-          <w:szCs w:val="19"/>
-          <w:highlight w:val="white"/>
-        </w:rPr>
-        <w:t>System.Collections.Generic</w:t>
-      </w:r>
-      <w:proofErr w:type="spellEnd"/>
-      <w:r>
-        <w:rPr>
-          <w:rFonts w:ascii="Cascadia Mono" w:hAnsi="Cascadia Mono" w:cs="Cascadia Mono"/>
-          <w:color w:val="000000"/>
-          <w:sz w:val="19"/>
-          <w:szCs w:val="19"/>
-          <w:highlight w:val="white"/>
-        </w:rPr>
-        <w:t>;</w:t>
+        <w:t xml:space="preserve"> System.Collections.Generic;</w:t>
       </w:r>
     </w:p>
     <w:p>
@@ -4431,29 +4423,7 @@
           <w:szCs w:val="19"/>
           <w:highlight w:val="white"/>
         </w:rPr>
-        <w:t xml:space="preserve"> </w:t>
-      </w:r>
-      <w:proofErr w:type="spellStart"/>
-      <w:r>
-        <w:rPr>
-          <w:rFonts w:ascii="Cascadia Mono" w:hAnsi="Cascadia Mono" w:cs="Cascadia Mono"/>
-          <w:color w:val="000000"/>
-          <w:sz w:val="19"/>
-          <w:szCs w:val="19"/>
-          <w:highlight w:val="white"/>
-        </w:rPr>
-        <w:t>System.Linq</w:t>
-      </w:r>
-      <w:proofErr w:type="spellEnd"/>
-      <w:r>
-        <w:rPr>
-          <w:rFonts w:ascii="Cascadia Mono" w:hAnsi="Cascadia Mono" w:cs="Cascadia Mono"/>
-          <w:color w:val="000000"/>
-          <w:sz w:val="19"/>
-          <w:szCs w:val="19"/>
-          <w:highlight w:val="white"/>
-        </w:rPr>
-        <w:t>;</w:t>
+        <w:t xml:space="preserve"> System.Linq;</w:t>
       </w:r>
     </w:p>
     <w:p>
@@ -4488,29 +4458,7 @@
           <w:szCs w:val="19"/>
           <w:highlight w:val="white"/>
         </w:rPr>
-        <w:t xml:space="preserve"> </w:t>
-      </w:r>
-      <w:proofErr w:type="spellStart"/>
-      <w:r>
-        <w:rPr>
-          <w:rFonts w:ascii="Cascadia Mono" w:hAnsi="Cascadia Mono" w:cs="Cascadia Mono"/>
-          <w:color w:val="000000"/>
-          <w:sz w:val="19"/>
-          <w:szCs w:val="19"/>
-          <w:highlight w:val="white"/>
-        </w:rPr>
-        <w:t>System.Text</w:t>
-      </w:r>
-      <w:proofErr w:type="spellEnd"/>
-      <w:r>
-        <w:rPr>
-          <w:rFonts w:ascii="Cascadia Mono" w:hAnsi="Cascadia Mono" w:cs="Cascadia Mono"/>
-          <w:color w:val="000000"/>
-          <w:sz w:val="19"/>
-          <w:szCs w:val="19"/>
-          <w:highlight w:val="white"/>
-        </w:rPr>
-        <w:t>;</w:t>
+        <w:t xml:space="preserve"> System.Text;</w:t>
       </w:r>
     </w:p>
     <w:p>
@@ -4545,29 +4493,7 @@
           <w:szCs w:val="19"/>
           <w:highlight w:val="white"/>
         </w:rPr>
-        <w:t xml:space="preserve"> </w:t>
-      </w:r>
-      <w:proofErr w:type="spellStart"/>
-      <w:r>
-        <w:rPr>
-          <w:rFonts w:ascii="Cascadia Mono" w:hAnsi="Cascadia Mono" w:cs="Cascadia Mono"/>
-          <w:color w:val="000000"/>
-          <w:sz w:val="19"/>
-          <w:szCs w:val="19"/>
-          <w:highlight w:val="white"/>
-        </w:rPr>
-        <w:t>System.Threading.Tasks</w:t>
-      </w:r>
-      <w:proofErr w:type="spellEnd"/>
-      <w:r>
-        <w:rPr>
-          <w:rFonts w:ascii="Cascadia Mono" w:hAnsi="Cascadia Mono" w:cs="Cascadia Mono"/>
-          <w:color w:val="000000"/>
-          <w:sz w:val="19"/>
-          <w:szCs w:val="19"/>
-          <w:highlight w:val="white"/>
-        </w:rPr>
-        <w:t>;</w:t>
+        <w:t xml:space="preserve"> System.Threading.Tasks;</w:t>
       </w:r>
     </w:p>
     <w:p>
@@ -4617,20 +4543,8 @@
           <w:szCs w:val="19"/>
           <w:highlight w:val="white"/>
         </w:rPr>
-        <w:t xml:space="preserve"> </w:t>
-      </w:r>
-      <w:proofErr w:type="spellStart"/>
-      <w:r>
-        <w:rPr>
-          <w:rFonts w:ascii="Cascadia Mono" w:hAnsi="Cascadia Mono" w:cs="Cascadia Mono"/>
-          <w:color w:val="000000"/>
-          <w:sz w:val="19"/>
-          <w:szCs w:val="19"/>
-          <w:highlight w:val="white"/>
-        </w:rPr>
-        <w:t>SingletonDP</w:t>
-      </w:r>
-      <w:proofErr w:type="spellEnd"/>
+        <w:t xml:space="preserve"> SingletonDP</w:t>
+      </w:r>
     </w:p>
     <w:p>
       <w:pPr>
@@ -5059,29 +4973,7 @@
           <w:szCs w:val="19"/>
           <w:highlight w:val="white"/>
         </w:rPr>
-        <w:t xml:space="preserve"> </w:t>
-      </w:r>
-      <w:proofErr w:type="spellStart"/>
-      <w:r>
-        <w:rPr>
-          <w:rFonts w:ascii="Cascadia Mono" w:hAnsi="Cascadia Mono" w:cs="Cascadia Mono"/>
-          <w:color w:val="000000"/>
-          <w:sz w:val="19"/>
-          <w:szCs w:val="19"/>
-          <w:highlight w:val="white"/>
-        </w:rPr>
-        <w:t>instanceLock</w:t>
-      </w:r>
-      <w:proofErr w:type="spellEnd"/>
-      <w:r>
-        <w:rPr>
-          <w:rFonts w:ascii="Cascadia Mono" w:hAnsi="Cascadia Mono" w:cs="Cascadia Mono"/>
-          <w:color w:val="000000"/>
-          <w:sz w:val="19"/>
-          <w:szCs w:val="19"/>
-          <w:highlight w:val="white"/>
-        </w:rPr>
-        <w:t xml:space="preserve"> = </w:t>
+        <w:t xml:space="preserve"> instanceLock = </w:t>
       </w:r>
       <w:r>
         <w:rPr>
@@ -5216,29 +5108,7 @@
           <w:szCs w:val="19"/>
           <w:highlight w:val="white"/>
         </w:rPr>
-        <w:t xml:space="preserve"> </w:t>
-      </w:r>
-      <w:proofErr w:type="spellStart"/>
-      <w:r>
-        <w:rPr>
-          <w:rFonts w:ascii="Cascadia Mono" w:hAnsi="Cascadia Mono" w:cs="Cascadia Mono"/>
-          <w:color w:val="000000"/>
-          <w:sz w:val="19"/>
-          <w:szCs w:val="19"/>
-          <w:highlight w:val="white"/>
-        </w:rPr>
-        <w:t>getInstance</w:t>
-      </w:r>
-      <w:proofErr w:type="spellEnd"/>
-      <w:r>
-        <w:rPr>
-          <w:rFonts w:ascii="Cascadia Mono" w:hAnsi="Cascadia Mono" w:cs="Cascadia Mono"/>
-          <w:color w:val="000000"/>
-          <w:sz w:val="19"/>
-          <w:szCs w:val="19"/>
-          <w:highlight w:val="white"/>
-        </w:rPr>
-        <w:t>()</w:t>
+        <w:t xml:space="preserve"> getInstance()</w:t>
       </w:r>
     </w:p>
     <w:p>
@@ -5434,29 +5304,7 @@
           <w:szCs w:val="19"/>
           <w:highlight w:val="white"/>
         </w:rPr>
-        <w:t xml:space="preserve"> (</w:t>
-      </w:r>
-      <w:proofErr w:type="spellStart"/>
-      <w:r>
-        <w:rPr>
-          <w:rFonts w:ascii="Cascadia Mono" w:hAnsi="Cascadia Mono" w:cs="Cascadia Mono"/>
-          <w:color w:val="000000"/>
-          <w:sz w:val="19"/>
-          <w:szCs w:val="19"/>
-          <w:highlight w:val="white"/>
-        </w:rPr>
-        <w:t>instanceLock</w:t>
-      </w:r>
-      <w:proofErr w:type="spellEnd"/>
-      <w:r>
-        <w:rPr>
-          <w:rFonts w:ascii="Cascadia Mono" w:hAnsi="Cascadia Mono" w:cs="Cascadia Mono"/>
-          <w:color w:val="000000"/>
-          <w:sz w:val="19"/>
-          <w:szCs w:val="19"/>
-          <w:highlight w:val="white"/>
-        </w:rPr>
-        <w:t>)</w:t>
+        <w:t xml:space="preserve"> (instanceLock)</w:t>
       </w:r>
     </w:p>
     <w:p>
@@ -5873,7 +5721,6 @@
           <w:szCs w:val="24"/>
         </w:rPr>
       </w:pPr>
-      <w:proofErr w:type="spellStart"/>
       <w:r>
         <w:rPr>
           <w:rStyle w:val="Strong"/>
@@ -5883,7 +5730,6 @@
         </w:rPr>
         <w:t>Program.cs</w:t>
       </w:r>
-      <w:proofErr w:type="spellEnd"/>
     </w:p>
     <w:p>
       <w:pPr>
@@ -5917,20 +5763,8 @@
           <w:szCs w:val="19"/>
           <w:highlight w:val="white"/>
         </w:rPr>
-        <w:t xml:space="preserve"> </w:t>
-      </w:r>
-      <w:proofErr w:type="spellStart"/>
-      <w:r>
-        <w:rPr>
-          <w:rFonts w:ascii="Cascadia Mono" w:hAnsi="Cascadia Mono" w:cs="Cascadia Mono"/>
-          <w:color w:val="000000"/>
-          <w:sz w:val="19"/>
-          <w:szCs w:val="19"/>
-          <w:highlight w:val="white"/>
-        </w:rPr>
-        <w:t>SingletonDP</w:t>
-      </w:r>
-      <w:proofErr w:type="spellEnd"/>
+        <w:t xml:space="preserve"> SingletonDP</w:t>
+      </w:r>
     </w:p>
     <w:p>
       <w:pPr>
@@ -6139,29 +5973,7 @@
           <w:szCs w:val="19"/>
           <w:highlight w:val="white"/>
         </w:rPr>
-        <w:t xml:space="preserve">[] </w:t>
-      </w:r>
-      <w:proofErr w:type="spellStart"/>
-      <w:r>
-        <w:rPr>
-          <w:rFonts w:ascii="Cascadia Mono" w:hAnsi="Cascadia Mono" w:cs="Cascadia Mono"/>
-          <w:color w:val="000000"/>
-          <w:sz w:val="19"/>
-          <w:szCs w:val="19"/>
-          <w:highlight w:val="white"/>
-        </w:rPr>
-        <w:t>args</w:t>
-      </w:r>
-      <w:proofErr w:type="spellEnd"/>
-      <w:r>
-        <w:rPr>
-          <w:rFonts w:ascii="Cascadia Mono" w:hAnsi="Cascadia Mono" w:cs="Cascadia Mono"/>
-          <w:color w:val="000000"/>
-          <w:sz w:val="19"/>
-          <w:szCs w:val="19"/>
-          <w:highlight w:val="white"/>
-        </w:rPr>
-        <w:t>)</w:t>
+        <w:t>[] args)</w:t>
       </w:r>
     </w:p>
     <w:p>
@@ -6221,29 +6033,7 @@
           <w:szCs w:val="19"/>
           <w:highlight w:val="white"/>
         </w:rPr>
-        <w:t xml:space="preserve">//Singleton </w:t>
-      </w:r>
-      <w:proofErr w:type="spellStart"/>
-      <w:r>
-        <w:rPr>
-          <w:rFonts w:ascii="Cascadia Mono" w:hAnsi="Cascadia Mono" w:cs="Cascadia Mono"/>
-          <w:color w:val="008000"/>
-          <w:sz w:val="19"/>
-          <w:szCs w:val="19"/>
-          <w:highlight w:val="white"/>
-        </w:rPr>
-        <w:t>abc</w:t>
-      </w:r>
-      <w:proofErr w:type="spellEnd"/>
-      <w:r>
-        <w:rPr>
-          <w:rFonts w:ascii="Cascadia Mono" w:hAnsi="Cascadia Mono" w:cs="Cascadia Mono"/>
-          <w:color w:val="008000"/>
-          <w:sz w:val="19"/>
-          <w:szCs w:val="19"/>
-          <w:highlight w:val="white"/>
-        </w:rPr>
-        <w:t xml:space="preserve"> = new Singleton();//Error inaccessible due to protection level</w:t>
+        <w:t>//Singleton abc = new Singleton();//Error inaccessible due to protection level</w:t>
       </w:r>
     </w:p>
     <w:p>
@@ -6288,31 +6078,8 @@
           <w:szCs w:val="19"/>
           <w:highlight w:val="white"/>
         </w:rPr>
-        <w:t xml:space="preserve"> </w:t>
-      </w:r>
-      <w:proofErr w:type="spellStart"/>
-      <w:r>
-        <w:rPr>
-          <w:rFonts w:ascii="Cascadia Mono" w:hAnsi="Cascadia Mono" w:cs="Cascadia Mono"/>
-          <w:color w:val="000000"/>
-          <w:sz w:val="19"/>
-          <w:szCs w:val="19"/>
-          <w:highlight w:val="white"/>
-        </w:rPr>
-        <w:t>inst</w:t>
-      </w:r>
-      <w:proofErr w:type="spellEnd"/>
-      <w:r>
-        <w:rPr>
-          <w:rFonts w:ascii="Cascadia Mono" w:hAnsi="Cascadia Mono" w:cs="Cascadia Mono"/>
-          <w:color w:val="000000"/>
-          <w:sz w:val="19"/>
-          <w:szCs w:val="19"/>
-          <w:highlight w:val="white"/>
-        </w:rPr>
-        <w:t xml:space="preserve"> = </w:t>
-      </w:r>
-      <w:proofErr w:type="spellStart"/>
+        <w:t xml:space="preserve"> inst = </w:t>
+      </w:r>
       <w:r>
         <w:rPr>
           <w:rFonts w:ascii="Cascadia Mono" w:hAnsi="Cascadia Mono" w:cs="Cascadia Mono"/>
@@ -6331,18 +6098,7 @@
           <w:szCs w:val="19"/>
           <w:highlight w:val="white"/>
         </w:rPr>
-        <w:t>.getInstance</w:t>
-      </w:r>
-      <w:proofErr w:type="spellEnd"/>
-      <w:r>
-        <w:rPr>
-          <w:rFonts w:ascii="Cascadia Mono" w:hAnsi="Cascadia Mono" w:cs="Cascadia Mono"/>
-          <w:color w:val="000000"/>
-          <w:sz w:val="19"/>
-          <w:szCs w:val="19"/>
-          <w:highlight w:val="white"/>
-        </w:rPr>
-        <w:t>();</w:t>
+        <w:t>.getInstance();</w:t>
       </w:r>
       <w:r>
         <w:rPr>
@@ -6379,7 +6135,6 @@
         </w:rPr>
         <w:t xml:space="preserve">           </w:t>
       </w:r>
-      <w:proofErr w:type="spellStart"/>
       <w:r>
         <w:rPr>
           <w:rFonts w:ascii="Cascadia Mono" w:hAnsi="Cascadia Mono" w:cs="Cascadia Mono"/>
@@ -6398,18 +6153,7 @@
           <w:szCs w:val="19"/>
           <w:highlight w:val="white"/>
         </w:rPr>
-        <w:t>.WriteLine</w:t>
-      </w:r>
-      <w:proofErr w:type="spellEnd"/>
-      <w:r>
-        <w:rPr>
-          <w:rFonts w:ascii="Cascadia Mono" w:hAnsi="Cascadia Mono" w:cs="Cascadia Mono"/>
-          <w:color w:val="000000"/>
-          <w:sz w:val="19"/>
-          <w:szCs w:val="19"/>
-          <w:highlight w:val="white"/>
-        </w:rPr>
-        <w:t>(</w:t>
+        <w:t>.WriteLine(</w:t>
       </w:r>
       <w:r>
         <w:rPr>
@@ -7006,7 +6750,6 @@
         </w:rPr>
         <w:t xml:space="preserve"> </w:t>
       </w:r>
-      <w:proofErr w:type="spellStart"/>
       <w:r>
         <w:rPr>
           <w:rStyle w:val="Strong"/>
@@ -7014,17 +6757,7 @@
           <w:sz w:val="24"/>
           <w:szCs w:val="24"/>
         </w:rPr>
-        <w:t>ILoggerService</w:t>
-      </w:r>
-      <w:proofErr w:type="spellEnd"/>
-      <w:r>
-        <w:rPr>
-          <w:rStyle w:val="Strong"/>
-          <w:rFonts w:ascii="Bookman Old Style" w:hAnsi="Bookman Old Style"/>
-          <w:sz w:val="24"/>
-          <w:szCs w:val="24"/>
-        </w:rPr>
-        <w:t xml:space="preserve"> Interface</w:t>
+        <w:t>ILoggerService Interface</w:t>
       </w:r>
     </w:p>
     <w:p>
@@ -7073,7 +6806,6 @@
         </w:rPr>
         <w:t xml:space="preserve"> </w:t>
       </w:r>
-      <w:proofErr w:type="spellStart"/>
       <w:r>
         <w:rPr>
           <w:rStyle w:val="hljs-title"/>
@@ -7083,7 +6815,6 @@
         </w:rPr>
         <w:t>ILoggerService</w:t>
       </w:r>
-      <w:proofErr w:type="spellEnd"/>
     </w:p>
     <w:p>
       <w:pPr>
@@ -7142,7 +6873,6 @@
         </w:rPr>
         <w:t xml:space="preserve"> </w:t>
       </w:r>
-      <w:proofErr w:type="spellStart"/>
       <w:r>
         <w:rPr>
           <w:rStyle w:val="hljs-title"/>
@@ -7152,7 +6882,6 @@
         </w:rPr>
         <w:t>LogInfo</w:t>
       </w:r>
-      <w:proofErr w:type="spellEnd"/>
       <w:r>
         <w:rPr>
           <w:rStyle w:val="HTMLCode"/>
@@ -7218,7 +6947,6 @@
         </w:rPr>
         <w:t xml:space="preserve"> </w:t>
       </w:r>
-      <w:proofErr w:type="spellStart"/>
       <w:r>
         <w:rPr>
           <w:rStyle w:val="hljs-title"/>
@@ -7228,7 +6956,6 @@
         </w:rPr>
         <w:t>LogError</w:t>
       </w:r>
-      <w:proofErr w:type="spellEnd"/>
       <w:r>
         <w:rPr>
           <w:rStyle w:val="HTMLCode"/>
@@ -7297,7 +7024,6 @@
         </w:rPr>
         <w:t xml:space="preserve">2. </w:t>
       </w:r>
-      <w:proofErr w:type="spellStart"/>
       <w:r>
         <w:rPr>
           <w:rStyle w:val="Strong"/>
@@ -7305,17 +7031,7 @@
           <w:sz w:val="24"/>
           <w:szCs w:val="24"/>
         </w:rPr>
-        <w:t>FileLoggerService</w:t>
-      </w:r>
-      <w:proofErr w:type="spellEnd"/>
-      <w:r>
-        <w:rPr>
-          <w:rStyle w:val="Strong"/>
-          <w:rFonts w:ascii="Bookman Old Style" w:hAnsi="Bookman Old Style"/>
-          <w:sz w:val="24"/>
-          <w:szCs w:val="24"/>
-        </w:rPr>
-        <w:t xml:space="preserve"> Implementation (Singleton + File Logging)</w:t>
+        <w:t>FileLoggerService Implementation (Singleton + File Logging)</w:t>
       </w:r>
     </w:p>
     <w:p>
@@ -7422,7 +7138,6 @@
         </w:rPr>
         <w:t xml:space="preserve"> </w:t>
       </w:r>
-      <w:proofErr w:type="spellStart"/>
       <w:r>
         <w:rPr>
           <w:rStyle w:val="hljs-title"/>
@@ -7432,7 +7147,6 @@
         </w:rPr>
         <w:t>FileLoggerService</w:t>
       </w:r>
-      <w:proofErr w:type="spellEnd"/>
       <w:r>
         <w:rPr>
           <w:rStyle w:val="HTMLCode"/>
@@ -7442,7 +7156,6 @@
         </w:rPr>
         <w:t xml:space="preserve"> : </w:t>
       </w:r>
-      <w:proofErr w:type="spellStart"/>
       <w:r>
         <w:rPr>
           <w:rStyle w:val="hljs-title"/>
@@ -7452,7 +7165,6 @@
         </w:rPr>
         <w:t>ILoggerService</w:t>
       </w:r>
-      <w:proofErr w:type="spellEnd"/>
     </w:p>
     <w:p>
       <w:pPr>
@@ -7529,7 +7241,6 @@
         </w:rPr>
         <w:t xml:space="preserve"> </w:t>
       </w:r>
-      <w:proofErr w:type="spellStart"/>
       <w:r>
         <w:rPr>
           <w:rStyle w:val="hljs-keyword"/>
@@ -7539,7 +7250,6 @@
         </w:rPr>
         <w:t>readonly</w:t>
       </w:r>
-      <w:proofErr w:type="spellEnd"/>
       <w:r>
         <w:rPr>
           <w:rStyle w:val="HTMLCode"/>
@@ -7623,7 +7333,6 @@
         </w:rPr>
         <w:t xml:space="preserve"> </w:t>
       </w:r>
-      <w:proofErr w:type="spellStart"/>
       <w:r>
         <w:rPr>
           <w:rStyle w:val="hljs-keyword"/>
@@ -7633,7 +7342,6 @@
         </w:rPr>
         <w:t>readonly</w:t>
       </w:r>
-      <w:proofErr w:type="spellEnd"/>
       <w:r>
         <w:rPr>
           <w:rStyle w:val="HTMLCode"/>
@@ -7659,19 +7367,19 @@
           <w:sz w:val="24"/>
           <w:szCs w:val="24"/>
         </w:rPr>
-        <w:t xml:space="preserve"> _</w:t>
-      </w:r>
-      <w:proofErr w:type="spellStart"/>
-      <w:r>
+        <w:t xml:space="preserve"> _logFilePath;</w:t>
+      </w:r>
+    </w:p>
+    <w:p>
+      <w:pPr>
+        <w:pStyle w:val="HTMLPreformatted"/>
         <w:rPr>
           <w:rStyle w:val="HTMLCode"/>
           <w:rFonts w:ascii="Bookman Old Style" w:hAnsi="Bookman Old Style"/>
           <w:sz w:val="24"/>
           <w:szCs w:val="24"/>
         </w:rPr>
-        <w:t>logFilePath</w:t>
-      </w:r>
-      <w:proofErr w:type="spellEnd"/>
+      </w:pPr>
       <w:r>
         <w:rPr>
           <w:rStyle w:val="HTMLCode"/>
@@ -7679,47 +7387,26 @@
           <w:sz w:val="24"/>
           <w:szCs w:val="24"/>
         </w:rPr>
-        <w:t>;</w:t>
-      </w:r>
-    </w:p>
-    <w:p>
-      <w:pPr>
-        <w:pStyle w:val="HTMLPreformatted"/>
+        <w:t xml:space="preserve">    </w:t>
+      </w:r>
+      <w:r>
+        <w:rPr>
+          <w:rStyle w:val="hljs-keyword"/>
+          <w:rFonts w:ascii="Bookman Old Style" w:hAnsi="Bookman Old Style"/>
+          <w:sz w:val="24"/>
+          <w:szCs w:val="24"/>
+        </w:rPr>
+        <w:t>public</w:t>
+      </w:r>
+      <w:r>
         <w:rPr>
           <w:rStyle w:val="HTMLCode"/>
           <w:rFonts w:ascii="Bookman Old Style" w:hAnsi="Bookman Old Style"/>
           <w:sz w:val="24"/>
           <w:szCs w:val="24"/>
         </w:rPr>
-      </w:pPr>
-      <w:r>
-        <w:rPr>
-          <w:rStyle w:val="HTMLCode"/>
-          <w:rFonts w:ascii="Bookman Old Style" w:hAnsi="Bookman Old Style"/>
-          <w:sz w:val="24"/>
-          <w:szCs w:val="24"/>
-        </w:rPr>
-        <w:t xml:space="preserve">    </w:t>
-      </w:r>
-      <w:r>
-        <w:rPr>
-          <w:rStyle w:val="hljs-keyword"/>
-          <w:rFonts w:ascii="Bookman Old Style" w:hAnsi="Bookman Old Style"/>
-          <w:sz w:val="24"/>
-          <w:szCs w:val="24"/>
-        </w:rPr>
-        <w:t>public</w:t>
-      </w:r>
-      <w:r>
-        <w:rPr>
-          <w:rStyle w:val="HTMLCode"/>
-          <w:rFonts w:ascii="Bookman Old Style" w:hAnsi="Bookman Old Style"/>
-          <w:sz w:val="24"/>
-          <w:szCs w:val="24"/>
-        </w:rPr>
         <w:t xml:space="preserve"> </w:t>
       </w:r>
-      <w:proofErr w:type="spellStart"/>
       <w:r>
         <w:rPr>
           <w:rStyle w:val="hljs-title"/>
@@ -7729,7 +7416,6 @@
         </w:rPr>
         <w:t>FileLoggerService</w:t>
       </w:r>
-      <w:proofErr w:type="spellEnd"/>
       <w:r>
         <w:rPr>
           <w:rStyle w:val="HTMLCode"/>
@@ -7777,9 +7463,17 @@
           <w:sz w:val="24"/>
           <w:szCs w:val="24"/>
         </w:rPr>
-        <w:t xml:space="preserve">   _</w:t>
-      </w:r>
-      <w:proofErr w:type="spellStart"/>
+        <w:t xml:space="preserve">   _logFilePath = Path.Combine(AppDomain.CurrentDomain.BaseDirectory, </w:t>
+      </w:r>
+      <w:r>
+        <w:rPr>
+          <w:rStyle w:val="hljs-string"/>
+          <w:rFonts w:ascii="Bookman Old Style" w:hAnsi="Bookman Old Style"/>
+          <w:sz w:val="24"/>
+          <w:szCs w:val="24"/>
+        </w:rPr>
+        <w:t>"log.txt"</w:t>
+      </w:r>
       <w:r>
         <w:rPr>
           <w:rStyle w:val="HTMLCode"/>
@@ -7787,19 +7481,19 @@
           <w:sz w:val="24"/>
           <w:szCs w:val="24"/>
         </w:rPr>
-        <w:t>logFilePath</w:t>
-      </w:r>
-      <w:proofErr w:type="spellEnd"/>
-      <w:r>
+        <w:t>);</w:t>
+      </w:r>
+    </w:p>
+    <w:p>
+      <w:pPr>
+        <w:pStyle w:val="HTMLPreformatted"/>
         <w:rPr>
           <w:rStyle w:val="HTMLCode"/>
           <w:rFonts w:ascii="Bookman Old Style" w:hAnsi="Bookman Old Style"/>
           <w:sz w:val="24"/>
           <w:szCs w:val="24"/>
         </w:rPr>
-        <w:t xml:space="preserve"> = </w:t>
-      </w:r>
-      <w:proofErr w:type="spellStart"/>
+      </w:pPr>
       <w:r>
         <w:rPr>
           <w:rStyle w:val="HTMLCode"/>
@@ -7807,19 +7501,19 @@
           <w:sz w:val="24"/>
           <w:szCs w:val="24"/>
         </w:rPr>
-        <w:t>Path.Combine</w:t>
-      </w:r>
-      <w:proofErr w:type="spellEnd"/>
-      <w:r>
+        <w:t xml:space="preserve">    }</w:t>
+      </w:r>
+    </w:p>
+    <w:p>
+      <w:pPr>
+        <w:pStyle w:val="HTMLPreformatted"/>
         <w:rPr>
           <w:rStyle w:val="HTMLCode"/>
           <w:rFonts w:ascii="Bookman Old Style" w:hAnsi="Bookman Old Style"/>
           <w:sz w:val="24"/>
           <w:szCs w:val="24"/>
         </w:rPr>
-        <w:t>(</w:t>
-      </w:r>
-      <w:proofErr w:type="spellStart"/>
+      </w:pPr>
       <w:r>
         <w:rPr>
           <w:rStyle w:val="HTMLCode"/>
@@ -7827,9 +7521,17 @@
           <w:sz w:val="24"/>
           <w:szCs w:val="24"/>
         </w:rPr>
-        <w:t>AppDomain.CurrentDomain.BaseDirectory</w:t>
-      </w:r>
-      <w:proofErr w:type="spellEnd"/>
+        <w:t xml:space="preserve">    </w:t>
+      </w:r>
+      <w:r>
+        <w:rPr>
+          <w:rStyle w:val="hljs-keyword"/>
+          <w:rFonts w:ascii="Bookman Old Style" w:hAnsi="Bookman Old Style"/>
+          <w:sz w:val="24"/>
+          <w:szCs w:val="24"/>
+        </w:rPr>
+        <w:t>public</w:t>
+      </w:r>
       <w:r>
         <w:rPr>
           <w:rStyle w:val="HTMLCode"/>
@@ -7837,16 +7539,16 @@
           <w:sz w:val="24"/>
           <w:szCs w:val="24"/>
         </w:rPr>
-        <w:t xml:space="preserve">, </w:t>
-      </w:r>
-      <w:r>
-        <w:rPr>
-          <w:rStyle w:val="hljs-string"/>
-          <w:rFonts w:ascii="Bookman Old Style" w:hAnsi="Bookman Old Style"/>
-          <w:sz w:val="24"/>
-          <w:szCs w:val="24"/>
-        </w:rPr>
-        <w:t>"log.txt"</w:t>
+        <w:t xml:space="preserve"> </w:t>
+      </w:r>
+      <w:r>
+        <w:rPr>
+          <w:rStyle w:val="hljs-keyword"/>
+          <w:rFonts w:ascii="Bookman Old Style" w:hAnsi="Bookman Old Style"/>
+          <w:sz w:val="24"/>
+          <w:szCs w:val="24"/>
+        </w:rPr>
+        <w:t>void</w:t>
       </w:r>
       <w:r>
         <w:rPr>
@@ -7855,85 +7557,8 @@
           <w:sz w:val="24"/>
           <w:szCs w:val="24"/>
         </w:rPr>
-        <w:t>);</w:t>
-      </w:r>
-    </w:p>
-    <w:p>
-      <w:pPr>
-        <w:pStyle w:val="HTMLPreformatted"/>
-        <w:rPr>
-          <w:rStyle w:val="HTMLCode"/>
-          <w:rFonts w:ascii="Bookman Old Style" w:hAnsi="Bookman Old Style"/>
-          <w:sz w:val="24"/>
-          <w:szCs w:val="24"/>
-        </w:rPr>
-      </w:pPr>
-      <w:r>
-        <w:rPr>
-          <w:rStyle w:val="HTMLCode"/>
-          <w:rFonts w:ascii="Bookman Old Style" w:hAnsi="Bookman Old Style"/>
-          <w:sz w:val="24"/>
-          <w:szCs w:val="24"/>
-        </w:rPr>
-        <w:t xml:space="preserve">    }</w:t>
-      </w:r>
-    </w:p>
-    <w:p>
-      <w:pPr>
-        <w:pStyle w:val="HTMLPreformatted"/>
-        <w:rPr>
-          <w:rStyle w:val="HTMLCode"/>
-          <w:rFonts w:ascii="Bookman Old Style" w:hAnsi="Bookman Old Style"/>
-          <w:sz w:val="24"/>
-          <w:szCs w:val="24"/>
-        </w:rPr>
-      </w:pPr>
-      <w:r>
-        <w:rPr>
-          <w:rStyle w:val="HTMLCode"/>
-          <w:rFonts w:ascii="Bookman Old Style" w:hAnsi="Bookman Old Style"/>
-          <w:sz w:val="24"/>
-          <w:szCs w:val="24"/>
-        </w:rPr>
-        <w:t xml:space="preserve">    </w:t>
-      </w:r>
-      <w:r>
-        <w:rPr>
-          <w:rStyle w:val="hljs-keyword"/>
-          <w:rFonts w:ascii="Bookman Old Style" w:hAnsi="Bookman Old Style"/>
-          <w:sz w:val="24"/>
-          <w:szCs w:val="24"/>
-        </w:rPr>
-        <w:t>public</w:t>
-      </w:r>
-      <w:r>
-        <w:rPr>
-          <w:rStyle w:val="HTMLCode"/>
-          <w:rFonts w:ascii="Bookman Old Style" w:hAnsi="Bookman Old Style"/>
-          <w:sz w:val="24"/>
-          <w:szCs w:val="24"/>
-        </w:rPr>
         <w:t xml:space="preserve"> </w:t>
       </w:r>
-      <w:r>
-        <w:rPr>
-          <w:rStyle w:val="hljs-keyword"/>
-          <w:rFonts w:ascii="Bookman Old Style" w:hAnsi="Bookman Old Style"/>
-          <w:sz w:val="24"/>
-          <w:szCs w:val="24"/>
-        </w:rPr>
-        <w:t>void</w:t>
-      </w:r>
-      <w:r>
-        <w:rPr>
-          <w:rStyle w:val="HTMLCode"/>
-          <w:rFonts w:ascii="Bookman Old Style" w:hAnsi="Bookman Old Style"/>
-          <w:sz w:val="24"/>
-          <w:szCs w:val="24"/>
-        </w:rPr>
-        <w:t xml:space="preserve"> </w:t>
-      </w:r>
-      <w:proofErr w:type="spellStart"/>
       <w:r>
         <w:rPr>
           <w:rStyle w:val="hljs-title"/>
@@ -7943,7 +7568,6 @@
         </w:rPr>
         <w:t>LogInfo</w:t>
       </w:r>
-      <w:proofErr w:type="spellEnd"/>
       <w:r>
         <w:rPr>
           <w:rStyle w:val="HTMLCode"/>
@@ -8114,7 +7738,6 @@
         </w:rPr>
         <w:t xml:space="preserve"> </w:t>
       </w:r>
-      <w:proofErr w:type="spellStart"/>
       <w:r>
         <w:rPr>
           <w:rStyle w:val="hljs-title"/>
@@ -8124,7 +7747,6 @@
         </w:rPr>
         <w:t>LogError</w:t>
       </w:r>
-      <w:proofErr w:type="spellEnd"/>
       <w:r>
         <w:rPr>
           <w:rStyle w:val="HTMLCode"/>
@@ -8405,9 +8027,17 @@
           <w:sz w:val="24"/>
           <w:szCs w:val="24"/>
         </w:rPr>
-        <w:t>{</w:t>
-      </w:r>
-      <w:proofErr w:type="spellStart"/>
+        <w:t>{DateTime.Now:u}</w:t>
+      </w:r>
+      <w:r>
+        <w:rPr>
+          <w:rStyle w:val="HTMLCode"/>
+          <w:rFonts w:ascii="Bookman Old Style" w:hAnsi="Bookman Old Style"/>
+          <w:sz w:val="24"/>
+          <w:szCs w:val="24"/>
+        </w:rPr>
+        <w:t xml:space="preserve"> - </w:t>
+      </w:r>
       <w:r>
         <w:rPr>
           <w:rStyle w:val="hljs-subst"/>
@@ -8415,17 +8045,7 @@
           <w:sz w:val="24"/>
           <w:szCs w:val="24"/>
         </w:rPr>
-        <w:t>DateTime.Now:u</w:t>
-      </w:r>
-      <w:proofErr w:type="spellEnd"/>
-      <w:r>
-        <w:rPr>
-          <w:rStyle w:val="hljs-subst"/>
-          <w:rFonts w:ascii="Bookman Old Style" w:hAnsi="Bookman Old Style"/>
-          <w:sz w:val="24"/>
-          <w:szCs w:val="24"/>
-        </w:rPr>
-        <w:t>}</w:t>
+        <w:t>{message}</w:t>
       </w:r>
       <w:r>
         <w:rPr>
@@ -8434,25 +8054,45 @@
           <w:sz w:val="24"/>
           <w:szCs w:val="24"/>
         </w:rPr>
-        <w:t xml:space="preserve"> - </w:t>
-      </w:r>
-      <w:r>
-        <w:rPr>
-          <w:rStyle w:val="hljs-subst"/>
-          <w:rFonts w:ascii="Bookman Old Style" w:hAnsi="Bookman Old Style"/>
-          <w:sz w:val="24"/>
-          <w:szCs w:val="24"/>
-        </w:rPr>
-        <w:t>{message}</w:t>
-      </w:r>
-      <w:r>
+        <w:t>";</w:t>
+      </w:r>
+    </w:p>
+    <w:p>
+      <w:pPr>
+        <w:pStyle w:val="HTMLPreformatted"/>
         <w:rPr>
           <w:rStyle w:val="HTMLCode"/>
           <w:rFonts w:ascii="Bookman Old Style" w:hAnsi="Bookman Old Style"/>
           <w:sz w:val="24"/>
           <w:szCs w:val="24"/>
         </w:rPr>
-        <w:t>";</w:t>
+      </w:pPr>
+      <w:r>
+        <w:rPr>
+          <w:rStyle w:val="HTMLCode"/>
+          <w:rFonts w:ascii="Bookman Old Style" w:hAnsi="Bookman Old Style"/>
+          <w:sz w:val="24"/>
+          <w:szCs w:val="24"/>
+        </w:rPr>
+        <w:t xml:space="preserve">        </w:t>
+      </w:r>
+      <w:r>
+        <w:rPr>
+          <w:rStyle w:val="hljs-keyword"/>
+          <w:rFonts w:ascii="Bookman Old Style" w:hAnsi="Bookman Old Style"/>
+          <w:sz w:val="24"/>
+          <w:szCs w:val="24"/>
+        </w:rPr>
+        <w:t>lock</w:t>
+      </w:r>
+      <w:r>
+        <w:rPr>
+          <w:rStyle w:val="HTMLCode"/>
+          <w:rFonts w:ascii="Bookman Old Style" w:hAnsi="Bookman Old Style"/>
+          <w:sz w:val="24"/>
+          <w:szCs w:val="24"/>
+        </w:rPr>
+        <w:t xml:space="preserve"> (_lock)</w:t>
       </w:r>
     </w:p>
     <w:p>
@@ -8472,25 +8112,36 @@
           <w:sz w:val="24"/>
           <w:szCs w:val="24"/>
         </w:rPr>
-        <w:t xml:space="preserve">        </w:t>
-      </w:r>
-      <w:r>
-        <w:rPr>
-          <w:rStyle w:val="hljs-keyword"/>
-          <w:rFonts w:ascii="Bookman Old Style" w:hAnsi="Bookman Old Style"/>
-          <w:sz w:val="24"/>
-          <w:szCs w:val="24"/>
-        </w:rPr>
-        <w:t>lock</w:t>
-      </w:r>
-      <w:r>
+        <w:t xml:space="preserve">        {</w:t>
+      </w:r>
+    </w:p>
+    <w:p>
+      <w:pPr>
+        <w:pStyle w:val="HTMLPreformatted"/>
         <w:rPr>
           <w:rStyle w:val="HTMLCode"/>
           <w:rFonts w:ascii="Bookman Old Style" w:hAnsi="Bookman Old Style"/>
           <w:sz w:val="24"/>
           <w:szCs w:val="24"/>
         </w:rPr>
-        <w:t xml:space="preserve"> (_lock)</w:t>
+      </w:pPr>
+      <w:r>
+        <w:rPr>
+          <w:rStyle w:val="HTMLCode"/>
+          <w:rFonts w:ascii="Bookman Old Style" w:hAnsi="Bookman Old Style"/>
+          <w:sz w:val="24"/>
+          <w:szCs w:val="24"/>
+        </w:rPr>
+        <w:t xml:space="preserve">            </w:t>
+      </w:r>
+      <w:r>
+        <w:rPr>
+          <w:rStyle w:val="hljs-comment"/>
+          <w:rFonts w:ascii="Bookman Old Style" w:hAnsi="Bookman Old Style"/>
+          <w:sz w:val="24"/>
+          <w:szCs w:val="24"/>
+        </w:rPr>
+        <w:t>// Log to Console</w:t>
       </w:r>
     </w:p>
     <w:p>
@@ -8510,7 +8161,7 @@
           <w:sz w:val="24"/>
           <w:szCs w:val="24"/>
         </w:rPr>
-        <w:t xml:space="preserve">        {</w:t>
+        <w:t xml:space="preserve">            Console.WriteLine(formatted);</w:t>
       </w:r>
     </w:p>
     <w:p>
@@ -8539,7 +8190,7 @@
           <w:sz w:val="24"/>
           <w:szCs w:val="24"/>
         </w:rPr>
-        <w:t>// Log to Console</w:t>
+        <w:t>// Log to File</w:t>
       </w:r>
     </w:p>
     <w:p>
@@ -8559,136 +8210,7 @@
           <w:sz w:val="24"/>
           <w:szCs w:val="24"/>
         </w:rPr>
-        <w:t xml:space="preserve">            </w:t>
-      </w:r>
-      <w:proofErr w:type="spellStart"/>
-      <w:r>
-        <w:rPr>
-          <w:rStyle w:val="HTMLCode"/>
-          <w:rFonts w:ascii="Bookman Old Style" w:hAnsi="Bookman Old Style"/>
-          <w:sz w:val="24"/>
-          <w:szCs w:val="24"/>
-        </w:rPr>
-        <w:t>Console.WriteLine</w:t>
-      </w:r>
-      <w:proofErr w:type="spellEnd"/>
-      <w:r>
-        <w:rPr>
-          <w:rStyle w:val="HTMLCode"/>
-          <w:rFonts w:ascii="Bookman Old Style" w:hAnsi="Bookman Old Style"/>
-          <w:sz w:val="24"/>
-          <w:szCs w:val="24"/>
-        </w:rPr>
-        <w:t>(formatted);</w:t>
-      </w:r>
-    </w:p>
-    <w:p>
-      <w:pPr>
-        <w:pStyle w:val="HTMLPreformatted"/>
-        <w:rPr>
-          <w:rStyle w:val="HTMLCode"/>
-          <w:rFonts w:ascii="Bookman Old Style" w:hAnsi="Bookman Old Style"/>
-          <w:sz w:val="24"/>
-          <w:szCs w:val="24"/>
-        </w:rPr>
-      </w:pPr>
-      <w:r>
-        <w:rPr>
-          <w:rStyle w:val="HTMLCode"/>
-          <w:rFonts w:ascii="Bookman Old Style" w:hAnsi="Bookman Old Style"/>
-          <w:sz w:val="24"/>
-          <w:szCs w:val="24"/>
-        </w:rPr>
-        <w:t xml:space="preserve">            </w:t>
-      </w:r>
-      <w:r>
-        <w:rPr>
-          <w:rStyle w:val="hljs-comment"/>
-          <w:rFonts w:ascii="Bookman Old Style" w:hAnsi="Bookman Old Style"/>
-          <w:sz w:val="24"/>
-          <w:szCs w:val="24"/>
-        </w:rPr>
-        <w:t>// Log to File</w:t>
-      </w:r>
-    </w:p>
-    <w:p>
-      <w:pPr>
-        <w:pStyle w:val="HTMLPreformatted"/>
-        <w:rPr>
-          <w:rStyle w:val="HTMLCode"/>
-          <w:rFonts w:ascii="Bookman Old Style" w:hAnsi="Bookman Old Style"/>
-          <w:sz w:val="24"/>
-          <w:szCs w:val="24"/>
-        </w:rPr>
-      </w:pPr>
-      <w:r>
-        <w:rPr>
-          <w:rStyle w:val="HTMLCode"/>
-          <w:rFonts w:ascii="Bookman Old Style" w:hAnsi="Bookman Old Style"/>
-          <w:sz w:val="24"/>
-          <w:szCs w:val="24"/>
-        </w:rPr>
-        <w:t xml:space="preserve">            </w:t>
-      </w:r>
-      <w:proofErr w:type="spellStart"/>
-      <w:r>
-        <w:rPr>
-          <w:rStyle w:val="HTMLCode"/>
-          <w:rFonts w:ascii="Bookman Old Style" w:hAnsi="Bookman Old Style"/>
-          <w:sz w:val="24"/>
-          <w:szCs w:val="24"/>
-        </w:rPr>
-        <w:t>File.AppendAllText</w:t>
-      </w:r>
-      <w:proofErr w:type="spellEnd"/>
-      <w:r>
-        <w:rPr>
-          <w:rStyle w:val="HTMLCode"/>
-          <w:rFonts w:ascii="Bookman Old Style" w:hAnsi="Bookman Old Style"/>
-          <w:sz w:val="24"/>
-          <w:szCs w:val="24"/>
-        </w:rPr>
-        <w:t>(_</w:t>
-      </w:r>
-      <w:proofErr w:type="spellStart"/>
-      <w:r>
-        <w:rPr>
-          <w:rStyle w:val="HTMLCode"/>
-          <w:rFonts w:ascii="Bookman Old Style" w:hAnsi="Bookman Old Style"/>
-          <w:sz w:val="24"/>
-          <w:szCs w:val="24"/>
-        </w:rPr>
-        <w:t>logFilePath</w:t>
-      </w:r>
-      <w:proofErr w:type="spellEnd"/>
-      <w:r>
-        <w:rPr>
-          <w:rStyle w:val="HTMLCode"/>
-          <w:rFonts w:ascii="Bookman Old Style" w:hAnsi="Bookman Old Style"/>
-          <w:sz w:val="24"/>
-          <w:szCs w:val="24"/>
-        </w:rPr>
-        <w:t xml:space="preserve">, formatted + </w:t>
-      </w:r>
-      <w:proofErr w:type="spellStart"/>
-      <w:r>
-        <w:rPr>
-          <w:rStyle w:val="HTMLCode"/>
-          <w:rFonts w:ascii="Bookman Old Style" w:hAnsi="Bookman Old Style"/>
-          <w:sz w:val="24"/>
-          <w:szCs w:val="24"/>
-        </w:rPr>
-        <w:t>Environment.NewLine</w:t>
-      </w:r>
-      <w:proofErr w:type="spellEnd"/>
-      <w:r>
-        <w:rPr>
-          <w:rStyle w:val="HTMLCode"/>
-          <w:rFonts w:ascii="Bookman Old Style" w:hAnsi="Bookman Old Style"/>
-          <w:sz w:val="24"/>
-          <w:szCs w:val="24"/>
-        </w:rPr>
-        <w:t>);</w:t>
+        <w:t xml:space="preserve">            File.AppendAllText(_logFilePath, formatted + Environment.NewLine);</w:t>
       </w:r>
     </w:p>
     <w:p>
@@ -8798,7 +8320,6 @@
         </w:rPr>
         <w:t xml:space="preserve">In </w:t>
       </w:r>
-      <w:proofErr w:type="spellStart"/>
       <w:r>
         <w:rPr>
           <w:rStyle w:val="HTMLCode"/>
@@ -8808,7 +8329,6 @@
         </w:rPr>
         <w:t>Startup.cs</w:t>
       </w:r>
-      <w:proofErr w:type="spellEnd"/>
       <w:r>
         <w:rPr>
           <w:rFonts w:ascii="Bookman Old Style" w:hAnsi="Bookman Old Style"/>
@@ -8817,7 +8337,6 @@
         </w:rPr>
         <w:t xml:space="preserve"> or </w:t>
       </w:r>
-      <w:proofErr w:type="spellStart"/>
       <w:r>
         <w:rPr>
           <w:rStyle w:val="HTMLCode"/>
@@ -8827,7 +8346,6 @@
         </w:rPr>
         <w:t>Program.cs</w:t>
       </w:r>
-      <w:proofErr w:type="spellEnd"/>
       <w:r>
         <w:rPr>
           <w:rFonts w:ascii="Bookman Old Style" w:hAnsi="Bookman Old Style"/>
@@ -8847,7 +8365,6 @@
           <w:szCs w:val="24"/>
         </w:rPr>
       </w:pPr>
-      <w:proofErr w:type="spellStart"/>
       <w:r>
         <w:rPr>
           <w:rStyle w:val="HTMLCode"/>
@@ -8855,57 +8372,7 @@
           <w:sz w:val="24"/>
           <w:szCs w:val="24"/>
         </w:rPr>
-        <w:t>builder.Services.AddSingleton</w:t>
-      </w:r>
-      <w:proofErr w:type="spellEnd"/>
-      <w:r>
-        <w:rPr>
-          <w:rStyle w:val="HTMLCode"/>
-          <w:rFonts w:ascii="Bookman Old Style" w:hAnsi="Bookman Old Style"/>
-          <w:sz w:val="24"/>
-          <w:szCs w:val="24"/>
-        </w:rPr>
-        <w:t>&lt;</w:t>
-      </w:r>
-      <w:proofErr w:type="spellStart"/>
-      <w:r>
-        <w:rPr>
-          <w:rStyle w:val="HTMLCode"/>
-          <w:rFonts w:ascii="Bookman Old Style" w:hAnsi="Bookman Old Style"/>
-          <w:sz w:val="24"/>
-          <w:szCs w:val="24"/>
-        </w:rPr>
-        <w:t>ILoggerService</w:t>
-      </w:r>
-      <w:proofErr w:type="spellEnd"/>
-      <w:r>
-        <w:rPr>
-          <w:rStyle w:val="HTMLCode"/>
-          <w:rFonts w:ascii="Bookman Old Style" w:hAnsi="Bookman Old Style"/>
-          <w:sz w:val="24"/>
-          <w:szCs w:val="24"/>
-        </w:rPr>
-        <w:t xml:space="preserve">, </w:t>
-      </w:r>
-      <w:proofErr w:type="spellStart"/>
-      <w:r>
-        <w:rPr>
-          <w:rStyle w:val="HTMLCode"/>
-          <w:rFonts w:ascii="Bookman Old Style" w:hAnsi="Bookman Old Style"/>
-          <w:sz w:val="24"/>
-          <w:szCs w:val="24"/>
-        </w:rPr>
-        <w:t>FileLoggerService</w:t>
-      </w:r>
-      <w:proofErr w:type="spellEnd"/>
-      <w:r>
-        <w:rPr>
-          <w:rStyle w:val="HTMLCode"/>
-          <w:rFonts w:ascii="Bookman Old Style" w:hAnsi="Bookman Old Style"/>
-          <w:sz w:val="24"/>
-          <w:szCs w:val="24"/>
-        </w:rPr>
-        <w:t>&gt;();</w:t>
+        <w:t>builder.Services.AddSingleton&lt;ILoggerService, FileLoggerService&gt;();</w:t>
       </w:r>
     </w:p>
     <w:p>
@@ -8917,7 +8384,6 @@
           <w:szCs w:val="24"/>
         </w:rPr>
       </w:pPr>
-      <w:proofErr w:type="spellStart"/>
       <w:r>
         <w:rPr>
           <w:rStyle w:val="HTMLCode"/>
@@ -8927,7 +8393,6 @@
         </w:rPr>
         <w:t>AddSingleton</w:t>
       </w:r>
-      <w:proofErr w:type="spellEnd"/>
       <w:r>
         <w:rPr>
           <w:rFonts w:ascii="Bookman Old Style" w:hAnsi="Bookman Old Style"/>
@@ -8951,25 +8416,7 @@
           <w:sz w:val="24"/>
           <w:szCs w:val="24"/>
         </w:rPr>
-        <w:t xml:space="preserve"> is used throughout the app – which </w:t>
-      </w:r>
-      <w:proofErr w:type="spellStart"/>
-      <w:r>
-        <w:rPr>
-          <w:rFonts w:ascii="Bookman Old Style" w:hAnsi="Bookman Old Style"/>
-          <w:sz w:val="24"/>
-          <w:szCs w:val="24"/>
-        </w:rPr>
-        <w:t>fulfills</w:t>
-      </w:r>
-      <w:proofErr w:type="spellEnd"/>
-      <w:r>
-        <w:rPr>
-          <w:rFonts w:ascii="Bookman Old Style" w:hAnsi="Bookman Old Style"/>
-          <w:sz w:val="24"/>
-          <w:szCs w:val="24"/>
-        </w:rPr>
-        <w:t xml:space="preserve"> the Singleton pattern behavior </w:t>
+        <w:t xml:space="preserve"> is used throughout the app – which fulfills the Singleton pattern behavior </w:t>
       </w:r>
       <w:r>
         <w:rPr>
@@ -9072,7 +8519,6 @@
         </w:rPr>
         <w:t xml:space="preserve"> </w:t>
       </w:r>
-      <w:proofErr w:type="spellStart"/>
       <w:r>
         <w:rPr>
           <w:rStyle w:val="hljs-title"/>
@@ -9082,7 +8528,6 @@
         </w:rPr>
         <w:t>OrderService</w:t>
       </w:r>
-      <w:proofErr w:type="spellEnd"/>
     </w:p>
     <w:p>
       <w:pPr>
@@ -9141,7 +8586,6 @@
         </w:rPr>
         <w:t xml:space="preserve"> </w:t>
       </w:r>
-      <w:proofErr w:type="spellStart"/>
       <w:r>
         <w:rPr>
           <w:rStyle w:val="hljs-keyword"/>
@@ -9151,7 +8595,6 @@
         </w:rPr>
         <w:t>readonly</w:t>
       </w:r>
-      <w:proofErr w:type="spellEnd"/>
       <w:r>
         <w:rPr>
           <w:rStyle w:val="HTMLCode"/>
@@ -9159,67 +8602,46 @@
           <w:sz w:val="24"/>
           <w:szCs w:val="24"/>
         </w:rPr>
+        <w:t xml:space="preserve"> ILoggerService _logger;</w:t>
+      </w:r>
+    </w:p>
+    <w:p>
+      <w:pPr>
+        <w:pStyle w:val="HTMLPreformatted"/>
+        <w:rPr>
+          <w:rStyle w:val="HTMLCode"/>
+          <w:rFonts w:ascii="Bookman Old Style" w:hAnsi="Bookman Old Style"/>
+          <w:sz w:val="24"/>
+          <w:szCs w:val="24"/>
+        </w:rPr>
+      </w:pPr>
+      <w:r>
+        <w:rPr>
+          <w:rStyle w:val="HTMLCode"/>
+          <w:rFonts w:ascii="Bookman Old Style" w:hAnsi="Bookman Old Style"/>
+          <w:sz w:val="24"/>
+          <w:szCs w:val="24"/>
+        </w:rPr>
+        <w:t xml:space="preserve">    </w:t>
+      </w:r>
+      <w:r>
+        <w:rPr>
+          <w:rStyle w:val="hljs-keyword"/>
+          <w:rFonts w:ascii="Bookman Old Style" w:hAnsi="Bookman Old Style"/>
+          <w:sz w:val="24"/>
+          <w:szCs w:val="24"/>
+        </w:rPr>
+        <w:t>public</w:t>
+      </w:r>
+      <w:r>
+        <w:rPr>
+          <w:rStyle w:val="HTMLCode"/>
+          <w:rFonts w:ascii="Bookman Old Style" w:hAnsi="Bookman Old Style"/>
+          <w:sz w:val="24"/>
+          <w:szCs w:val="24"/>
+        </w:rPr>
         <w:t xml:space="preserve"> </w:t>
       </w:r>
-      <w:proofErr w:type="spellStart"/>
-      <w:r>
-        <w:rPr>
-          <w:rStyle w:val="HTMLCode"/>
-          <w:rFonts w:ascii="Bookman Old Style" w:hAnsi="Bookman Old Style"/>
-          <w:sz w:val="24"/>
-          <w:szCs w:val="24"/>
-        </w:rPr>
-        <w:t>ILoggerService</w:t>
-      </w:r>
-      <w:proofErr w:type="spellEnd"/>
-      <w:r>
-        <w:rPr>
-          <w:rStyle w:val="HTMLCode"/>
-          <w:rFonts w:ascii="Bookman Old Style" w:hAnsi="Bookman Old Style"/>
-          <w:sz w:val="24"/>
-          <w:szCs w:val="24"/>
-        </w:rPr>
-        <w:t xml:space="preserve"> _logger;</w:t>
-      </w:r>
-    </w:p>
-    <w:p>
-      <w:pPr>
-        <w:pStyle w:val="HTMLPreformatted"/>
-        <w:rPr>
-          <w:rStyle w:val="HTMLCode"/>
-          <w:rFonts w:ascii="Bookman Old Style" w:hAnsi="Bookman Old Style"/>
-          <w:sz w:val="24"/>
-          <w:szCs w:val="24"/>
-        </w:rPr>
-      </w:pPr>
-      <w:r>
-        <w:rPr>
-          <w:rStyle w:val="HTMLCode"/>
-          <w:rFonts w:ascii="Bookman Old Style" w:hAnsi="Bookman Old Style"/>
-          <w:sz w:val="24"/>
-          <w:szCs w:val="24"/>
-        </w:rPr>
-        <w:t xml:space="preserve">    </w:t>
-      </w:r>
-      <w:r>
-        <w:rPr>
-          <w:rStyle w:val="hljs-keyword"/>
-          <w:rFonts w:ascii="Bookman Old Style" w:hAnsi="Bookman Old Style"/>
-          <w:sz w:val="24"/>
-          <w:szCs w:val="24"/>
-        </w:rPr>
-        <w:t>public</w:t>
-      </w:r>
-      <w:r>
-        <w:rPr>
-          <w:rStyle w:val="HTMLCode"/>
-          <w:rFonts w:ascii="Bookman Old Style" w:hAnsi="Bookman Old Style"/>
-          <w:sz w:val="24"/>
-          <w:szCs w:val="24"/>
-        </w:rPr>
-        <w:t xml:space="preserve"> </w:t>
-      </w:r>
-      <w:proofErr w:type="spellStart"/>
       <w:r>
         <w:rPr>
           <w:rStyle w:val="hljs-title"/>
@@ -9229,7 +8651,6 @@
         </w:rPr>
         <w:t>OrderService</w:t>
       </w:r>
-      <w:proofErr w:type="spellEnd"/>
       <w:r>
         <w:rPr>
           <w:rStyle w:val="HTMLCode"/>
@@ -9239,7 +8660,6 @@
         </w:rPr>
         <w:t>(</w:t>
       </w:r>
-      <w:proofErr w:type="spellStart"/>
       <w:r>
         <w:rPr>
           <w:rStyle w:val="hljs-params"/>
@@ -9247,17 +8667,7 @@
           <w:sz w:val="24"/>
           <w:szCs w:val="24"/>
         </w:rPr>
-        <w:t>ILoggerService</w:t>
-      </w:r>
-      <w:proofErr w:type="spellEnd"/>
-      <w:r>
-        <w:rPr>
-          <w:rStyle w:val="hljs-params"/>
-          <w:rFonts w:ascii="Bookman Old Style" w:hAnsi="Bookman Old Style"/>
-          <w:sz w:val="24"/>
-          <w:szCs w:val="24"/>
-        </w:rPr>
-        <w:t xml:space="preserve"> logger</w:t>
+        <w:t>ILoggerService logger</w:t>
       </w:r>
       <w:r>
         <w:rPr>
@@ -9384,7 +8794,6 @@
         </w:rPr>
         <w:t xml:space="preserve"> </w:t>
       </w:r>
-      <w:proofErr w:type="spellStart"/>
       <w:r>
         <w:rPr>
           <w:rStyle w:val="hljs-title"/>
@@ -9394,7 +8803,6 @@
         </w:rPr>
         <w:t>PlaceOrder</w:t>
       </w:r>
-      <w:proofErr w:type="spellEnd"/>
       <w:r>
         <w:rPr>
           <w:rStyle w:val="HTMLCode"/>
@@ -9520,9 +8928,17 @@
           <w:sz w:val="24"/>
           <w:szCs w:val="24"/>
         </w:rPr>
-        <w:t xml:space="preserve">            _</w:t>
-      </w:r>
-      <w:proofErr w:type="spellStart"/>
+        <w:t xml:space="preserve">            _logger.LogInfo(</w:t>
+      </w:r>
+      <w:r>
+        <w:rPr>
+          <w:rStyle w:val="hljs-string"/>
+          <w:rFonts w:ascii="Bookman Old Style" w:hAnsi="Bookman Old Style"/>
+          <w:sz w:val="24"/>
+          <w:szCs w:val="24"/>
+        </w:rPr>
+        <w:t>"Order placed successfully."</w:t>
+      </w:r>
       <w:r>
         <w:rPr>
           <w:rStyle w:val="HTMLCode"/>
@@ -9530,17 +8946,105 @@
           <w:sz w:val="24"/>
           <w:szCs w:val="24"/>
         </w:rPr>
-        <w:t>logger.LogInfo</w:t>
-      </w:r>
-      <w:proofErr w:type="spellEnd"/>
-      <w:r>
+        <w:t>);</w:t>
+      </w:r>
+    </w:p>
+    <w:p>
+      <w:pPr>
+        <w:pStyle w:val="HTMLPreformatted"/>
         <w:rPr>
           <w:rStyle w:val="HTMLCode"/>
           <w:rFonts w:ascii="Bookman Old Style" w:hAnsi="Bookman Old Style"/>
           <w:sz w:val="24"/>
           <w:szCs w:val="24"/>
         </w:rPr>
-        <w:t>(</w:t>
+      </w:pPr>
+      <w:r>
+        <w:rPr>
+          <w:rStyle w:val="HTMLCode"/>
+          <w:rFonts w:ascii="Bookman Old Style" w:hAnsi="Bookman Old Style"/>
+          <w:sz w:val="24"/>
+          <w:szCs w:val="24"/>
+        </w:rPr>
+        <w:t xml:space="preserve">        }</w:t>
+      </w:r>
+    </w:p>
+    <w:p>
+      <w:pPr>
+        <w:pStyle w:val="HTMLPreformatted"/>
+        <w:rPr>
+          <w:rStyle w:val="HTMLCode"/>
+          <w:rFonts w:ascii="Bookman Old Style" w:hAnsi="Bookman Old Style"/>
+          <w:sz w:val="24"/>
+          <w:szCs w:val="24"/>
+        </w:rPr>
+      </w:pPr>
+      <w:r>
+        <w:rPr>
+          <w:rStyle w:val="HTMLCode"/>
+          <w:rFonts w:ascii="Bookman Old Style" w:hAnsi="Bookman Old Style"/>
+          <w:sz w:val="24"/>
+          <w:szCs w:val="24"/>
+        </w:rPr>
+        <w:t xml:space="preserve">        </w:t>
+      </w:r>
+      <w:r>
+        <w:rPr>
+          <w:rStyle w:val="hljs-keyword"/>
+          <w:rFonts w:ascii="Bookman Old Style" w:hAnsi="Bookman Old Style"/>
+          <w:sz w:val="24"/>
+          <w:szCs w:val="24"/>
+        </w:rPr>
+        <w:t>catch</w:t>
+      </w:r>
+      <w:r>
+        <w:rPr>
+          <w:rStyle w:val="HTMLCode"/>
+          <w:rFonts w:ascii="Bookman Old Style" w:hAnsi="Bookman Old Style"/>
+          <w:sz w:val="24"/>
+          <w:szCs w:val="24"/>
+        </w:rPr>
+        <w:t xml:space="preserve"> (Exception ex)</w:t>
+      </w:r>
+    </w:p>
+    <w:p>
+      <w:pPr>
+        <w:pStyle w:val="HTMLPreformatted"/>
+        <w:rPr>
+          <w:rStyle w:val="HTMLCode"/>
+          <w:rFonts w:ascii="Bookman Old Style" w:hAnsi="Bookman Old Style"/>
+          <w:sz w:val="24"/>
+          <w:szCs w:val="24"/>
+        </w:rPr>
+      </w:pPr>
+      <w:r>
+        <w:rPr>
+          <w:rStyle w:val="HTMLCode"/>
+          <w:rFonts w:ascii="Bookman Old Style" w:hAnsi="Bookman Old Style"/>
+          <w:sz w:val="24"/>
+          <w:szCs w:val="24"/>
+        </w:rPr>
+        <w:t xml:space="preserve">        {</w:t>
+      </w:r>
+    </w:p>
+    <w:p>
+      <w:pPr>
+        <w:pStyle w:val="HTMLPreformatted"/>
+        <w:rPr>
+          <w:rStyle w:val="HTMLCode"/>
+          <w:rFonts w:ascii="Bookman Old Style" w:hAnsi="Bookman Old Style"/>
+          <w:sz w:val="24"/>
+          <w:szCs w:val="24"/>
+        </w:rPr>
+      </w:pPr>
+      <w:r>
+        <w:rPr>
+          <w:rStyle w:val="HTMLCode"/>
+          <w:rFonts w:ascii="Bookman Old Style" w:hAnsi="Bookman Old Style"/>
+          <w:sz w:val="24"/>
+          <w:szCs w:val="24"/>
+        </w:rPr>
+        <w:t xml:space="preserve">            _logger.LogError(</w:t>
       </w:r>
       <w:r>
         <w:rPr>
@@ -9549,7 +9053,7 @@
           <w:sz w:val="24"/>
           <w:szCs w:val="24"/>
         </w:rPr>
-        <w:t>"Order placed successfully."</w:t>
+        <w:t>"Order failed: "</w:t>
       </w:r>
       <w:r>
         <w:rPr>
@@ -9558,163 +9062,7 @@
           <w:sz w:val="24"/>
           <w:szCs w:val="24"/>
         </w:rPr>
-        <w:t>);</w:t>
-      </w:r>
-    </w:p>
-    <w:p>
-      <w:pPr>
-        <w:pStyle w:val="HTMLPreformatted"/>
-        <w:rPr>
-          <w:rStyle w:val="HTMLCode"/>
-          <w:rFonts w:ascii="Bookman Old Style" w:hAnsi="Bookman Old Style"/>
-          <w:sz w:val="24"/>
-          <w:szCs w:val="24"/>
-        </w:rPr>
-      </w:pPr>
-      <w:r>
-        <w:rPr>
-          <w:rStyle w:val="HTMLCode"/>
-          <w:rFonts w:ascii="Bookman Old Style" w:hAnsi="Bookman Old Style"/>
-          <w:sz w:val="24"/>
-          <w:szCs w:val="24"/>
-        </w:rPr>
-        <w:t xml:space="preserve">        }</w:t>
-      </w:r>
-    </w:p>
-    <w:p>
-      <w:pPr>
-        <w:pStyle w:val="HTMLPreformatted"/>
-        <w:rPr>
-          <w:rStyle w:val="HTMLCode"/>
-          <w:rFonts w:ascii="Bookman Old Style" w:hAnsi="Bookman Old Style"/>
-          <w:sz w:val="24"/>
-          <w:szCs w:val="24"/>
-        </w:rPr>
-      </w:pPr>
-      <w:r>
-        <w:rPr>
-          <w:rStyle w:val="HTMLCode"/>
-          <w:rFonts w:ascii="Bookman Old Style" w:hAnsi="Bookman Old Style"/>
-          <w:sz w:val="24"/>
-          <w:szCs w:val="24"/>
-        </w:rPr>
-        <w:t xml:space="preserve">        </w:t>
-      </w:r>
-      <w:r>
-        <w:rPr>
-          <w:rStyle w:val="hljs-keyword"/>
-          <w:rFonts w:ascii="Bookman Old Style" w:hAnsi="Bookman Old Style"/>
-          <w:sz w:val="24"/>
-          <w:szCs w:val="24"/>
-        </w:rPr>
-        <w:t>catch</w:t>
-      </w:r>
-      <w:r>
-        <w:rPr>
-          <w:rStyle w:val="HTMLCode"/>
-          <w:rFonts w:ascii="Bookman Old Style" w:hAnsi="Bookman Old Style"/>
-          <w:sz w:val="24"/>
-          <w:szCs w:val="24"/>
-        </w:rPr>
-        <w:t xml:space="preserve"> (Exception ex)</w:t>
-      </w:r>
-    </w:p>
-    <w:p>
-      <w:pPr>
-        <w:pStyle w:val="HTMLPreformatted"/>
-        <w:rPr>
-          <w:rStyle w:val="HTMLCode"/>
-          <w:rFonts w:ascii="Bookman Old Style" w:hAnsi="Bookman Old Style"/>
-          <w:sz w:val="24"/>
-          <w:szCs w:val="24"/>
-        </w:rPr>
-      </w:pPr>
-      <w:r>
-        <w:rPr>
-          <w:rStyle w:val="HTMLCode"/>
-          <w:rFonts w:ascii="Bookman Old Style" w:hAnsi="Bookman Old Style"/>
-          <w:sz w:val="24"/>
-          <w:szCs w:val="24"/>
-        </w:rPr>
-        <w:t xml:space="preserve">        {</w:t>
-      </w:r>
-    </w:p>
-    <w:p>
-      <w:pPr>
-        <w:pStyle w:val="HTMLPreformatted"/>
-        <w:rPr>
-          <w:rStyle w:val="HTMLCode"/>
-          <w:rFonts w:ascii="Bookman Old Style" w:hAnsi="Bookman Old Style"/>
-          <w:sz w:val="24"/>
-          <w:szCs w:val="24"/>
-        </w:rPr>
-      </w:pPr>
-      <w:r>
-        <w:rPr>
-          <w:rStyle w:val="HTMLCode"/>
-          <w:rFonts w:ascii="Bookman Old Style" w:hAnsi="Bookman Old Style"/>
-          <w:sz w:val="24"/>
-          <w:szCs w:val="24"/>
-        </w:rPr>
-        <w:t xml:space="preserve">            _</w:t>
-      </w:r>
-      <w:proofErr w:type="spellStart"/>
-      <w:r>
-        <w:rPr>
-          <w:rStyle w:val="HTMLCode"/>
-          <w:rFonts w:ascii="Bookman Old Style" w:hAnsi="Bookman Old Style"/>
-          <w:sz w:val="24"/>
-          <w:szCs w:val="24"/>
-        </w:rPr>
-        <w:t>logger.LogError</w:t>
-      </w:r>
-      <w:proofErr w:type="spellEnd"/>
-      <w:r>
-        <w:rPr>
-          <w:rStyle w:val="HTMLCode"/>
-          <w:rFonts w:ascii="Bookman Old Style" w:hAnsi="Bookman Old Style"/>
-          <w:sz w:val="24"/>
-          <w:szCs w:val="24"/>
-        </w:rPr>
-        <w:t>(</w:t>
-      </w:r>
-      <w:r>
-        <w:rPr>
-          <w:rStyle w:val="hljs-string"/>
-          <w:rFonts w:ascii="Bookman Old Style" w:hAnsi="Bookman Old Style"/>
-          <w:sz w:val="24"/>
-          <w:szCs w:val="24"/>
-        </w:rPr>
-        <w:t>"Order failed: "</w:t>
-      </w:r>
-      <w:r>
-        <w:rPr>
-          <w:rStyle w:val="HTMLCode"/>
-          <w:rFonts w:ascii="Bookman Old Style" w:hAnsi="Bookman Old Style"/>
-          <w:sz w:val="24"/>
-          <w:szCs w:val="24"/>
-        </w:rPr>
-        <w:t xml:space="preserve"> + </w:t>
-      </w:r>
-      <w:proofErr w:type="spellStart"/>
-      <w:r>
-        <w:rPr>
-          <w:rStyle w:val="HTMLCode"/>
-          <w:rFonts w:ascii="Bookman Old Style" w:hAnsi="Bookman Old Style"/>
-          <w:sz w:val="24"/>
-          <w:szCs w:val="24"/>
-        </w:rPr>
-        <w:t>ex.Message</w:t>
-      </w:r>
-      <w:proofErr w:type="spellEnd"/>
-      <w:r>
-        <w:rPr>
-          <w:rStyle w:val="HTMLCode"/>
-          <w:rFonts w:ascii="Bookman Old Style" w:hAnsi="Bookman Old Style"/>
-          <w:sz w:val="24"/>
-          <w:szCs w:val="24"/>
-        </w:rPr>
-        <w:t>);</w:t>
+        <w:t xml:space="preserve"> + ex.Message);</w:t>
       </w:r>
     </w:p>
     <w:p>
@@ -9887,7 +9235,6 @@
               </w:rPr>
               <w:t>DI-Friendly Singleton (</w:t>
             </w:r>
-            <w:proofErr w:type="spellStart"/>
             <w:r>
               <w:rPr>
                 <w:rStyle w:val="HTMLCode"/>
@@ -9899,7 +9246,6 @@
               </w:rPr>
               <w:t>AddSingleton</w:t>
             </w:r>
-            <w:proofErr w:type="spellEnd"/>
             <w:r>
               <w:rPr>
                 <w:rFonts w:ascii="Bookman Old Style" w:hAnsi="Bookman Old Style"/>
@@ -10439,7 +9785,7 @@
           <w:szCs w:val="24"/>
         </w:rPr>
         <w:pict w14:anchorId="259A6CEB">
-          <v:rect id="_x0000_i1036" style="width:0;height:1.5pt" o:hralign="center" o:hrstd="t" o:hr="t" fillcolor="#a0a0a0" stroked="f"/>
+          <v:rect id="_x0000_i1028" style="width:0;height:1.5pt" o:hralign="center" o:hrstd="t" o:hr="t" fillcolor="#a0a0a0" stroked="f"/>
         </w:pict>
       </w:r>
     </w:p>
@@ -11089,7 +10435,6 @@
           <w:lang w:val="en-US"/>
         </w:rPr>
       </w:pPr>
-      <w:proofErr w:type="spellStart"/>
       <w:r>
         <w:rPr>
           <w:rFonts w:ascii="Cascadia Mono" w:hAnsi="Cascadia Mono" w:cs="Cascadia Mono"/>
@@ -11115,7 +10460,6 @@
         </w:rPr>
         <w:t>.cs</w:t>
       </w:r>
-      <w:proofErr w:type="spellEnd"/>
       <w:r>
         <w:rPr>
           <w:rFonts w:ascii="Bookman Old Style" w:hAnsi="Bookman Old Style"/>
@@ -11196,29 +10540,7 @@
           <w:szCs w:val="19"/>
           <w:highlight w:val="white"/>
         </w:rPr>
-        <w:t xml:space="preserve"> </w:t>
-      </w:r>
-      <w:proofErr w:type="spellStart"/>
-      <w:r>
-        <w:rPr>
-          <w:rFonts w:ascii="Cascadia Mono" w:hAnsi="Cascadia Mono" w:cs="Cascadia Mono"/>
-          <w:color w:val="000000"/>
-          <w:sz w:val="19"/>
-          <w:szCs w:val="19"/>
-          <w:highlight w:val="white"/>
-        </w:rPr>
-        <w:t>System.Collections.Generic</w:t>
-      </w:r>
-      <w:proofErr w:type="spellEnd"/>
-      <w:r>
-        <w:rPr>
-          <w:rFonts w:ascii="Cascadia Mono" w:hAnsi="Cascadia Mono" w:cs="Cascadia Mono"/>
-          <w:color w:val="000000"/>
-          <w:sz w:val="19"/>
-          <w:szCs w:val="19"/>
-          <w:highlight w:val="white"/>
-        </w:rPr>
-        <w:t>;</w:t>
+        <w:t xml:space="preserve"> System.Collections.Generic;</w:t>
       </w:r>
     </w:p>
     <w:p>
@@ -11253,29 +10575,7 @@
           <w:szCs w:val="19"/>
           <w:highlight w:val="white"/>
         </w:rPr>
-        <w:t xml:space="preserve"> </w:t>
-      </w:r>
-      <w:proofErr w:type="spellStart"/>
-      <w:r>
-        <w:rPr>
-          <w:rFonts w:ascii="Cascadia Mono" w:hAnsi="Cascadia Mono" w:cs="Cascadia Mono"/>
-          <w:color w:val="000000"/>
-          <w:sz w:val="19"/>
-          <w:szCs w:val="19"/>
-          <w:highlight w:val="white"/>
-        </w:rPr>
-        <w:t>System.Linq</w:t>
-      </w:r>
-      <w:proofErr w:type="spellEnd"/>
-      <w:r>
-        <w:rPr>
-          <w:rFonts w:ascii="Cascadia Mono" w:hAnsi="Cascadia Mono" w:cs="Cascadia Mono"/>
-          <w:color w:val="000000"/>
-          <w:sz w:val="19"/>
-          <w:szCs w:val="19"/>
-          <w:highlight w:val="white"/>
-        </w:rPr>
-        <w:t>;</w:t>
+        <w:t xml:space="preserve"> System.Linq;</w:t>
       </w:r>
     </w:p>
     <w:p>
@@ -11310,29 +10610,7 @@
           <w:szCs w:val="19"/>
           <w:highlight w:val="white"/>
         </w:rPr>
-        <w:t xml:space="preserve"> </w:t>
-      </w:r>
-      <w:proofErr w:type="spellStart"/>
-      <w:r>
-        <w:rPr>
-          <w:rFonts w:ascii="Cascadia Mono" w:hAnsi="Cascadia Mono" w:cs="Cascadia Mono"/>
-          <w:color w:val="000000"/>
-          <w:sz w:val="19"/>
-          <w:szCs w:val="19"/>
-          <w:highlight w:val="white"/>
-        </w:rPr>
-        <w:t>System.Text</w:t>
-      </w:r>
-      <w:proofErr w:type="spellEnd"/>
-      <w:r>
-        <w:rPr>
-          <w:rFonts w:ascii="Cascadia Mono" w:hAnsi="Cascadia Mono" w:cs="Cascadia Mono"/>
-          <w:color w:val="000000"/>
-          <w:sz w:val="19"/>
-          <w:szCs w:val="19"/>
-          <w:highlight w:val="white"/>
-        </w:rPr>
-        <w:t>;</w:t>
+        <w:t xml:space="preserve"> System.Text;</w:t>
       </w:r>
     </w:p>
     <w:p>
@@ -11367,29 +10645,7 @@
           <w:szCs w:val="19"/>
           <w:highlight w:val="white"/>
         </w:rPr>
-        <w:t xml:space="preserve"> </w:t>
-      </w:r>
-      <w:proofErr w:type="spellStart"/>
-      <w:r>
-        <w:rPr>
-          <w:rFonts w:ascii="Cascadia Mono" w:hAnsi="Cascadia Mono" w:cs="Cascadia Mono"/>
-          <w:color w:val="000000"/>
-          <w:sz w:val="19"/>
-          <w:szCs w:val="19"/>
-          <w:highlight w:val="white"/>
-        </w:rPr>
-        <w:t>System.Threading.Tasks</w:t>
-      </w:r>
-      <w:proofErr w:type="spellEnd"/>
-      <w:r>
-        <w:rPr>
-          <w:rFonts w:ascii="Cascadia Mono" w:hAnsi="Cascadia Mono" w:cs="Cascadia Mono"/>
-          <w:color w:val="000000"/>
-          <w:sz w:val="19"/>
-          <w:szCs w:val="19"/>
-          <w:highlight w:val="white"/>
-        </w:rPr>
-        <w:t>;</w:t>
+        <w:t xml:space="preserve"> System.Threading.Tasks;</w:t>
       </w:r>
     </w:p>
     <w:p>
@@ -11439,20 +10695,8 @@
           <w:szCs w:val="19"/>
           <w:highlight w:val="white"/>
         </w:rPr>
-        <w:t xml:space="preserve"> </w:t>
-      </w:r>
-      <w:proofErr w:type="spellStart"/>
-      <w:r>
-        <w:rPr>
-          <w:rFonts w:ascii="Cascadia Mono" w:hAnsi="Cascadia Mono" w:cs="Cascadia Mono"/>
-          <w:color w:val="000000"/>
-          <w:sz w:val="19"/>
-          <w:szCs w:val="19"/>
-          <w:highlight w:val="white"/>
-        </w:rPr>
-        <w:t>AdapterDP</w:t>
-      </w:r>
-      <w:proofErr w:type="spellEnd"/>
+        <w:t xml:space="preserve"> AdapterDP</w:t>
+      </w:r>
     </w:p>
     <w:p>
       <w:pPr>
@@ -11511,29 +10755,7 @@
           <w:szCs w:val="19"/>
           <w:highlight w:val="white"/>
         </w:rPr>
-        <w:t xml:space="preserve">// </w:t>
-      </w:r>
-      <w:proofErr w:type="spellStart"/>
-      <w:r>
-        <w:rPr>
-          <w:rFonts w:ascii="Cascadia Mono" w:hAnsi="Cascadia Mono" w:cs="Cascadia Mono"/>
-          <w:color w:val="008000"/>
-          <w:sz w:val="19"/>
-          <w:szCs w:val="19"/>
-          <w:highlight w:val="white"/>
-        </w:rPr>
-        <w:t>Adaptee</w:t>
-      </w:r>
-      <w:proofErr w:type="spellEnd"/>
-      <w:r>
-        <w:rPr>
-          <w:rFonts w:ascii="Cascadia Mono" w:hAnsi="Cascadia Mono" w:cs="Cascadia Mono"/>
-          <w:color w:val="008000"/>
-          <w:sz w:val="19"/>
-          <w:szCs w:val="19"/>
-          <w:highlight w:val="white"/>
-        </w:rPr>
-        <w:t xml:space="preserve"> - incompatible interface</w:t>
+        <w:t>// Adaptee - incompatible interface</w:t>
       </w:r>
     </w:p>
     <w:p>
@@ -11600,7 +10822,6 @@
         </w:rPr>
         <w:t xml:space="preserve"> </w:t>
       </w:r>
-      <w:proofErr w:type="spellStart"/>
       <w:r>
         <w:rPr>
           <w:rFonts w:ascii="Cascadia Mono" w:hAnsi="Cascadia Mono" w:cs="Cascadia Mono"/>
@@ -11611,7 +10832,6 @@
         </w:rPr>
         <w:t>AnalyticsLibrary</w:t>
       </w:r>
-      <w:proofErr w:type="spellEnd"/>
     </w:p>
     <w:p>
       <w:pPr>
@@ -11700,31 +10920,8 @@
           <w:szCs w:val="19"/>
           <w:highlight w:val="white"/>
         </w:rPr>
-        <w:t xml:space="preserve"> </w:t>
-      </w:r>
-      <w:proofErr w:type="spellStart"/>
-      <w:r>
-        <w:rPr>
-          <w:rFonts w:ascii="Cascadia Mono" w:hAnsi="Cascadia Mono" w:cs="Cascadia Mono"/>
-          <w:color w:val="000000"/>
-          <w:sz w:val="19"/>
-          <w:szCs w:val="19"/>
-          <w:highlight w:val="white"/>
-        </w:rPr>
-        <w:t>DisplayGraph</w:t>
-      </w:r>
-      <w:proofErr w:type="spellEnd"/>
-      <w:r>
-        <w:rPr>
-          <w:rFonts w:ascii="Cascadia Mono" w:hAnsi="Cascadia Mono" w:cs="Cascadia Mono"/>
-          <w:color w:val="000000"/>
-          <w:sz w:val="19"/>
-          <w:szCs w:val="19"/>
-          <w:highlight w:val="white"/>
-        </w:rPr>
-        <w:t>(</w:t>
-      </w:r>
-      <w:proofErr w:type="spellStart"/>
+        <w:t xml:space="preserve"> DisplayGraph(</w:t>
+      </w:r>
       <w:r>
         <w:rPr>
           <w:rFonts w:ascii="Cascadia Mono" w:hAnsi="Cascadia Mono" w:cs="Cascadia Mono"/>
@@ -11735,7 +10932,6 @@
         </w:rPr>
         <w:t>CustomLibraryObject</w:t>
       </w:r>
-      <w:proofErr w:type="spellEnd"/>
       <w:r>
         <w:rPr>
           <w:rFonts w:ascii="Cascadia Mono" w:hAnsi="Cascadia Mono" w:cs="Cascadia Mono"/>
@@ -11796,7 +10992,6 @@
         </w:rPr>
         <w:t xml:space="preserve">            </w:t>
       </w:r>
-      <w:proofErr w:type="spellStart"/>
       <w:r>
         <w:rPr>
           <w:rFonts w:ascii="Cascadia Mono" w:hAnsi="Cascadia Mono" w:cs="Cascadia Mono"/>
@@ -11815,18 +11010,7 @@
           <w:szCs w:val="19"/>
           <w:highlight w:val="white"/>
         </w:rPr>
-        <w:t>.WriteLine</w:t>
-      </w:r>
-      <w:proofErr w:type="spellEnd"/>
-      <w:r>
-        <w:rPr>
-          <w:rFonts w:ascii="Cascadia Mono" w:hAnsi="Cascadia Mono" w:cs="Cascadia Mono"/>
-          <w:color w:val="000000"/>
-          <w:sz w:val="19"/>
-          <w:szCs w:val="19"/>
-          <w:highlight w:val="white"/>
-        </w:rPr>
-        <w:t>(</w:t>
+        <w:t>.WriteLine(</w:t>
       </w:r>
       <w:r>
         <w:rPr>
@@ -11846,29 +11030,7 @@
           <w:szCs w:val="19"/>
           <w:highlight w:val="white"/>
         </w:rPr>
-        <w:t>{</w:t>
-      </w:r>
-      <w:proofErr w:type="spellStart"/>
-      <w:r>
-        <w:rPr>
-          <w:rFonts w:ascii="Cascadia Mono" w:hAnsi="Cascadia Mono" w:cs="Cascadia Mono"/>
-          <w:color w:val="000000"/>
-          <w:sz w:val="19"/>
-          <w:szCs w:val="19"/>
-          <w:highlight w:val="white"/>
-        </w:rPr>
-        <w:t>data.Title</w:t>
-      </w:r>
-      <w:proofErr w:type="spellEnd"/>
-      <w:r>
-        <w:rPr>
-          <w:rFonts w:ascii="Cascadia Mono" w:hAnsi="Cascadia Mono" w:cs="Cascadia Mono"/>
-          <w:color w:val="000000"/>
-          <w:sz w:val="19"/>
-          <w:szCs w:val="19"/>
-          <w:highlight w:val="white"/>
-        </w:rPr>
-        <w:t>}</w:t>
+        <w:t>{data.Title}</w:t>
       </w:r>
       <w:r>
         <w:rPr>
@@ -11915,7 +11077,6 @@
         </w:rPr>
         <w:t xml:space="preserve">            </w:t>
       </w:r>
-      <w:proofErr w:type="spellStart"/>
       <w:r>
         <w:rPr>
           <w:rFonts w:ascii="Cascadia Mono" w:hAnsi="Cascadia Mono" w:cs="Cascadia Mono"/>
@@ -11934,18 +11095,7 @@
           <w:szCs w:val="19"/>
           <w:highlight w:val="white"/>
         </w:rPr>
-        <w:t>.WriteLine</w:t>
-      </w:r>
-      <w:proofErr w:type="spellEnd"/>
-      <w:r>
-        <w:rPr>
-          <w:rFonts w:ascii="Cascadia Mono" w:hAnsi="Cascadia Mono" w:cs="Cascadia Mono"/>
-          <w:color w:val="000000"/>
-          <w:sz w:val="19"/>
-          <w:szCs w:val="19"/>
-          <w:highlight w:val="white"/>
-        </w:rPr>
-        <w:t>(</w:t>
+        <w:t>.WriteLine(</w:t>
       </w:r>
       <w:r>
         <w:rPr>
@@ -11967,7 +11117,6 @@
         </w:rPr>
         <w:t xml:space="preserve"> + </w:t>
       </w:r>
-      <w:proofErr w:type="spellStart"/>
       <w:r>
         <w:rPr>
           <w:rFonts w:ascii="Cascadia Mono" w:hAnsi="Cascadia Mono" w:cs="Cascadia Mono"/>
@@ -11986,18 +11135,7 @@
           <w:szCs w:val="19"/>
           <w:highlight w:val="white"/>
         </w:rPr>
-        <w:t>.Join</w:t>
-      </w:r>
-      <w:proofErr w:type="spellEnd"/>
-      <w:r>
-        <w:rPr>
-          <w:rFonts w:ascii="Cascadia Mono" w:hAnsi="Cascadia Mono" w:cs="Cascadia Mono"/>
-          <w:color w:val="000000"/>
-          <w:sz w:val="19"/>
-          <w:szCs w:val="19"/>
-          <w:highlight w:val="white"/>
-        </w:rPr>
-        <w:t>(</w:t>
+        <w:t>.Join(</w:t>
       </w:r>
       <w:r>
         <w:rPr>
@@ -12017,29 +11155,7 @@
           <w:szCs w:val="19"/>
           <w:highlight w:val="white"/>
         </w:rPr>
-        <w:t xml:space="preserve">, </w:t>
-      </w:r>
-      <w:proofErr w:type="spellStart"/>
-      <w:r>
-        <w:rPr>
-          <w:rFonts w:ascii="Cascadia Mono" w:hAnsi="Cascadia Mono" w:cs="Cascadia Mono"/>
-          <w:color w:val="000000"/>
-          <w:sz w:val="19"/>
-          <w:szCs w:val="19"/>
-          <w:highlight w:val="white"/>
-        </w:rPr>
-        <w:t>data.DataPoints</w:t>
-      </w:r>
-      <w:proofErr w:type="spellEnd"/>
-      <w:r>
-        <w:rPr>
-          <w:rFonts w:ascii="Cascadia Mono" w:hAnsi="Cascadia Mono" w:cs="Cascadia Mono"/>
-          <w:color w:val="000000"/>
-          <w:sz w:val="19"/>
-          <w:szCs w:val="19"/>
-          <w:highlight w:val="white"/>
-        </w:rPr>
-        <w:t>));</w:t>
+        <w:t>, data.DataPoints));</w:t>
       </w:r>
     </w:p>
     <w:p>
@@ -12124,29 +11240,7 @@
           <w:szCs w:val="19"/>
           <w:highlight w:val="white"/>
         </w:rPr>
-        <w:t xml:space="preserve">// </w:t>
-      </w:r>
-      <w:proofErr w:type="spellStart"/>
-      <w:r>
-        <w:rPr>
-          <w:rFonts w:ascii="Cascadia Mono" w:hAnsi="Cascadia Mono" w:cs="Cascadia Mono"/>
-          <w:color w:val="008000"/>
-          <w:sz w:val="19"/>
-          <w:szCs w:val="19"/>
-          <w:highlight w:val="white"/>
-        </w:rPr>
-        <w:t>Adaptee's</w:t>
-      </w:r>
-      <w:proofErr w:type="spellEnd"/>
-      <w:r>
-        <w:rPr>
-          <w:rFonts w:ascii="Cascadia Mono" w:hAnsi="Cascadia Mono" w:cs="Cascadia Mono"/>
-          <w:color w:val="008000"/>
-          <w:sz w:val="19"/>
-          <w:szCs w:val="19"/>
-          <w:highlight w:val="white"/>
-        </w:rPr>
-        <w:t xml:space="preserve"> expected input object</w:t>
+        <w:t>// Adaptee's expected input object</w:t>
       </w:r>
     </w:p>
     <w:p>
@@ -12213,7 +11307,6 @@
         </w:rPr>
         <w:t xml:space="preserve"> </w:t>
       </w:r>
-      <w:proofErr w:type="spellStart"/>
       <w:r>
         <w:rPr>
           <w:rFonts w:ascii="Cascadia Mono" w:hAnsi="Cascadia Mono" w:cs="Cascadia Mono"/>
@@ -12224,7 +11317,6 @@
         </w:rPr>
         <w:t>CustomLibraryObject</w:t>
       </w:r>
-      <w:proofErr w:type="spellEnd"/>
     </w:p>
     <w:p>
       <w:pPr>
@@ -12438,29 +11530,7 @@
           <w:szCs w:val="19"/>
           <w:highlight w:val="white"/>
         </w:rPr>
-        <w:t xml:space="preserve">&gt; </w:t>
-      </w:r>
-      <w:proofErr w:type="spellStart"/>
-      <w:r>
-        <w:rPr>
-          <w:rFonts w:ascii="Cascadia Mono" w:hAnsi="Cascadia Mono" w:cs="Cascadia Mono"/>
-          <w:color w:val="000000"/>
-          <w:sz w:val="19"/>
-          <w:szCs w:val="19"/>
-          <w:highlight w:val="white"/>
-        </w:rPr>
-        <w:t>DataPoints</w:t>
-      </w:r>
-      <w:proofErr w:type="spellEnd"/>
-      <w:r>
-        <w:rPr>
-          <w:rFonts w:ascii="Cascadia Mono" w:hAnsi="Cascadia Mono" w:cs="Cascadia Mono"/>
-          <w:color w:val="000000"/>
-          <w:sz w:val="19"/>
-          <w:szCs w:val="19"/>
-          <w:highlight w:val="white"/>
-        </w:rPr>
-        <w:t xml:space="preserve"> { </w:t>
+        <w:t xml:space="preserve">&gt; DataPoints { </w:t>
       </w:r>
       <w:r>
         <w:rPr>
@@ -12566,7 +11636,6 @@
           <w:lang w:val="en-US"/>
         </w:rPr>
       </w:pPr>
-      <w:proofErr w:type="spellStart"/>
       <w:r>
         <w:rPr>
           <w:rFonts w:ascii="Cascadia Mono" w:hAnsi="Cascadia Mono" w:cs="Cascadia Mono"/>
@@ -12592,7 +11661,6 @@
         </w:rPr>
         <w:t>.cs</w:t>
       </w:r>
-      <w:proofErr w:type="spellEnd"/>
     </w:p>
     <w:p>
       <w:pPr>
@@ -12661,29 +11729,7 @@
           <w:szCs w:val="19"/>
           <w:highlight w:val="white"/>
         </w:rPr>
-        <w:t xml:space="preserve"> </w:t>
-      </w:r>
-      <w:proofErr w:type="spellStart"/>
-      <w:r>
-        <w:rPr>
-          <w:rFonts w:ascii="Cascadia Mono" w:hAnsi="Cascadia Mono" w:cs="Cascadia Mono"/>
-          <w:color w:val="000000"/>
-          <w:sz w:val="19"/>
-          <w:szCs w:val="19"/>
-          <w:highlight w:val="white"/>
-        </w:rPr>
-        <w:t>System.Collections.Generic</w:t>
-      </w:r>
-      <w:proofErr w:type="spellEnd"/>
-      <w:r>
-        <w:rPr>
-          <w:rFonts w:ascii="Cascadia Mono" w:hAnsi="Cascadia Mono" w:cs="Cascadia Mono"/>
-          <w:color w:val="000000"/>
-          <w:sz w:val="19"/>
-          <w:szCs w:val="19"/>
-          <w:highlight w:val="white"/>
-        </w:rPr>
-        <w:t>;</w:t>
+        <w:t xml:space="preserve"> System.Collections.Generic;</w:t>
       </w:r>
     </w:p>
     <w:p>
@@ -12718,29 +11764,7 @@
           <w:szCs w:val="19"/>
           <w:highlight w:val="white"/>
         </w:rPr>
-        <w:t xml:space="preserve"> </w:t>
-      </w:r>
-      <w:proofErr w:type="spellStart"/>
-      <w:r>
-        <w:rPr>
-          <w:rFonts w:ascii="Cascadia Mono" w:hAnsi="Cascadia Mono" w:cs="Cascadia Mono"/>
-          <w:color w:val="000000"/>
-          <w:sz w:val="19"/>
-          <w:szCs w:val="19"/>
-          <w:highlight w:val="white"/>
-        </w:rPr>
-        <w:t>System.Linq</w:t>
-      </w:r>
-      <w:proofErr w:type="spellEnd"/>
-      <w:r>
-        <w:rPr>
-          <w:rFonts w:ascii="Cascadia Mono" w:hAnsi="Cascadia Mono" w:cs="Cascadia Mono"/>
-          <w:color w:val="000000"/>
-          <w:sz w:val="19"/>
-          <w:szCs w:val="19"/>
-          <w:highlight w:val="white"/>
-        </w:rPr>
-        <w:t>;</w:t>
+        <w:t xml:space="preserve"> System.Linq;</w:t>
       </w:r>
     </w:p>
     <w:p>
@@ -12775,29 +11799,7 @@
           <w:szCs w:val="19"/>
           <w:highlight w:val="white"/>
         </w:rPr>
-        <w:t xml:space="preserve"> </w:t>
-      </w:r>
-      <w:proofErr w:type="spellStart"/>
-      <w:r>
-        <w:rPr>
-          <w:rFonts w:ascii="Cascadia Mono" w:hAnsi="Cascadia Mono" w:cs="Cascadia Mono"/>
-          <w:color w:val="000000"/>
-          <w:sz w:val="19"/>
-          <w:szCs w:val="19"/>
-          <w:highlight w:val="white"/>
-        </w:rPr>
-        <w:t>System.Text</w:t>
-      </w:r>
-      <w:proofErr w:type="spellEnd"/>
-      <w:r>
-        <w:rPr>
-          <w:rFonts w:ascii="Cascadia Mono" w:hAnsi="Cascadia Mono" w:cs="Cascadia Mono"/>
-          <w:color w:val="000000"/>
-          <w:sz w:val="19"/>
-          <w:szCs w:val="19"/>
-          <w:highlight w:val="white"/>
-        </w:rPr>
-        <w:t>;</w:t>
+        <w:t xml:space="preserve"> System.Text;</w:t>
       </w:r>
     </w:p>
     <w:p>
@@ -12832,29 +11834,7 @@
           <w:szCs w:val="19"/>
           <w:highlight w:val="white"/>
         </w:rPr>
-        <w:t xml:space="preserve"> </w:t>
-      </w:r>
-      <w:proofErr w:type="spellStart"/>
-      <w:r>
-        <w:rPr>
-          <w:rFonts w:ascii="Cascadia Mono" w:hAnsi="Cascadia Mono" w:cs="Cascadia Mono"/>
-          <w:color w:val="000000"/>
-          <w:sz w:val="19"/>
-          <w:szCs w:val="19"/>
-          <w:highlight w:val="white"/>
-        </w:rPr>
-        <w:t>System.Threading.Tasks</w:t>
-      </w:r>
-      <w:proofErr w:type="spellEnd"/>
-      <w:r>
-        <w:rPr>
-          <w:rFonts w:ascii="Cascadia Mono" w:hAnsi="Cascadia Mono" w:cs="Cascadia Mono"/>
-          <w:color w:val="000000"/>
-          <w:sz w:val="19"/>
-          <w:szCs w:val="19"/>
-          <w:highlight w:val="white"/>
-        </w:rPr>
-        <w:t>;</w:t>
+        <w:t xml:space="preserve"> System.Threading.Tasks;</w:t>
       </w:r>
     </w:p>
     <w:p>
@@ -12889,29 +11869,7 @@
           <w:szCs w:val="19"/>
           <w:highlight w:val="white"/>
         </w:rPr>
-        <w:t xml:space="preserve"> </w:t>
-      </w:r>
-      <w:proofErr w:type="spellStart"/>
-      <w:r>
-        <w:rPr>
-          <w:rFonts w:ascii="Cascadia Mono" w:hAnsi="Cascadia Mono" w:cs="Cascadia Mono"/>
-          <w:color w:val="000000"/>
-          <w:sz w:val="19"/>
-          <w:szCs w:val="19"/>
-          <w:highlight w:val="white"/>
-        </w:rPr>
-        <w:t>Newtonsoft.Json</w:t>
-      </w:r>
-      <w:proofErr w:type="spellEnd"/>
-      <w:r>
-        <w:rPr>
-          <w:rFonts w:ascii="Cascadia Mono" w:hAnsi="Cascadia Mono" w:cs="Cascadia Mono"/>
-          <w:color w:val="000000"/>
-          <w:sz w:val="19"/>
-          <w:szCs w:val="19"/>
-          <w:highlight w:val="white"/>
-        </w:rPr>
-        <w:t>;</w:t>
+        <w:t xml:space="preserve"> Newtonsoft.Json;</w:t>
       </w:r>
     </w:p>
     <w:p>
@@ -12961,20 +11919,8 @@
           <w:szCs w:val="19"/>
           <w:highlight w:val="white"/>
         </w:rPr>
-        <w:t xml:space="preserve"> </w:t>
-      </w:r>
-      <w:proofErr w:type="spellStart"/>
-      <w:r>
-        <w:rPr>
-          <w:rFonts w:ascii="Cascadia Mono" w:hAnsi="Cascadia Mono" w:cs="Cascadia Mono"/>
-          <w:color w:val="000000"/>
-          <w:sz w:val="19"/>
-          <w:szCs w:val="19"/>
-          <w:highlight w:val="white"/>
-        </w:rPr>
-        <w:t>AdapterDP</w:t>
-      </w:r>
-      <w:proofErr w:type="spellEnd"/>
+        <w:t xml:space="preserve"> AdapterDP</w:t>
+      </w:r>
     </w:p>
     <w:p>
       <w:pPr>
@@ -13101,7 +12047,6 @@
         </w:rPr>
         <w:t xml:space="preserve"> </w:t>
       </w:r>
-      <w:proofErr w:type="spellStart"/>
       <w:r>
         <w:rPr>
           <w:rFonts w:ascii="Cascadia Mono" w:hAnsi="Cascadia Mono" w:cs="Cascadia Mono"/>
@@ -13112,7 +12057,6 @@
         </w:rPr>
         <w:t>IDataVisualizer</w:t>
       </w:r>
-      <w:proofErr w:type="spellEnd"/>
     </w:p>
     <w:p>
       <w:pPr>
@@ -13181,29 +12125,7 @@
           <w:szCs w:val="19"/>
           <w:highlight w:val="white"/>
         </w:rPr>
-        <w:t xml:space="preserve"> </w:t>
-      </w:r>
-      <w:proofErr w:type="spellStart"/>
-      <w:r>
-        <w:rPr>
-          <w:rFonts w:ascii="Cascadia Mono" w:hAnsi="Cascadia Mono" w:cs="Cascadia Mono"/>
-          <w:color w:val="000000"/>
-          <w:sz w:val="19"/>
-          <w:szCs w:val="19"/>
-          <w:highlight w:val="white"/>
-        </w:rPr>
-        <w:t>DisplayGraph</w:t>
-      </w:r>
-      <w:proofErr w:type="spellEnd"/>
-      <w:r>
-        <w:rPr>
-          <w:rFonts w:ascii="Cascadia Mono" w:hAnsi="Cascadia Mono" w:cs="Cascadia Mono"/>
-          <w:color w:val="000000"/>
-          <w:sz w:val="19"/>
-          <w:szCs w:val="19"/>
-          <w:highlight w:val="white"/>
-        </w:rPr>
-        <w:t>(</w:t>
+        <w:t xml:space="preserve"> DisplayGraph(</w:t>
       </w:r>
       <w:r>
         <w:rPr>
@@ -13223,29 +12145,7 @@
           <w:szCs w:val="19"/>
           <w:highlight w:val="white"/>
         </w:rPr>
-        <w:t xml:space="preserve"> </w:t>
-      </w:r>
-      <w:proofErr w:type="spellStart"/>
-      <w:r>
-        <w:rPr>
-          <w:rFonts w:ascii="Cascadia Mono" w:hAnsi="Cascadia Mono" w:cs="Cascadia Mono"/>
-          <w:color w:val="000000"/>
-          <w:sz w:val="19"/>
-          <w:szCs w:val="19"/>
-          <w:highlight w:val="white"/>
-        </w:rPr>
-        <w:t>JSONData</w:t>
-      </w:r>
-      <w:proofErr w:type="spellEnd"/>
-      <w:r>
-        <w:rPr>
-          <w:rFonts w:ascii="Cascadia Mono" w:hAnsi="Cascadia Mono" w:cs="Cascadia Mono"/>
-          <w:color w:val="000000"/>
-          <w:sz w:val="19"/>
-          <w:szCs w:val="19"/>
-          <w:highlight w:val="white"/>
-        </w:rPr>
-        <w:t>);</w:t>
+        <w:t xml:space="preserve"> JSONData);</w:t>
       </w:r>
     </w:p>
     <w:p>
@@ -13372,7 +12272,6 @@
         </w:rPr>
         <w:t xml:space="preserve"> </w:t>
       </w:r>
-      <w:proofErr w:type="spellStart"/>
       <w:r>
         <w:rPr>
           <w:rFonts w:ascii="Cascadia Mono" w:hAnsi="Cascadia Mono" w:cs="Cascadia Mono"/>
@@ -13383,7 +12282,6 @@
         </w:rPr>
         <w:t>DataFormatAdapter</w:t>
       </w:r>
-      <w:proofErr w:type="spellEnd"/>
       <w:r>
         <w:rPr>
           <w:rFonts w:ascii="Cascadia Mono" w:hAnsi="Cascadia Mono" w:cs="Cascadia Mono"/>
@@ -13394,7 +12292,6 @@
         </w:rPr>
         <w:t xml:space="preserve"> : </w:t>
       </w:r>
-      <w:proofErr w:type="spellStart"/>
       <w:r>
         <w:rPr>
           <w:rFonts w:ascii="Cascadia Mono" w:hAnsi="Cascadia Mono" w:cs="Cascadia Mono"/>
@@ -13405,7 +12302,6 @@
         </w:rPr>
         <w:t>IDataVisualizer</w:t>
       </w:r>
-      <w:proofErr w:type="spellEnd"/>
     </w:p>
     <w:p>
       <w:pPr>
@@ -13476,7 +12372,6 @@
         </w:rPr>
         <w:t xml:space="preserve"> </w:t>
       </w:r>
-      <w:proofErr w:type="spellStart"/>
       <w:r>
         <w:rPr>
           <w:rFonts w:ascii="Cascadia Mono" w:hAnsi="Cascadia Mono" w:cs="Cascadia Mono"/>
@@ -13487,7 +12382,6 @@
         </w:rPr>
         <w:t>readonly</w:t>
       </w:r>
-      <w:proofErr w:type="spellEnd"/>
       <w:r>
         <w:rPr>
           <w:rFonts w:ascii="Cascadia Mono" w:hAnsi="Cascadia Mono" w:cs="Cascadia Mono"/>
@@ -13498,7 +12392,6 @@
         </w:rPr>
         <w:t xml:space="preserve"> </w:t>
       </w:r>
-      <w:proofErr w:type="spellStart"/>
       <w:r>
         <w:rPr>
           <w:rFonts w:ascii="Cascadia Mono" w:hAnsi="Cascadia Mono" w:cs="Cascadia Mono"/>
@@ -13509,38 +12402,15 @@
         </w:rPr>
         <w:t>AnalyticsLibrary</w:t>
       </w:r>
-      <w:proofErr w:type="spellEnd"/>
-      <w:r>
-        <w:rPr>
-          <w:rFonts w:ascii="Cascadia Mono" w:hAnsi="Cascadia Mono" w:cs="Cascadia Mono"/>
-          <w:color w:val="000000"/>
-          <w:sz w:val="19"/>
-          <w:szCs w:val="19"/>
-          <w:highlight w:val="white"/>
-        </w:rPr>
-        <w:t xml:space="preserve"> _</w:t>
-      </w:r>
-      <w:proofErr w:type="spellStart"/>
-      <w:r>
-        <w:rPr>
-          <w:rFonts w:ascii="Cascadia Mono" w:hAnsi="Cascadia Mono" w:cs="Cascadia Mono"/>
-          <w:color w:val="000000"/>
-          <w:sz w:val="19"/>
-          <w:szCs w:val="19"/>
-          <w:highlight w:val="white"/>
-        </w:rPr>
-        <w:t>adaptee</w:t>
-      </w:r>
-      <w:proofErr w:type="spellEnd"/>
-      <w:r>
-        <w:rPr>
-          <w:rFonts w:ascii="Cascadia Mono" w:hAnsi="Cascadia Mono" w:cs="Cascadia Mono"/>
-          <w:color w:val="000000"/>
-          <w:sz w:val="19"/>
-          <w:szCs w:val="19"/>
-          <w:highlight w:val="white"/>
-        </w:rPr>
-        <w:t>;</w:t>
+      <w:r>
+        <w:rPr>
+          <w:rFonts w:ascii="Cascadia Mono" w:hAnsi="Cascadia Mono" w:cs="Cascadia Mono"/>
+          <w:color w:val="000000"/>
+          <w:sz w:val="19"/>
+          <w:szCs w:val="19"/>
+          <w:highlight w:val="white"/>
+        </w:rPr>
+        <w:t xml:space="preserve"> _adaptee;</w:t>
       </w:r>
     </w:p>
     <w:p>
@@ -13602,7 +12472,6 @@
         </w:rPr>
         <w:t xml:space="preserve"> </w:t>
       </w:r>
-      <w:proofErr w:type="spellStart"/>
       <w:r>
         <w:rPr>
           <w:rFonts w:ascii="Cascadia Mono" w:hAnsi="Cascadia Mono" w:cs="Cascadia Mono"/>
@@ -13613,7 +12482,6 @@
         </w:rPr>
         <w:t>DataFormatAdapter</w:t>
       </w:r>
-      <w:proofErr w:type="spellEnd"/>
       <w:r>
         <w:rPr>
           <w:rFonts w:ascii="Cascadia Mono" w:hAnsi="Cascadia Mono" w:cs="Cascadia Mono"/>
@@ -13624,7 +12492,6 @@
         </w:rPr>
         <w:t>(</w:t>
       </w:r>
-      <w:proofErr w:type="spellStart"/>
       <w:r>
         <w:rPr>
           <w:rFonts w:ascii="Cascadia Mono" w:hAnsi="Cascadia Mono" w:cs="Cascadia Mono"/>
@@ -13635,38 +12502,15 @@
         </w:rPr>
         <w:t>AnalyticsLibrary</w:t>
       </w:r>
-      <w:proofErr w:type="spellEnd"/>
-      <w:r>
-        <w:rPr>
-          <w:rFonts w:ascii="Cascadia Mono" w:hAnsi="Cascadia Mono" w:cs="Cascadia Mono"/>
-          <w:color w:val="000000"/>
-          <w:sz w:val="19"/>
-          <w:szCs w:val="19"/>
-          <w:highlight w:val="white"/>
-        </w:rPr>
-        <w:t xml:space="preserve"> </w:t>
-      </w:r>
-      <w:proofErr w:type="spellStart"/>
-      <w:r>
-        <w:rPr>
-          <w:rFonts w:ascii="Cascadia Mono" w:hAnsi="Cascadia Mono" w:cs="Cascadia Mono"/>
-          <w:color w:val="000000"/>
-          <w:sz w:val="19"/>
-          <w:szCs w:val="19"/>
-          <w:highlight w:val="white"/>
-        </w:rPr>
-        <w:t>adaptee</w:t>
-      </w:r>
-      <w:proofErr w:type="spellEnd"/>
-      <w:r>
-        <w:rPr>
-          <w:rFonts w:ascii="Cascadia Mono" w:hAnsi="Cascadia Mono" w:cs="Cascadia Mono"/>
-          <w:color w:val="000000"/>
-          <w:sz w:val="19"/>
-          <w:szCs w:val="19"/>
-          <w:highlight w:val="white"/>
-        </w:rPr>
-        <w:t>)</w:t>
+      <w:r>
+        <w:rPr>
+          <w:rFonts w:ascii="Cascadia Mono" w:hAnsi="Cascadia Mono" w:cs="Cascadia Mono"/>
+          <w:color w:val="000000"/>
+          <w:sz w:val="19"/>
+          <w:szCs w:val="19"/>
+          <w:highlight w:val="white"/>
+        </w:rPr>
+        <w:t xml:space="preserve"> adaptee)</w:t>
       </w:r>
     </w:p>
     <w:p>
@@ -13716,51 +12560,7 @@
           <w:szCs w:val="19"/>
           <w:highlight w:val="white"/>
         </w:rPr>
-        <w:t xml:space="preserve">            _</w:t>
-      </w:r>
-      <w:proofErr w:type="spellStart"/>
-      <w:r>
-        <w:rPr>
-          <w:rFonts w:ascii="Cascadia Mono" w:hAnsi="Cascadia Mono" w:cs="Cascadia Mono"/>
-          <w:color w:val="000000"/>
-          <w:sz w:val="19"/>
-          <w:szCs w:val="19"/>
-          <w:highlight w:val="white"/>
-        </w:rPr>
-        <w:t>adaptee</w:t>
-      </w:r>
-      <w:proofErr w:type="spellEnd"/>
-      <w:r>
-        <w:rPr>
-          <w:rFonts w:ascii="Cascadia Mono" w:hAnsi="Cascadia Mono" w:cs="Cascadia Mono"/>
-          <w:color w:val="000000"/>
-          <w:sz w:val="19"/>
-          <w:szCs w:val="19"/>
-          <w:highlight w:val="white"/>
-        </w:rPr>
-        <w:t xml:space="preserve"> = </w:t>
-      </w:r>
-      <w:proofErr w:type="spellStart"/>
-      <w:r>
-        <w:rPr>
-          <w:rFonts w:ascii="Cascadia Mono" w:hAnsi="Cascadia Mono" w:cs="Cascadia Mono"/>
-          <w:color w:val="000000"/>
-          <w:sz w:val="19"/>
-          <w:szCs w:val="19"/>
-          <w:highlight w:val="white"/>
-        </w:rPr>
-        <w:t>adaptee</w:t>
-      </w:r>
-      <w:proofErr w:type="spellEnd"/>
-      <w:r>
-        <w:rPr>
-          <w:rFonts w:ascii="Cascadia Mono" w:hAnsi="Cascadia Mono" w:cs="Cascadia Mono"/>
-          <w:color w:val="000000"/>
-          <w:sz w:val="19"/>
-          <w:szCs w:val="19"/>
-          <w:highlight w:val="white"/>
-        </w:rPr>
-        <w:t>;</w:t>
+        <w:t xml:space="preserve">            _adaptee = adaptee;</w:t>
       </w:r>
     </w:p>
     <w:p>
@@ -13865,29 +12665,7 @@
           <w:szCs w:val="19"/>
           <w:highlight w:val="white"/>
         </w:rPr>
-        <w:t xml:space="preserve"> </w:t>
-      </w:r>
-      <w:proofErr w:type="spellStart"/>
-      <w:r>
-        <w:rPr>
-          <w:rFonts w:ascii="Cascadia Mono" w:hAnsi="Cascadia Mono" w:cs="Cascadia Mono"/>
-          <w:color w:val="000000"/>
-          <w:sz w:val="19"/>
-          <w:szCs w:val="19"/>
-          <w:highlight w:val="white"/>
-        </w:rPr>
-        <w:t>DisplayGraph</w:t>
-      </w:r>
-      <w:proofErr w:type="spellEnd"/>
-      <w:r>
-        <w:rPr>
-          <w:rFonts w:ascii="Cascadia Mono" w:hAnsi="Cascadia Mono" w:cs="Cascadia Mono"/>
-          <w:color w:val="000000"/>
-          <w:sz w:val="19"/>
-          <w:szCs w:val="19"/>
-          <w:highlight w:val="white"/>
-        </w:rPr>
-        <w:t>(</w:t>
+        <w:t xml:space="preserve"> DisplayGraph(</w:t>
       </w:r>
       <w:r>
         <w:rPr>
@@ -13907,29 +12685,7 @@
           <w:szCs w:val="19"/>
           <w:highlight w:val="white"/>
         </w:rPr>
-        <w:t xml:space="preserve"> </w:t>
-      </w:r>
-      <w:proofErr w:type="spellStart"/>
-      <w:r>
-        <w:rPr>
-          <w:rFonts w:ascii="Cascadia Mono" w:hAnsi="Cascadia Mono" w:cs="Cascadia Mono"/>
-          <w:color w:val="000000"/>
-          <w:sz w:val="19"/>
-          <w:szCs w:val="19"/>
-          <w:highlight w:val="white"/>
-        </w:rPr>
-        <w:t>JSONData</w:t>
-      </w:r>
-      <w:proofErr w:type="spellEnd"/>
-      <w:r>
-        <w:rPr>
-          <w:rFonts w:ascii="Cascadia Mono" w:hAnsi="Cascadia Mono" w:cs="Cascadia Mono"/>
-          <w:color w:val="000000"/>
-          <w:sz w:val="19"/>
-          <w:szCs w:val="19"/>
-          <w:highlight w:val="white"/>
-        </w:rPr>
-        <w:t>)</w:t>
+        <w:t xml:space="preserve"> JSONData)</w:t>
       </w:r>
     </w:p>
     <w:p>
@@ -13981,7 +12737,6 @@
         </w:rPr>
         <w:t xml:space="preserve">            </w:t>
       </w:r>
-      <w:proofErr w:type="spellStart"/>
       <w:r>
         <w:rPr>
           <w:rFonts w:ascii="Cascadia Mono" w:hAnsi="Cascadia Mono" w:cs="Cascadia Mono"/>
@@ -13992,82 +12747,15 @@
         </w:rPr>
         <w:t>CustomLibraryObject</w:t>
       </w:r>
-      <w:proofErr w:type="spellEnd"/>
-      <w:r>
-        <w:rPr>
-          <w:rFonts w:ascii="Cascadia Mono" w:hAnsi="Cascadia Mono" w:cs="Cascadia Mono"/>
-          <w:color w:val="000000"/>
-          <w:sz w:val="19"/>
-          <w:szCs w:val="19"/>
-          <w:highlight w:val="white"/>
-        </w:rPr>
-        <w:t xml:space="preserve"> </w:t>
-      </w:r>
-      <w:proofErr w:type="spellStart"/>
-      <w:r>
-        <w:rPr>
-          <w:rFonts w:ascii="Cascadia Mono" w:hAnsi="Cascadia Mono" w:cs="Cascadia Mono"/>
-          <w:color w:val="000000"/>
-          <w:sz w:val="19"/>
-          <w:szCs w:val="19"/>
-          <w:highlight w:val="white"/>
-        </w:rPr>
-        <w:t>obj</w:t>
-      </w:r>
-      <w:proofErr w:type="spellEnd"/>
-      <w:r>
-        <w:rPr>
-          <w:rFonts w:ascii="Cascadia Mono" w:hAnsi="Cascadia Mono" w:cs="Cascadia Mono"/>
-          <w:color w:val="000000"/>
-          <w:sz w:val="19"/>
-          <w:szCs w:val="19"/>
-          <w:highlight w:val="white"/>
-        </w:rPr>
-        <w:t xml:space="preserve"> = </w:t>
-      </w:r>
-      <w:proofErr w:type="spellStart"/>
-      <w:r>
-        <w:rPr>
-          <w:rFonts w:ascii="Cascadia Mono" w:hAnsi="Cascadia Mono" w:cs="Cascadia Mono"/>
-          <w:color w:val="000000"/>
-          <w:sz w:val="19"/>
-          <w:szCs w:val="19"/>
-          <w:highlight w:val="white"/>
-        </w:rPr>
-        <w:t>GetObjectFromJSON</w:t>
-      </w:r>
-      <w:proofErr w:type="spellEnd"/>
-      <w:r>
-        <w:rPr>
-          <w:rFonts w:ascii="Cascadia Mono" w:hAnsi="Cascadia Mono" w:cs="Cascadia Mono"/>
-          <w:color w:val="000000"/>
-          <w:sz w:val="19"/>
-          <w:szCs w:val="19"/>
-          <w:highlight w:val="white"/>
-        </w:rPr>
-        <w:t>(</w:t>
-      </w:r>
-      <w:proofErr w:type="spellStart"/>
-      <w:r>
-        <w:rPr>
-          <w:rFonts w:ascii="Cascadia Mono" w:hAnsi="Cascadia Mono" w:cs="Cascadia Mono"/>
-          <w:color w:val="000000"/>
-          <w:sz w:val="19"/>
-          <w:szCs w:val="19"/>
-          <w:highlight w:val="white"/>
-        </w:rPr>
-        <w:t>JSONData</w:t>
-      </w:r>
-      <w:proofErr w:type="spellEnd"/>
-      <w:r>
-        <w:rPr>
-          <w:rFonts w:ascii="Cascadia Mono" w:hAnsi="Cascadia Mono" w:cs="Cascadia Mono"/>
-          <w:color w:val="000000"/>
-          <w:sz w:val="19"/>
-          <w:szCs w:val="19"/>
-          <w:highlight w:val="white"/>
-        </w:rPr>
-        <w:t>);</w:t>
+      <w:r>
+        <w:rPr>
+          <w:rFonts w:ascii="Cascadia Mono" w:hAnsi="Cascadia Mono" w:cs="Cascadia Mono"/>
+          <w:color w:val="000000"/>
+          <w:sz w:val="19"/>
+          <w:szCs w:val="19"/>
+          <w:highlight w:val="white"/>
+        </w:rPr>
+        <w:t xml:space="preserve"> obj = GetObjectFromJSON(JSONData);</w:t>
       </w:r>
     </w:p>
     <w:p>
@@ -14092,51 +12780,7 @@
           <w:szCs w:val="19"/>
           <w:highlight w:val="white"/>
         </w:rPr>
-        <w:t xml:space="preserve">            _</w:t>
-      </w:r>
-      <w:proofErr w:type="spellStart"/>
-      <w:r>
-        <w:rPr>
-          <w:rFonts w:ascii="Cascadia Mono" w:hAnsi="Cascadia Mono" w:cs="Cascadia Mono"/>
-          <w:color w:val="000000"/>
-          <w:sz w:val="19"/>
-          <w:szCs w:val="19"/>
-          <w:highlight w:val="white"/>
-        </w:rPr>
-        <w:t>adaptee.DisplayGraph</w:t>
-      </w:r>
-      <w:proofErr w:type="spellEnd"/>
-      <w:r>
-        <w:rPr>
-          <w:rFonts w:ascii="Cascadia Mono" w:hAnsi="Cascadia Mono" w:cs="Cascadia Mono"/>
-          <w:color w:val="000000"/>
-          <w:sz w:val="19"/>
-          <w:szCs w:val="19"/>
-          <w:highlight w:val="white"/>
-        </w:rPr>
-        <w:t>(</w:t>
-      </w:r>
-      <w:proofErr w:type="spellStart"/>
-      <w:r>
-        <w:rPr>
-          <w:rFonts w:ascii="Cascadia Mono" w:hAnsi="Cascadia Mono" w:cs="Cascadia Mono"/>
-          <w:color w:val="000000"/>
-          <w:sz w:val="19"/>
-          <w:szCs w:val="19"/>
-          <w:highlight w:val="white"/>
-        </w:rPr>
-        <w:t>obj</w:t>
-      </w:r>
-      <w:proofErr w:type="spellEnd"/>
-      <w:r>
-        <w:rPr>
-          <w:rFonts w:ascii="Cascadia Mono" w:hAnsi="Cascadia Mono" w:cs="Cascadia Mono"/>
-          <w:color w:val="000000"/>
-          <w:sz w:val="19"/>
-          <w:szCs w:val="19"/>
-          <w:highlight w:val="white"/>
-        </w:rPr>
-        <w:t>);</w:t>
+        <w:t xml:space="preserve">            _adaptee.DisplayGraph(obj);</w:t>
       </w:r>
     </w:p>
     <w:p>
@@ -14223,7 +12867,6 @@
         </w:rPr>
         <w:t xml:space="preserve"> </w:t>
       </w:r>
-      <w:proofErr w:type="spellStart"/>
       <w:r>
         <w:rPr>
           <w:rFonts w:ascii="Cascadia Mono" w:hAnsi="Cascadia Mono" w:cs="Cascadia Mono"/>
@@ -14234,38 +12877,15 @@
         </w:rPr>
         <w:t>CustomLibraryObject</w:t>
       </w:r>
-      <w:proofErr w:type="spellEnd"/>
-      <w:r>
-        <w:rPr>
-          <w:rFonts w:ascii="Cascadia Mono" w:hAnsi="Cascadia Mono" w:cs="Cascadia Mono"/>
-          <w:color w:val="000000"/>
-          <w:sz w:val="19"/>
-          <w:szCs w:val="19"/>
-          <w:highlight w:val="white"/>
-        </w:rPr>
-        <w:t xml:space="preserve"> </w:t>
-      </w:r>
-      <w:proofErr w:type="spellStart"/>
-      <w:r>
-        <w:rPr>
-          <w:rFonts w:ascii="Cascadia Mono" w:hAnsi="Cascadia Mono" w:cs="Cascadia Mono"/>
-          <w:color w:val="000000"/>
-          <w:sz w:val="19"/>
-          <w:szCs w:val="19"/>
-          <w:highlight w:val="white"/>
-        </w:rPr>
-        <w:t>GetObjectFromJSON</w:t>
-      </w:r>
-      <w:proofErr w:type="spellEnd"/>
-      <w:r>
-        <w:rPr>
-          <w:rFonts w:ascii="Cascadia Mono" w:hAnsi="Cascadia Mono" w:cs="Cascadia Mono"/>
-          <w:color w:val="000000"/>
-          <w:sz w:val="19"/>
-          <w:szCs w:val="19"/>
-          <w:highlight w:val="white"/>
-        </w:rPr>
-        <w:t>(</w:t>
+      <w:r>
+        <w:rPr>
+          <w:rFonts w:ascii="Cascadia Mono" w:hAnsi="Cascadia Mono" w:cs="Cascadia Mono"/>
+          <w:color w:val="000000"/>
+          <w:sz w:val="19"/>
+          <w:szCs w:val="19"/>
+          <w:highlight w:val="white"/>
+        </w:rPr>
+        <w:t xml:space="preserve"> GetObjectFromJSON(</w:t>
       </w:r>
       <w:r>
         <w:rPr>
@@ -14285,29 +12905,7 @@
           <w:szCs w:val="19"/>
           <w:highlight w:val="white"/>
         </w:rPr>
-        <w:t xml:space="preserve"> </w:t>
-      </w:r>
-      <w:proofErr w:type="spellStart"/>
-      <w:r>
-        <w:rPr>
-          <w:rFonts w:ascii="Cascadia Mono" w:hAnsi="Cascadia Mono" w:cs="Cascadia Mono"/>
-          <w:color w:val="000000"/>
-          <w:sz w:val="19"/>
-          <w:szCs w:val="19"/>
-          <w:highlight w:val="white"/>
-        </w:rPr>
-        <w:t>jsonData</w:t>
-      </w:r>
-      <w:proofErr w:type="spellEnd"/>
-      <w:r>
-        <w:rPr>
-          <w:rFonts w:ascii="Cascadia Mono" w:hAnsi="Cascadia Mono" w:cs="Cascadia Mono"/>
-          <w:color w:val="000000"/>
-          <w:sz w:val="19"/>
-          <w:szCs w:val="19"/>
-          <w:highlight w:val="white"/>
-        </w:rPr>
-        <w:t>)</w:t>
+        <w:t xml:space="preserve"> jsonData)</w:t>
       </w:r>
     </w:p>
     <w:p>
@@ -14414,7 +13012,6 @@
         </w:rPr>
         <w:t xml:space="preserve"> </w:t>
       </w:r>
-      <w:proofErr w:type="spellStart"/>
       <w:r>
         <w:rPr>
           <w:rFonts w:ascii="Cascadia Mono" w:hAnsi="Cascadia Mono" w:cs="Cascadia Mono"/>
@@ -14433,20 +13030,8 @@
           <w:szCs w:val="19"/>
           <w:highlight w:val="white"/>
         </w:rPr>
-        <w:t>.DeserializeObject</w:t>
-      </w:r>
-      <w:proofErr w:type="spellEnd"/>
-      <w:r>
-        <w:rPr>
-          <w:rFonts w:ascii="Cascadia Mono" w:hAnsi="Cascadia Mono" w:cs="Cascadia Mono"/>
-          <w:color w:val="000000"/>
-          <w:sz w:val="19"/>
-          <w:szCs w:val="19"/>
-          <w:highlight w:val="white"/>
-        </w:rPr>
-        <w:t>&lt;</w:t>
-      </w:r>
-      <w:proofErr w:type="spellStart"/>
+        <w:t>.DeserializeObject&lt;</w:t>
+      </w:r>
       <w:r>
         <w:rPr>
           <w:rFonts w:ascii="Cascadia Mono" w:hAnsi="Cascadia Mono" w:cs="Cascadia Mono"/>
@@ -14457,38 +13042,15 @@
         </w:rPr>
         <w:t>CustomLibraryObject</w:t>
       </w:r>
-      <w:proofErr w:type="spellEnd"/>
-      <w:r>
-        <w:rPr>
-          <w:rFonts w:ascii="Cascadia Mono" w:hAnsi="Cascadia Mono" w:cs="Cascadia Mono"/>
-          <w:color w:val="000000"/>
-          <w:sz w:val="19"/>
-          <w:szCs w:val="19"/>
-          <w:highlight w:val="white"/>
-        </w:rPr>
-        <w:t>&gt;(</w:t>
-      </w:r>
-      <w:proofErr w:type="spellStart"/>
-      <w:r>
-        <w:rPr>
-          <w:rFonts w:ascii="Cascadia Mono" w:hAnsi="Cascadia Mono" w:cs="Cascadia Mono"/>
-          <w:color w:val="000000"/>
-          <w:sz w:val="19"/>
-          <w:szCs w:val="19"/>
-          <w:highlight w:val="white"/>
-        </w:rPr>
-        <w:t>jsonData</w:t>
-      </w:r>
-      <w:proofErr w:type="spellEnd"/>
-      <w:r>
-        <w:rPr>
-          <w:rFonts w:ascii="Cascadia Mono" w:hAnsi="Cascadia Mono" w:cs="Cascadia Mono"/>
-          <w:color w:val="000000"/>
-          <w:sz w:val="19"/>
-          <w:szCs w:val="19"/>
-          <w:highlight w:val="white"/>
-        </w:rPr>
-        <w:t>);</w:t>
+      <w:r>
+        <w:rPr>
+          <w:rFonts w:ascii="Cascadia Mono" w:hAnsi="Cascadia Mono" w:cs="Cascadia Mono"/>
+          <w:color w:val="000000"/>
+          <w:sz w:val="19"/>
+          <w:szCs w:val="19"/>
+          <w:highlight w:val="white"/>
+        </w:rPr>
+        <w:t>&gt;(jsonData);</w:t>
       </w:r>
     </w:p>
     <w:p>
@@ -14579,7 +13141,6 @@
           <w:lang w:val="en-US"/>
         </w:rPr>
       </w:pPr>
-      <w:proofErr w:type="spellStart"/>
       <w:r>
         <w:rPr>
           <w:rFonts w:ascii="Cascadia Mono" w:hAnsi="Cascadia Mono" w:cs="Cascadia Mono"/>
@@ -14605,7 +13166,6 @@
         </w:rPr>
         <w:t>.cs</w:t>
       </w:r>
-      <w:proofErr w:type="spellEnd"/>
     </w:p>
     <w:p>
       <w:pPr>
@@ -14639,20 +13199,8 @@
           <w:szCs w:val="19"/>
           <w:highlight w:val="white"/>
         </w:rPr>
-        <w:t xml:space="preserve"> </w:t>
-      </w:r>
-      <w:proofErr w:type="spellStart"/>
-      <w:r>
-        <w:rPr>
-          <w:rFonts w:ascii="Cascadia Mono" w:hAnsi="Cascadia Mono" w:cs="Cascadia Mono"/>
-          <w:color w:val="000000"/>
-          <w:sz w:val="19"/>
-          <w:szCs w:val="19"/>
-          <w:highlight w:val="white"/>
-        </w:rPr>
-        <w:t>AdapterDP</w:t>
-      </w:r>
-      <w:proofErr w:type="spellEnd"/>
+        <w:t xml:space="preserve"> AdapterDP</w:t>
+      </w:r>
     </w:p>
     <w:p>
       <w:pPr>
@@ -14896,29 +13444,7 @@
           <w:szCs w:val="19"/>
           <w:highlight w:val="white"/>
         </w:rPr>
-        <w:t xml:space="preserve">[] </w:t>
-      </w:r>
-      <w:proofErr w:type="spellStart"/>
-      <w:r>
-        <w:rPr>
-          <w:rFonts w:ascii="Cascadia Mono" w:hAnsi="Cascadia Mono" w:cs="Cascadia Mono"/>
-          <w:color w:val="000000"/>
-          <w:sz w:val="19"/>
-          <w:szCs w:val="19"/>
-          <w:highlight w:val="white"/>
-        </w:rPr>
-        <w:t>args</w:t>
-      </w:r>
-      <w:proofErr w:type="spellEnd"/>
-      <w:r>
-        <w:rPr>
-          <w:rFonts w:ascii="Cascadia Mono" w:hAnsi="Cascadia Mono" w:cs="Cascadia Mono"/>
-          <w:color w:val="000000"/>
-          <w:sz w:val="19"/>
-          <w:szCs w:val="19"/>
-          <w:highlight w:val="white"/>
-        </w:rPr>
-        <w:t>)</w:t>
+        <w:t>[] args)</w:t>
       </w:r>
     </w:p>
     <w:p>
@@ -15048,29 +13574,7 @@
           <w:szCs w:val="19"/>
           <w:highlight w:val="white"/>
         </w:rPr>
-        <w:t xml:space="preserve">                '</w:t>
-      </w:r>
-      <w:proofErr w:type="spellStart"/>
-      <w:r>
-        <w:rPr>
-          <w:rFonts w:ascii="Cascadia Mono" w:hAnsi="Cascadia Mono" w:cs="Cascadia Mono"/>
-          <w:color w:val="0000FF"/>
-          <w:sz w:val="19"/>
-          <w:szCs w:val="19"/>
-          <w:highlight w:val="white"/>
-        </w:rPr>
-        <w:t>DataPoints</w:t>
-      </w:r>
-      <w:proofErr w:type="spellEnd"/>
-      <w:r>
-        <w:rPr>
-          <w:rFonts w:ascii="Cascadia Mono" w:hAnsi="Cascadia Mono" w:cs="Cascadia Mono"/>
-          <w:color w:val="0000FF"/>
-          <w:sz w:val="19"/>
-          <w:szCs w:val="19"/>
-          <w:highlight w:val="white"/>
-        </w:rPr>
-        <w:t>': [100, 150, 200, 250]</w:t>
+        <w:t xml:space="preserve">                'DataPoints': [100, 150, 200, 250]</w:t>
       </w:r>
     </w:p>
     <w:p>
@@ -15147,7 +13651,6 @@
         </w:rPr>
         <w:t xml:space="preserve">            </w:t>
       </w:r>
-      <w:proofErr w:type="spellStart"/>
       <w:r>
         <w:rPr>
           <w:rFonts w:ascii="Cascadia Mono" w:hAnsi="Cascadia Mono" w:cs="Cascadia Mono"/>
@@ -15158,7 +13661,6 @@
         </w:rPr>
         <w:t>AnalyticsLibrary</w:t>
       </w:r>
-      <w:proofErr w:type="spellEnd"/>
       <w:r>
         <w:rPr>
           <w:rFonts w:ascii="Cascadia Mono" w:hAnsi="Cascadia Mono" w:cs="Cascadia Mono"/>
@@ -15189,7 +13691,6 @@
         </w:rPr>
         <w:t xml:space="preserve"> </w:t>
       </w:r>
-      <w:proofErr w:type="spellStart"/>
       <w:r>
         <w:rPr>
           <w:rFonts w:ascii="Cascadia Mono" w:hAnsi="Cascadia Mono" w:cs="Cascadia Mono"/>
@@ -15200,7 +13701,6 @@
         </w:rPr>
         <w:t>AnalyticsLibrary</w:t>
       </w:r>
-      <w:proofErr w:type="spellEnd"/>
       <w:r>
         <w:rPr>
           <w:rFonts w:ascii="Cascadia Mono" w:hAnsi="Cascadia Mono" w:cs="Cascadia Mono"/>
@@ -15236,7 +13736,6 @@
         </w:rPr>
         <w:t xml:space="preserve">            </w:t>
       </w:r>
-      <w:proofErr w:type="spellStart"/>
       <w:r>
         <w:rPr>
           <w:rFonts w:ascii="Cascadia Mono" w:hAnsi="Cascadia Mono" w:cs="Cascadia Mono"/>
@@ -15247,7 +13746,6 @@
         </w:rPr>
         <w:t>IDataVisualizer</w:t>
       </w:r>
-      <w:proofErr w:type="spellEnd"/>
       <w:r>
         <w:rPr>
           <w:rFonts w:ascii="Cascadia Mono" w:hAnsi="Cascadia Mono" w:cs="Cascadia Mono"/>
@@ -15278,7 +13776,6 @@
         </w:rPr>
         <w:t xml:space="preserve"> </w:t>
       </w:r>
-      <w:proofErr w:type="spellStart"/>
       <w:r>
         <w:rPr>
           <w:rFonts w:ascii="Cascadia Mono" w:hAnsi="Cascadia Mono" w:cs="Cascadia Mono"/>
@@ -15289,7 +13786,6 @@
         </w:rPr>
         <w:t>DataFormatAdapter</w:t>
       </w:r>
-      <w:proofErr w:type="spellEnd"/>
       <w:r>
         <w:rPr>
           <w:rFonts w:ascii="Cascadia Mono" w:hAnsi="Cascadia Mono" w:cs="Cascadia Mono"/>
@@ -15338,29 +13834,7 @@
           <w:szCs w:val="19"/>
           <w:highlight w:val="white"/>
         </w:rPr>
-        <w:t xml:space="preserve">            </w:t>
-      </w:r>
-      <w:proofErr w:type="spellStart"/>
-      <w:r>
-        <w:rPr>
-          <w:rFonts w:ascii="Cascadia Mono" w:hAnsi="Cascadia Mono" w:cs="Cascadia Mono"/>
-          <w:color w:val="000000"/>
-          <w:sz w:val="19"/>
-          <w:szCs w:val="19"/>
-          <w:highlight w:val="white"/>
-        </w:rPr>
-        <w:t>visualizer.DisplayGraph</w:t>
-      </w:r>
-      <w:proofErr w:type="spellEnd"/>
-      <w:r>
-        <w:rPr>
-          <w:rFonts w:ascii="Cascadia Mono" w:hAnsi="Cascadia Mono" w:cs="Cascadia Mono"/>
-          <w:color w:val="000000"/>
-          <w:sz w:val="19"/>
-          <w:szCs w:val="19"/>
-          <w:highlight w:val="white"/>
-        </w:rPr>
-        <w:t xml:space="preserve">(json); </w:t>
+        <w:t xml:space="preserve">            visualizer.DisplayGraph(json); </w:t>
       </w:r>
       <w:r>
         <w:rPr>
@@ -15471,8 +13945,6 @@
         </w:rPr>
         <w:t xml:space="preserve">Output: </w:t>
       </w:r>
-      <w:bookmarkStart w:id="0" w:name="_GoBack"/>
-      <w:bookmarkEnd w:id="0"/>
     </w:p>
     <w:p>
       <w:pPr>
@@ -15487,6 +13959,7 @@
       <w:r>
         <w:rPr>
           <w:rFonts w:ascii="Bookman Old Style" w:hAnsi="Bookman Old Style"/>
+          <w:noProof/>
           <w:sz w:val="24"/>
           <w:szCs w:val="24"/>
           <w:lang w:val="en-US"/>
@@ -15535,6 +14008,882 @@
         </w:drawing>
       </w:r>
     </w:p>
+    <w:p>
+      <w:pPr>
+        <w:rPr>
+          <w:rFonts w:ascii="Bookman Old Style" w:hAnsi="Bookman Old Style"/>
+          <w:sz w:val="24"/>
+          <w:szCs w:val="24"/>
+          <w:lang w:val="en-US"/>
+        </w:rPr>
+      </w:pPr>
+      <w:r>
+        <w:rPr>
+          <w:rFonts w:ascii="Bookman Old Style" w:hAnsi="Bookman Old Style"/>
+          <w:sz w:val="24"/>
+          <w:szCs w:val="24"/>
+          <w:lang w:val="en-US"/>
+        </w:rPr>
+        <w:br w:type="page"/>
+      </w:r>
+    </w:p>
+    <w:p>
+      <w:pPr>
+        <w:spacing w:after="0"/>
+        <w:rPr>
+          <w:rFonts w:ascii="Bookman Old Style" w:hAnsi="Bookman Old Style"/>
+          <w:sz w:val="24"/>
+          <w:szCs w:val="24"/>
+          <w:lang w:val="en-US"/>
+        </w:rPr>
+      </w:pPr>
+      <w:r>
+        <w:rPr>
+          <w:rFonts w:ascii="Bookman Old Style" w:hAnsi="Bookman Old Style"/>
+          <w:sz w:val="24"/>
+          <w:szCs w:val="24"/>
+          <w:lang w:val="en-US"/>
+        </w:rPr>
+        <w:lastRenderedPageBreak/>
+        <w:t>Builder Design Pattern:</w:t>
+      </w:r>
+    </w:p>
+    <w:p>
+      <w:pPr>
+        <w:tabs>
+          <w:tab w:val="left" w:pos="916"/>
+          <w:tab w:val="left" w:pos="1832"/>
+          <w:tab w:val="left" w:pos="2748"/>
+          <w:tab w:val="left" w:pos="3664"/>
+          <w:tab w:val="left" w:pos="4580"/>
+          <w:tab w:val="left" w:pos="5496"/>
+          <w:tab w:val="left" w:pos="6412"/>
+          <w:tab w:val="left" w:pos="7328"/>
+          <w:tab w:val="left" w:pos="8244"/>
+          <w:tab w:val="left" w:pos="9160"/>
+          <w:tab w:val="left" w:pos="10076"/>
+          <w:tab w:val="left" w:pos="10992"/>
+          <w:tab w:val="left" w:pos="11908"/>
+          <w:tab w:val="left" w:pos="12824"/>
+          <w:tab w:val="left" w:pos="13740"/>
+          <w:tab w:val="left" w:pos="14656"/>
+        </w:tabs>
+        <w:spacing w:after="0" w:line="240" w:lineRule="auto"/>
+        <w:rPr>
+          <w:rFonts w:ascii="Courier New" w:eastAsia="Times New Roman" w:hAnsi="Courier New" w:cs="Courier New"/>
+          <w:sz w:val="20"/>
+          <w:szCs w:val="20"/>
+          <w:lang w:val="en-US" w:eastAsia="en-IN"/>
+        </w:rPr>
+      </w:pPr>
+      <w:r>
+        <w:rPr>
+          <w:rFonts w:ascii="Courier New" w:eastAsia="Times New Roman" w:hAnsi="Courier New" w:cs="Courier New"/>
+          <w:sz w:val="20"/>
+          <w:szCs w:val="20"/>
+          <w:lang w:val="en-US" w:eastAsia="en-IN"/>
+        </w:rPr>
+        <w:t>Builder is a creational design pattern that lets</w:t>
+      </w:r>
+      <w:r>
+        <w:rPr>
+          <w:rFonts w:ascii="Courier New" w:eastAsia="Times New Roman" w:hAnsi="Courier New" w:cs="Courier New"/>
+          <w:sz w:val="20"/>
+          <w:szCs w:val="20"/>
+          <w:lang w:val="en-US" w:eastAsia="en-IN"/>
+        </w:rPr>
+        <w:t xml:space="preserve"> </w:t>
+      </w:r>
+      <w:r>
+        <w:rPr>
+          <w:rFonts w:ascii="Courier New" w:eastAsia="Times New Roman" w:hAnsi="Courier New" w:cs="Courier New"/>
+          <w:sz w:val="20"/>
+          <w:szCs w:val="20"/>
+          <w:lang w:val="en-US" w:eastAsia="en-IN"/>
+        </w:rPr>
+        <w:t>you construct complex objects step by step. The</w:t>
+      </w:r>
+      <w:r>
+        <w:rPr>
+          <w:rFonts w:ascii="Courier New" w:eastAsia="Times New Roman" w:hAnsi="Courier New" w:cs="Courier New"/>
+          <w:sz w:val="20"/>
+          <w:szCs w:val="20"/>
+          <w:lang w:val="en-US" w:eastAsia="en-IN"/>
+        </w:rPr>
+        <w:t xml:space="preserve"> </w:t>
+      </w:r>
+      <w:r>
+        <w:rPr>
+          <w:rFonts w:ascii="Courier New" w:eastAsia="Times New Roman" w:hAnsi="Courier New" w:cs="Courier New"/>
+          <w:sz w:val="20"/>
+          <w:szCs w:val="20"/>
+          <w:lang w:val="en-US" w:eastAsia="en-IN"/>
+        </w:rPr>
+        <w:t>pattern allows you to produce different types and</w:t>
+      </w:r>
+      <w:r>
+        <w:rPr>
+          <w:rFonts w:ascii="Courier New" w:eastAsia="Times New Roman" w:hAnsi="Courier New" w:cs="Courier New"/>
+          <w:sz w:val="20"/>
+          <w:szCs w:val="20"/>
+          <w:lang w:val="en-US" w:eastAsia="en-IN"/>
+        </w:rPr>
+        <w:t xml:space="preserve"> </w:t>
+      </w:r>
+      <w:r>
+        <w:rPr>
+          <w:rFonts w:ascii="Courier New" w:eastAsia="Times New Roman" w:hAnsi="Courier New" w:cs="Courier New"/>
+          <w:sz w:val="20"/>
+          <w:szCs w:val="20"/>
+          <w:lang w:val="en-US" w:eastAsia="en-IN"/>
+        </w:rPr>
+        <w:t>representations of an object using the</w:t>
+      </w:r>
+      <w:r>
+        <w:rPr>
+          <w:rFonts w:ascii="Courier New" w:eastAsia="Times New Roman" w:hAnsi="Courier New" w:cs="Courier New"/>
+          <w:sz w:val="20"/>
+          <w:szCs w:val="20"/>
+          <w:lang w:val="en-US" w:eastAsia="en-IN"/>
+        </w:rPr>
+        <w:t xml:space="preserve"> </w:t>
+      </w:r>
+      <w:r>
+        <w:rPr>
+          <w:rFonts w:ascii="Courier New" w:eastAsia="Times New Roman" w:hAnsi="Courier New" w:cs="Courier New"/>
+          <w:sz w:val="20"/>
+          <w:szCs w:val="20"/>
+          <w:lang w:val="en-US" w:eastAsia="en-IN"/>
+        </w:rPr>
+        <w:t xml:space="preserve">same construction code. </w:t>
+      </w:r>
+    </w:p>
+    <w:p>
+      <w:pPr>
+        <w:tabs>
+          <w:tab w:val="left" w:pos="916"/>
+          <w:tab w:val="left" w:pos="1832"/>
+          <w:tab w:val="left" w:pos="2748"/>
+          <w:tab w:val="left" w:pos="3664"/>
+          <w:tab w:val="left" w:pos="4580"/>
+          <w:tab w:val="left" w:pos="5496"/>
+          <w:tab w:val="left" w:pos="6412"/>
+          <w:tab w:val="left" w:pos="7328"/>
+          <w:tab w:val="left" w:pos="8244"/>
+          <w:tab w:val="left" w:pos="9160"/>
+          <w:tab w:val="left" w:pos="10076"/>
+          <w:tab w:val="left" w:pos="10992"/>
+          <w:tab w:val="left" w:pos="11908"/>
+          <w:tab w:val="left" w:pos="12824"/>
+          <w:tab w:val="left" w:pos="13740"/>
+          <w:tab w:val="left" w:pos="14656"/>
+        </w:tabs>
+        <w:spacing w:after="0" w:line="240" w:lineRule="auto"/>
+        <w:rPr>
+          <w:rFonts w:ascii="Courier New" w:eastAsia="Times New Roman" w:hAnsi="Courier New" w:cs="Courier New"/>
+          <w:sz w:val="20"/>
+          <w:szCs w:val="20"/>
+          <w:lang w:val="en-US" w:eastAsia="en-IN"/>
+        </w:rPr>
+      </w:pPr>
+      <w:r>
+        <w:rPr>
+          <w:rFonts w:ascii="Courier New" w:eastAsia="Times New Roman" w:hAnsi="Courier New" w:cs="Courier New"/>
+          <w:sz w:val="20"/>
+          <w:szCs w:val="20"/>
+          <w:lang w:val="en-US" w:eastAsia="en-IN"/>
+        </w:rPr>
+        <w:t>Problem:</w:t>
+      </w:r>
+    </w:p>
+    <w:p>
+      <w:pPr>
+        <w:tabs>
+          <w:tab w:val="left" w:pos="916"/>
+          <w:tab w:val="left" w:pos="1832"/>
+          <w:tab w:val="left" w:pos="2748"/>
+          <w:tab w:val="left" w:pos="3664"/>
+          <w:tab w:val="left" w:pos="4580"/>
+          <w:tab w:val="left" w:pos="5496"/>
+          <w:tab w:val="left" w:pos="6412"/>
+          <w:tab w:val="left" w:pos="7328"/>
+          <w:tab w:val="left" w:pos="8244"/>
+          <w:tab w:val="left" w:pos="9160"/>
+          <w:tab w:val="left" w:pos="10076"/>
+          <w:tab w:val="left" w:pos="10992"/>
+          <w:tab w:val="left" w:pos="11908"/>
+          <w:tab w:val="left" w:pos="12824"/>
+          <w:tab w:val="left" w:pos="13740"/>
+          <w:tab w:val="left" w:pos="14656"/>
+        </w:tabs>
+        <w:spacing w:after="0" w:line="240" w:lineRule="auto"/>
+        <w:rPr>
+          <w:rFonts w:ascii="Courier New" w:eastAsia="Times New Roman" w:hAnsi="Courier New" w:cs="Courier New"/>
+          <w:sz w:val="20"/>
+          <w:szCs w:val="20"/>
+          <w:lang w:val="en-US" w:eastAsia="en-IN"/>
+        </w:rPr>
+      </w:pPr>
+      <w:r>
+        <w:rPr>
+          <w:rFonts w:ascii="Courier New" w:eastAsia="Times New Roman" w:hAnsi="Courier New" w:cs="Courier New"/>
+          <w:sz w:val="20"/>
+          <w:szCs w:val="20"/>
+          <w:lang w:val="en-US" w:eastAsia="en-IN"/>
+        </w:rPr>
+        <w:t>Imagine a complex object that requires laborious, step-by-step initialization of many fields and nested objects.</w:t>
+      </w:r>
+      <w:r>
+        <w:rPr>
+          <w:rFonts w:ascii="Courier New" w:eastAsia="Times New Roman" w:hAnsi="Courier New" w:cs="Courier New"/>
+          <w:sz w:val="20"/>
+          <w:szCs w:val="20"/>
+          <w:lang w:val="en-US" w:eastAsia="en-IN"/>
+        </w:rPr>
+        <w:t xml:space="preserve"> </w:t>
+      </w:r>
+      <w:r>
+        <w:rPr>
+          <w:rFonts w:ascii="Courier New" w:eastAsia="Times New Roman" w:hAnsi="Courier New" w:cs="Courier New"/>
+          <w:sz w:val="20"/>
+          <w:szCs w:val="20"/>
+          <w:lang w:val="en-US" w:eastAsia="en-IN"/>
+        </w:rPr>
+        <w:t>Such initialization code is usually buried inside a</w:t>
+      </w:r>
+      <w:r>
+        <w:rPr>
+          <w:rFonts w:ascii="Courier New" w:eastAsia="Times New Roman" w:hAnsi="Courier New" w:cs="Courier New"/>
+          <w:sz w:val="20"/>
+          <w:szCs w:val="20"/>
+          <w:lang w:val="en-US" w:eastAsia="en-IN"/>
+        </w:rPr>
+        <w:t xml:space="preserve"> </w:t>
+      </w:r>
+      <w:r>
+        <w:rPr>
+          <w:rFonts w:ascii="Courier New" w:eastAsia="Times New Roman" w:hAnsi="Courier New" w:cs="Courier New"/>
+          <w:sz w:val="20"/>
+          <w:szCs w:val="20"/>
+          <w:lang w:val="en-US" w:eastAsia="en-IN"/>
+        </w:rPr>
+        <w:t>monstrous constructor with lots of parameters. Or even</w:t>
+      </w:r>
+      <w:r>
+        <w:rPr>
+          <w:rFonts w:ascii="Courier New" w:eastAsia="Times New Roman" w:hAnsi="Courier New" w:cs="Courier New"/>
+          <w:sz w:val="20"/>
+          <w:szCs w:val="20"/>
+          <w:lang w:val="en-US" w:eastAsia="en-IN"/>
+        </w:rPr>
+        <w:t xml:space="preserve"> </w:t>
+      </w:r>
+      <w:r>
+        <w:rPr>
+          <w:rFonts w:ascii="Courier New" w:eastAsia="Times New Roman" w:hAnsi="Courier New" w:cs="Courier New"/>
+          <w:sz w:val="20"/>
+          <w:szCs w:val="20"/>
+          <w:lang w:val="en-US" w:eastAsia="en-IN"/>
+        </w:rPr>
+        <w:t xml:space="preserve">worse: scattered all over the client code. </w:t>
+      </w:r>
+    </w:p>
+    <w:p>
+      <w:pPr>
+        <w:tabs>
+          <w:tab w:val="left" w:pos="916"/>
+          <w:tab w:val="left" w:pos="1832"/>
+          <w:tab w:val="left" w:pos="2748"/>
+          <w:tab w:val="left" w:pos="3664"/>
+          <w:tab w:val="left" w:pos="4580"/>
+          <w:tab w:val="left" w:pos="5496"/>
+          <w:tab w:val="left" w:pos="6412"/>
+          <w:tab w:val="left" w:pos="7328"/>
+          <w:tab w:val="left" w:pos="8244"/>
+          <w:tab w:val="left" w:pos="9160"/>
+          <w:tab w:val="left" w:pos="10076"/>
+          <w:tab w:val="left" w:pos="10992"/>
+          <w:tab w:val="left" w:pos="11908"/>
+          <w:tab w:val="left" w:pos="12824"/>
+          <w:tab w:val="left" w:pos="13740"/>
+          <w:tab w:val="left" w:pos="14656"/>
+        </w:tabs>
+        <w:spacing w:after="0" w:line="240" w:lineRule="auto"/>
+        <w:rPr>
+          <w:rFonts w:ascii="Courier New" w:eastAsia="Times New Roman" w:hAnsi="Courier New" w:cs="Courier New"/>
+          <w:sz w:val="20"/>
+          <w:szCs w:val="20"/>
+          <w:lang w:val="en-US" w:eastAsia="en-IN"/>
+        </w:rPr>
+      </w:pPr>
+      <w:r>
+        <w:rPr>
+          <w:rFonts w:ascii="Courier New" w:eastAsia="Times New Roman" w:hAnsi="Courier New" w:cs="Courier New"/>
+          <w:sz w:val="20"/>
+          <w:szCs w:val="20"/>
+          <w:lang w:val="en-US" w:eastAsia="en-IN"/>
+        </w:rPr>
+        <w:t>Basic solution:</w:t>
+      </w:r>
+      <w:r>
+        <w:rPr>
+          <w:rFonts w:ascii="Courier New" w:eastAsia="Times New Roman" w:hAnsi="Courier New" w:cs="Courier New"/>
+          <w:sz w:val="20"/>
+          <w:szCs w:val="20"/>
+          <w:lang w:val="en-US" w:eastAsia="en-IN"/>
+        </w:rPr>
+        <w:t xml:space="preserve"> either 1 or 2</w:t>
+      </w:r>
+    </w:p>
+    <w:p>
+      <w:pPr>
+        <w:pStyle w:val="ListParagraph"/>
+        <w:numPr>
+          <w:ilvl w:val="0"/>
+          <w:numId w:val="16"/>
+        </w:numPr>
+        <w:tabs>
+          <w:tab w:val="left" w:pos="916"/>
+          <w:tab w:val="left" w:pos="1832"/>
+          <w:tab w:val="left" w:pos="2748"/>
+          <w:tab w:val="left" w:pos="3664"/>
+          <w:tab w:val="left" w:pos="4580"/>
+          <w:tab w:val="left" w:pos="5496"/>
+          <w:tab w:val="left" w:pos="6412"/>
+          <w:tab w:val="left" w:pos="7328"/>
+          <w:tab w:val="left" w:pos="8244"/>
+          <w:tab w:val="left" w:pos="9160"/>
+          <w:tab w:val="left" w:pos="10076"/>
+          <w:tab w:val="left" w:pos="10992"/>
+          <w:tab w:val="left" w:pos="11908"/>
+          <w:tab w:val="left" w:pos="12824"/>
+          <w:tab w:val="left" w:pos="13740"/>
+          <w:tab w:val="left" w:pos="14656"/>
+        </w:tabs>
+        <w:spacing w:after="0" w:line="240" w:lineRule="auto"/>
+        <w:rPr>
+          <w:rFonts w:ascii="Courier New" w:eastAsia="Times New Roman" w:hAnsi="Courier New" w:cs="Courier New"/>
+          <w:sz w:val="20"/>
+          <w:szCs w:val="20"/>
+          <w:lang w:val="en-US" w:eastAsia="en-IN"/>
+        </w:rPr>
+      </w:pPr>
+      <w:r>
+        <w:rPr>
+          <w:rFonts w:ascii="Courier New" w:eastAsia="Times New Roman" w:hAnsi="Courier New" w:cs="Courier New"/>
+          <w:sz w:val="20"/>
+          <w:szCs w:val="20"/>
+          <w:lang w:val="en-US" w:eastAsia="en-IN"/>
+        </w:rPr>
+        <w:t>Define constructor with multiple parameters</w:t>
+      </w:r>
+      <w:r>
+        <w:rPr>
+          <w:rFonts w:ascii="Courier New" w:eastAsia="Times New Roman" w:hAnsi="Courier New" w:cs="Courier New"/>
+          <w:sz w:val="20"/>
+          <w:szCs w:val="20"/>
+          <w:lang w:val="en-US" w:eastAsia="en-IN"/>
+        </w:rPr>
+        <w:t xml:space="preserve"> but need to maintain correct data format with exact sequence of data.</w:t>
+      </w:r>
+    </w:p>
+    <w:p>
+      <w:pPr>
+        <w:pStyle w:val="ListParagraph"/>
+        <w:numPr>
+          <w:ilvl w:val="0"/>
+          <w:numId w:val="16"/>
+        </w:numPr>
+        <w:tabs>
+          <w:tab w:val="left" w:pos="916"/>
+          <w:tab w:val="left" w:pos="1832"/>
+          <w:tab w:val="left" w:pos="2748"/>
+          <w:tab w:val="left" w:pos="3664"/>
+          <w:tab w:val="left" w:pos="4580"/>
+          <w:tab w:val="left" w:pos="5496"/>
+          <w:tab w:val="left" w:pos="6412"/>
+          <w:tab w:val="left" w:pos="7328"/>
+          <w:tab w:val="left" w:pos="8244"/>
+          <w:tab w:val="left" w:pos="9160"/>
+          <w:tab w:val="left" w:pos="10076"/>
+          <w:tab w:val="left" w:pos="10992"/>
+          <w:tab w:val="left" w:pos="11908"/>
+          <w:tab w:val="left" w:pos="12824"/>
+          <w:tab w:val="left" w:pos="13740"/>
+          <w:tab w:val="left" w:pos="14656"/>
+        </w:tabs>
+        <w:spacing w:after="0" w:line="240" w:lineRule="auto"/>
+        <w:rPr>
+          <w:rFonts w:ascii="Courier New" w:eastAsia="Times New Roman" w:hAnsi="Courier New" w:cs="Courier New"/>
+          <w:sz w:val="20"/>
+          <w:szCs w:val="20"/>
+          <w:lang w:val="en-US" w:eastAsia="en-IN"/>
+        </w:rPr>
+      </w:pPr>
+      <w:r>
+        <w:rPr>
+          <w:rFonts w:ascii="Courier New" w:eastAsia="Times New Roman" w:hAnsi="Courier New" w:cs="Courier New"/>
+          <w:sz w:val="20"/>
+          <w:szCs w:val="20"/>
+          <w:lang w:val="en-US" w:eastAsia="en-IN"/>
+        </w:rPr>
+        <w:t>A</w:t>
+      </w:r>
+      <w:r>
+        <w:rPr>
+          <w:rFonts w:ascii="Courier New" w:eastAsia="Times New Roman" w:hAnsi="Courier New" w:cs="Courier New"/>
+          <w:sz w:val="20"/>
+          <w:szCs w:val="20"/>
+          <w:lang w:val="en-US" w:eastAsia="en-IN"/>
+        </w:rPr>
+        <w:t xml:space="preserve">fter creating object set these fields and which is very worst thing </w:t>
+      </w:r>
+      <w:r>
+        <w:rPr>
+          <w:rFonts w:ascii="Courier New" w:eastAsia="Times New Roman" w:hAnsi="Courier New" w:cs="Courier New"/>
+          <w:sz w:val="20"/>
+          <w:szCs w:val="20"/>
+          <w:lang w:val="en-US" w:eastAsia="en-IN"/>
+        </w:rPr>
+        <w:t>in terms</w:t>
+      </w:r>
+      <w:r>
+        <w:rPr>
+          <w:rFonts w:ascii="Courier New" w:eastAsia="Times New Roman" w:hAnsi="Courier New" w:cs="Courier New"/>
+          <w:sz w:val="20"/>
+          <w:szCs w:val="20"/>
+          <w:lang w:val="en-US" w:eastAsia="en-IN"/>
+        </w:rPr>
+        <w:t xml:space="preserve"> of complex class fields.</w:t>
+      </w:r>
+    </w:p>
+    <w:p>
+      <w:pPr>
+        <w:tabs>
+          <w:tab w:val="left" w:pos="916"/>
+          <w:tab w:val="left" w:pos="1832"/>
+          <w:tab w:val="left" w:pos="2748"/>
+          <w:tab w:val="left" w:pos="3664"/>
+          <w:tab w:val="left" w:pos="4580"/>
+          <w:tab w:val="left" w:pos="5496"/>
+          <w:tab w:val="left" w:pos="6412"/>
+          <w:tab w:val="left" w:pos="7328"/>
+          <w:tab w:val="left" w:pos="8244"/>
+          <w:tab w:val="left" w:pos="9160"/>
+          <w:tab w:val="left" w:pos="10076"/>
+          <w:tab w:val="left" w:pos="10992"/>
+          <w:tab w:val="left" w:pos="11908"/>
+          <w:tab w:val="left" w:pos="12824"/>
+          <w:tab w:val="left" w:pos="13740"/>
+          <w:tab w:val="left" w:pos="14656"/>
+        </w:tabs>
+        <w:spacing w:after="0" w:line="240" w:lineRule="auto"/>
+        <w:rPr>
+          <w:rFonts w:ascii="Courier New" w:eastAsia="Times New Roman" w:hAnsi="Courier New" w:cs="Courier New"/>
+          <w:sz w:val="20"/>
+          <w:szCs w:val="20"/>
+          <w:lang w:val="en-US" w:eastAsia="en-IN"/>
+        </w:rPr>
+      </w:pPr>
+      <w:r>
+        <w:rPr>
+          <w:rFonts w:ascii="Courier New" w:eastAsia="Times New Roman" w:hAnsi="Courier New" w:cs="Courier New"/>
+          <w:sz w:val="20"/>
+          <w:szCs w:val="20"/>
+          <w:lang w:val="en-US" w:eastAsia="en-IN"/>
+        </w:rPr>
+        <w:t>Consider below code snippet in which we have to pass all the parameters in a sequence with their type no matter user is interested in sending the details or not.</w:t>
+      </w:r>
+    </w:p>
+    <w:p>
+      <w:pPr>
+        <w:tabs>
+          <w:tab w:val="left" w:pos="916"/>
+          <w:tab w:val="left" w:pos="1832"/>
+          <w:tab w:val="left" w:pos="2748"/>
+          <w:tab w:val="left" w:pos="3664"/>
+          <w:tab w:val="left" w:pos="4580"/>
+          <w:tab w:val="left" w:pos="5496"/>
+          <w:tab w:val="left" w:pos="6412"/>
+          <w:tab w:val="left" w:pos="7328"/>
+          <w:tab w:val="left" w:pos="8244"/>
+          <w:tab w:val="left" w:pos="9160"/>
+          <w:tab w:val="left" w:pos="10076"/>
+          <w:tab w:val="left" w:pos="10992"/>
+          <w:tab w:val="left" w:pos="11908"/>
+          <w:tab w:val="left" w:pos="12824"/>
+          <w:tab w:val="left" w:pos="13740"/>
+          <w:tab w:val="left" w:pos="14656"/>
+        </w:tabs>
+        <w:spacing w:after="0" w:line="240" w:lineRule="auto"/>
+        <w:rPr>
+          <w:rFonts w:ascii="Courier New" w:eastAsia="Times New Roman" w:hAnsi="Courier New" w:cs="Courier New"/>
+          <w:sz w:val="20"/>
+          <w:szCs w:val="20"/>
+          <w:lang w:val="en-US" w:eastAsia="en-IN"/>
+        </w:rPr>
+      </w:pPr>
+      <w:r>
+        <w:rPr>
+          <w:rFonts w:ascii="Courier New" w:eastAsia="Times New Roman" w:hAnsi="Courier New" w:cs="Courier New"/>
+          <w:sz w:val="20"/>
+          <w:szCs w:val="20"/>
+          <w:lang w:val="en-US" w:eastAsia="en-IN"/>
+        </w:rPr>
+        <w:t xml:space="preserve">Ex. </w:t>
+      </w:r>
+      <w:r>
+        <w:rPr>
+          <w:rFonts w:ascii="Courier New" w:eastAsia="Times New Roman" w:hAnsi="Courier New" w:cs="Courier New"/>
+          <w:sz w:val="20"/>
+          <w:szCs w:val="20"/>
+          <w:lang w:val="en-US" w:eastAsia="en-IN"/>
+        </w:rPr>
+        <w:t>If customer knows everything and mentions every parameters required</w:t>
+      </w:r>
+      <w:r>
+        <w:rPr>
+          <w:rFonts w:ascii="Courier New" w:eastAsia="Times New Roman" w:hAnsi="Courier New" w:cs="Courier New"/>
+          <w:sz w:val="20"/>
+          <w:szCs w:val="20"/>
+          <w:lang w:val="en-US" w:eastAsia="en-IN"/>
+        </w:rPr>
+        <w:t xml:space="preserve">, then this is useful, but what </w:t>
+      </w:r>
+      <w:r>
+        <w:rPr>
+          <w:rFonts w:ascii="Courier New" w:eastAsia="Times New Roman" w:hAnsi="Courier New" w:cs="Courier New"/>
+          <w:sz w:val="20"/>
+          <w:szCs w:val="20"/>
+          <w:lang w:val="en-US" w:eastAsia="en-IN"/>
+        </w:rPr>
+        <w:t>If customer is not interested in sharing the processor details, we cant do that with the same.</w:t>
+      </w:r>
+    </w:p>
+    <w:p>
+      <w:pPr>
+        <w:tabs>
+          <w:tab w:val="left" w:pos="916"/>
+          <w:tab w:val="left" w:pos="1832"/>
+          <w:tab w:val="left" w:pos="2748"/>
+          <w:tab w:val="left" w:pos="3664"/>
+          <w:tab w:val="left" w:pos="4580"/>
+          <w:tab w:val="left" w:pos="5496"/>
+          <w:tab w:val="left" w:pos="6412"/>
+          <w:tab w:val="left" w:pos="7328"/>
+          <w:tab w:val="left" w:pos="8244"/>
+          <w:tab w:val="left" w:pos="9160"/>
+          <w:tab w:val="left" w:pos="10076"/>
+          <w:tab w:val="left" w:pos="10992"/>
+          <w:tab w:val="left" w:pos="11908"/>
+          <w:tab w:val="left" w:pos="12824"/>
+          <w:tab w:val="left" w:pos="13740"/>
+          <w:tab w:val="left" w:pos="14656"/>
+        </w:tabs>
+        <w:spacing w:after="0" w:line="240" w:lineRule="auto"/>
+        <w:rPr>
+          <w:rFonts w:ascii="Courier New" w:eastAsia="Times New Roman" w:hAnsi="Courier New" w:cs="Courier New"/>
+          <w:sz w:val="20"/>
+          <w:szCs w:val="20"/>
+          <w:lang w:val="en-US" w:eastAsia="en-IN"/>
+        </w:rPr>
+      </w:pPr>
+      <w:r>
+        <w:rPr>
+          <w:rFonts w:ascii="Courier New" w:eastAsia="Times New Roman" w:hAnsi="Courier New" w:cs="Courier New"/>
+          <w:sz w:val="20"/>
+          <w:szCs w:val="20"/>
+          <w:lang w:val="en-US" w:eastAsia="en-IN"/>
+        </w:rPr>
+        <w:drawing>
+          <wp:inline distT="0" distB="0" distL="0" distR="0" wp14:anchorId="056EFD4A" wp14:editId="73EF6FCE">
+            <wp:extent cx="6301105" cy="3811905"/>
+            <wp:effectExtent l="0" t="0" r="4445" b="0"/>
+            <wp:docPr id="2" name="Picture 2" descr="A screen shot of a computer program&#10;&#10;Description automatically generated"/>
+            <wp:cNvGraphicFramePr>
+              <a:graphicFrameLocks xmlns:a="http://schemas.openxmlformats.org/drawingml/2006/main" noChangeAspect="1"/>
+            </wp:cNvGraphicFramePr>
+            <a:graphic xmlns:a="http://schemas.openxmlformats.org/drawingml/2006/main">
+              <a:graphicData uri="http://schemas.openxmlformats.org/drawingml/2006/picture">
+                <pic:pic xmlns:pic="http://schemas.openxmlformats.org/drawingml/2006/picture">
+                  <pic:nvPicPr>
+                    <pic:cNvPr id="1" name=""/>
+                    <pic:cNvPicPr/>
+                  </pic:nvPicPr>
+                  <pic:blipFill>
+                    <a:blip r:embed="rId21"/>
+                    <a:stretch>
+                      <a:fillRect/>
+                    </a:stretch>
+                  </pic:blipFill>
+                  <pic:spPr>
+                    <a:xfrm>
+                      <a:off x="0" y="0"/>
+                      <a:ext cx="6301105" cy="3811905"/>
+                    </a:xfrm>
+                    <a:prstGeom prst="rect">
+                      <a:avLst/>
+                    </a:prstGeom>
+                  </pic:spPr>
+                </pic:pic>
+              </a:graphicData>
+            </a:graphic>
+          </wp:inline>
+        </w:drawing>
+      </w:r>
+    </w:p>
+    <w:p>
+      <w:pPr>
+        <w:tabs>
+          <w:tab w:val="left" w:pos="916"/>
+          <w:tab w:val="left" w:pos="1832"/>
+          <w:tab w:val="left" w:pos="2748"/>
+          <w:tab w:val="left" w:pos="3664"/>
+          <w:tab w:val="left" w:pos="4580"/>
+          <w:tab w:val="left" w:pos="5496"/>
+          <w:tab w:val="left" w:pos="6412"/>
+          <w:tab w:val="left" w:pos="7328"/>
+          <w:tab w:val="left" w:pos="8244"/>
+          <w:tab w:val="left" w:pos="9160"/>
+          <w:tab w:val="left" w:pos="10076"/>
+          <w:tab w:val="left" w:pos="10992"/>
+          <w:tab w:val="left" w:pos="11908"/>
+          <w:tab w:val="left" w:pos="12824"/>
+          <w:tab w:val="left" w:pos="13740"/>
+          <w:tab w:val="left" w:pos="14656"/>
+        </w:tabs>
+        <w:spacing w:after="0" w:line="240" w:lineRule="auto"/>
+        <w:rPr>
+          <w:rFonts w:ascii="Courier New" w:eastAsia="Times New Roman" w:hAnsi="Courier New" w:cs="Courier New"/>
+          <w:sz w:val="20"/>
+          <w:szCs w:val="20"/>
+          <w:lang w:val="en-US" w:eastAsia="en-IN"/>
+        </w:rPr>
+      </w:pPr>
+    </w:p>
+    <w:p>
+      <w:pPr>
+        <w:spacing w:after="0"/>
+        <w:rPr>
+          <w:rFonts w:ascii="Bookman Old Style" w:hAnsi="Bookman Old Style"/>
+          <w:sz w:val="24"/>
+          <w:szCs w:val="24"/>
+          <w:lang w:val="en-US"/>
+        </w:rPr>
+      </w:pPr>
+      <w:r>
+        <w:rPr>
+          <w:rFonts w:ascii="Bookman Old Style" w:hAnsi="Bookman Old Style"/>
+          <w:sz w:val="24"/>
+          <w:szCs w:val="24"/>
+          <w:lang w:val="en-US"/>
+        </w:rPr>
+        <w:t xml:space="preserve">Solution: </w:t>
+      </w:r>
+    </w:p>
+    <w:p>
+      <w:pPr>
+        <w:pStyle w:val="ListParagraph"/>
+        <w:numPr>
+          <w:ilvl w:val="0"/>
+          <w:numId w:val="17"/>
+        </w:numPr>
+        <w:tabs>
+          <w:tab w:val="left" w:pos="916"/>
+          <w:tab w:val="left" w:pos="1832"/>
+          <w:tab w:val="left" w:pos="2748"/>
+          <w:tab w:val="left" w:pos="3664"/>
+          <w:tab w:val="left" w:pos="4580"/>
+          <w:tab w:val="left" w:pos="5496"/>
+          <w:tab w:val="left" w:pos="6412"/>
+          <w:tab w:val="left" w:pos="7328"/>
+          <w:tab w:val="left" w:pos="8244"/>
+          <w:tab w:val="left" w:pos="9160"/>
+          <w:tab w:val="left" w:pos="10076"/>
+          <w:tab w:val="left" w:pos="10992"/>
+          <w:tab w:val="left" w:pos="11908"/>
+          <w:tab w:val="left" w:pos="12824"/>
+          <w:tab w:val="left" w:pos="13740"/>
+          <w:tab w:val="left" w:pos="14656"/>
+        </w:tabs>
+        <w:spacing w:after="0" w:line="240" w:lineRule="auto"/>
+        <w:rPr>
+          <w:rFonts w:ascii="Courier New" w:eastAsia="Times New Roman" w:hAnsi="Courier New" w:cs="Courier New"/>
+          <w:sz w:val="20"/>
+          <w:szCs w:val="20"/>
+          <w:lang w:val="en-US" w:eastAsia="en-IN"/>
+        </w:rPr>
+      </w:pPr>
+      <w:r>
+        <w:rPr>
+          <w:rFonts w:ascii="Courier New" w:eastAsia="Times New Roman" w:hAnsi="Courier New" w:cs="Courier New"/>
+          <w:sz w:val="20"/>
+          <w:szCs w:val="20"/>
+          <w:lang w:val="en-US" w:eastAsia="en-IN"/>
+        </w:rPr>
+        <w:t xml:space="preserve">Extract the object construction code out of its own class and move it to separate objects called builders. </w:t>
+      </w:r>
+    </w:p>
+    <w:p>
+      <w:pPr>
+        <w:pStyle w:val="ListParagraph"/>
+        <w:numPr>
+          <w:ilvl w:val="0"/>
+          <w:numId w:val="17"/>
+        </w:numPr>
+        <w:tabs>
+          <w:tab w:val="left" w:pos="916"/>
+          <w:tab w:val="left" w:pos="1832"/>
+          <w:tab w:val="left" w:pos="2748"/>
+          <w:tab w:val="left" w:pos="3664"/>
+          <w:tab w:val="left" w:pos="4580"/>
+          <w:tab w:val="left" w:pos="5496"/>
+          <w:tab w:val="left" w:pos="6412"/>
+          <w:tab w:val="left" w:pos="7328"/>
+          <w:tab w:val="left" w:pos="8244"/>
+          <w:tab w:val="left" w:pos="9160"/>
+          <w:tab w:val="left" w:pos="10076"/>
+          <w:tab w:val="left" w:pos="10992"/>
+          <w:tab w:val="left" w:pos="11908"/>
+          <w:tab w:val="left" w:pos="12824"/>
+          <w:tab w:val="left" w:pos="13740"/>
+          <w:tab w:val="left" w:pos="14656"/>
+        </w:tabs>
+        <w:spacing w:after="0" w:line="240" w:lineRule="auto"/>
+        <w:rPr>
+          <w:rFonts w:ascii="Courier New" w:eastAsia="Times New Roman" w:hAnsi="Courier New" w:cs="Courier New"/>
+          <w:sz w:val="20"/>
+          <w:szCs w:val="20"/>
+          <w:lang w:val="en-US" w:eastAsia="en-IN"/>
+        </w:rPr>
+      </w:pPr>
+      <w:r>
+        <w:rPr>
+          <w:rFonts w:ascii="Courier New" w:eastAsia="Times New Roman" w:hAnsi="Courier New" w:cs="Courier New"/>
+          <w:sz w:val="20"/>
+          <w:szCs w:val="20"/>
+          <w:lang w:val="en-US" w:eastAsia="en-IN"/>
+        </w:rPr>
+        <w:t xml:space="preserve">To create an object, you execute a series of steps on a builder object. </w:t>
+      </w:r>
+    </w:p>
+    <w:p>
+      <w:pPr>
+        <w:pStyle w:val="ListParagraph"/>
+        <w:numPr>
+          <w:ilvl w:val="0"/>
+          <w:numId w:val="17"/>
+        </w:numPr>
+        <w:tabs>
+          <w:tab w:val="left" w:pos="916"/>
+          <w:tab w:val="left" w:pos="1832"/>
+          <w:tab w:val="left" w:pos="2748"/>
+          <w:tab w:val="left" w:pos="3664"/>
+          <w:tab w:val="left" w:pos="4580"/>
+          <w:tab w:val="left" w:pos="5496"/>
+          <w:tab w:val="left" w:pos="6412"/>
+          <w:tab w:val="left" w:pos="7328"/>
+          <w:tab w:val="left" w:pos="8244"/>
+          <w:tab w:val="left" w:pos="9160"/>
+          <w:tab w:val="left" w:pos="10076"/>
+          <w:tab w:val="left" w:pos="10992"/>
+          <w:tab w:val="left" w:pos="11908"/>
+          <w:tab w:val="left" w:pos="12824"/>
+          <w:tab w:val="left" w:pos="13740"/>
+          <w:tab w:val="left" w:pos="14656"/>
+        </w:tabs>
+        <w:spacing w:after="0" w:line="240" w:lineRule="auto"/>
+        <w:rPr>
+          <w:rFonts w:ascii="Courier New" w:eastAsia="Times New Roman" w:hAnsi="Courier New" w:cs="Courier New"/>
+          <w:sz w:val="20"/>
+          <w:szCs w:val="20"/>
+          <w:lang w:val="en-US" w:eastAsia="en-IN"/>
+        </w:rPr>
+      </w:pPr>
+      <w:r>
+        <w:rPr>
+          <w:rFonts w:ascii="Courier New" w:eastAsia="Times New Roman" w:hAnsi="Courier New" w:cs="Courier New"/>
+          <w:sz w:val="20"/>
+          <w:szCs w:val="20"/>
+          <w:lang w:val="en-US" w:eastAsia="en-IN"/>
+        </w:rPr>
+        <w:t xml:space="preserve">The important part is that you don't need to call all of the steps. </w:t>
+      </w:r>
+    </w:p>
+    <w:p>
+      <w:pPr>
+        <w:pStyle w:val="ListParagraph"/>
+        <w:numPr>
+          <w:ilvl w:val="0"/>
+          <w:numId w:val="17"/>
+        </w:numPr>
+        <w:tabs>
+          <w:tab w:val="left" w:pos="916"/>
+          <w:tab w:val="left" w:pos="1832"/>
+          <w:tab w:val="left" w:pos="2748"/>
+          <w:tab w:val="left" w:pos="3664"/>
+          <w:tab w:val="left" w:pos="4580"/>
+          <w:tab w:val="left" w:pos="5496"/>
+          <w:tab w:val="left" w:pos="6412"/>
+          <w:tab w:val="left" w:pos="7328"/>
+          <w:tab w:val="left" w:pos="8244"/>
+          <w:tab w:val="left" w:pos="9160"/>
+          <w:tab w:val="left" w:pos="10076"/>
+          <w:tab w:val="left" w:pos="10992"/>
+          <w:tab w:val="left" w:pos="11908"/>
+          <w:tab w:val="left" w:pos="12824"/>
+          <w:tab w:val="left" w:pos="13740"/>
+          <w:tab w:val="left" w:pos="14656"/>
+        </w:tabs>
+        <w:spacing w:after="0" w:line="240" w:lineRule="auto"/>
+        <w:rPr>
+          <w:rFonts w:ascii="Courier New" w:eastAsia="Times New Roman" w:hAnsi="Courier New" w:cs="Courier New"/>
+          <w:sz w:val="20"/>
+          <w:szCs w:val="20"/>
+          <w:lang w:val="en-US" w:eastAsia="en-IN"/>
+        </w:rPr>
+      </w:pPr>
+      <w:bookmarkStart w:id="0" w:name="_GoBack"/>
+      <w:bookmarkEnd w:id="0"/>
+      <w:r>
+        <w:rPr>
+          <w:rFonts w:ascii="Courier New" w:eastAsia="Times New Roman" w:hAnsi="Courier New" w:cs="Courier New"/>
+          <w:sz w:val="20"/>
+          <w:szCs w:val="20"/>
+          <w:lang w:val="en-US" w:eastAsia="en-IN"/>
+        </w:rPr>
+        <w:t>You can call only those steps that are necessary for producing a particular</w:t>
+      </w:r>
+      <w:r>
+        <w:rPr>
+          <w:rFonts w:ascii="Courier New" w:eastAsia="Times New Roman" w:hAnsi="Courier New" w:cs="Courier New"/>
+          <w:sz w:val="20"/>
+          <w:szCs w:val="20"/>
+          <w:lang w:val="en-US" w:eastAsia="en-IN"/>
+        </w:rPr>
+        <w:t xml:space="preserve"> </w:t>
+      </w:r>
+      <w:r>
+        <w:rPr>
+          <w:rFonts w:ascii="Courier New" w:eastAsia="Times New Roman" w:hAnsi="Courier New" w:cs="Courier New"/>
+          <w:sz w:val="20"/>
+          <w:szCs w:val="20"/>
+          <w:lang w:val="en-US" w:eastAsia="en-IN"/>
+        </w:rPr>
+        <w:t xml:space="preserve">configuration of an object. </w:t>
+      </w:r>
+    </w:p>
+    <w:p>
+      <w:pPr>
+        <w:spacing w:after="0"/>
+        <w:rPr>
+          <w:rFonts w:ascii="Bookman Old Style" w:hAnsi="Bookman Old Style"/>
+          <w:sz w:val="24"/>
+          <w:szCs w:val="24"/>
+          <w:lang w:val="en-US"/>
+        </w:rPr>
+      </w:pPr>
+    </w:p>
     <w:sectPr>
       <w:pgSz w:w="11906" w:h="16838"/>
       <w:pgMar w:top="568" w:right="707" w:bottom="1440" w:left="1276" w:header="708" w:footer="708" w:gutter="0"/>
@@ -15548,6 +14897,95 @@
 <file path=word/numbering.xml><?xml version="1.0" encoding="utf-8"?>
 <w:numbering xmlns:wpc="http://schemas.microsoft.com/office/word/2010/wordprocessingCanvas" xmlns:cx="http://schemas.microsoft.com/office/drawing/2014/chartex" xmlns:cx1="http://schemas.microsoft.com/office/drawing/2015/9/8/chartex" xmlns:cx2="http://schemas.microsoft.com/office/drawing/2015/10/21/chartex" xmlns:cx3="http://schemas.microsoft.com/office/drawing/2016/5/9/chartex" xmlns:cx4="http://schemas.microsoft.com/office/drawing/2016/5/10/chartex" xmlns:cx5="http://schemas.microsoft.com/office/drawing/2016/5/11/chartex" xmlns:cx6="http://schemas.microsoft.com/office/drawing/2016/5/12/chartex" xmlns:cx7="http://schemas.microsoft.com/office/drawing/2016/5/13/chartex" xmlns:cx8="http://schemas.microsoft.com/office/drawing/2016/5/14/chartex" xmlns:mc="http://schemas.openxmlformats.org/markup-compatibility/2006" xmlns:aink="http://schemas.microsoft.com/office/drawing/2016/ink" xmlns:am3d="http://schemas.microsoft.com/office/drawing/2017/model3d" xmlns:o="urn:schemas-microsoft-com:office:office" xmlns:r="http://schemas.openxmlformats.org/officeDocument/2006/relationships" xmlns:m="http://schemas.openxmlformats.org/officeDocument/2006/math" xmlns:v="urn:schemas-microsoft-com:vml" xmlns:wp14="http://schemas.microsoft.com/office/word/2010/wordprocessingDrawing" xmlns:wp="http://schemas.openxmlformats.org/drawingml/2006/wordprocessingDrawing" xmlns:w10="urn:schemas-microsoft-com:office:word" xmlns:w="http://schemas.openxmlformats.org/wordprocessingml/2006/main" xmlns:w14="http://schemas.microsoft.com/office/word/2010/wordml" xmlns:w15="http://schemas.microsoft.com/office/word/2012/wordml" xmlns:w16cex="http://schemas.microsoft.com/office/word/2018/wordml/cex" xmlns:w16cid="http://schemas.microsoft.com/office/word/2016/wordml/cid" xmlns:w16="http://schemas.microsoft.com/office/word/2018/wordml" xmlns:w16se="http://schemas.microsoft.com/office/word/2015/wordml/symex" xmlns:wpg="http://schemas.microsoft.com/office/word/2010/wordprocessingGroup" xmlns:wpi="http://schemas.microsoft.com/office/word/2010/wordprocessingInk" xmlns:wne="http://schemas.microsoft.com/office/word/2006/wordml" xmlns:wps="http://schemas.microsoft.com/office/word/2010/wordprocessingShape" mc:Ignorable="w14 w15 w16se w16cid w16 w16cex wp14">
   <w:abstractNum w:abstractNumId="0" w15:restartNumberingAfterBreak="0">
+    <w:nsid w:val="01FB3072"/>
+    <w:multiLevelType w:val="hybridMultilevel"/>
+    <w:tmpl w:val="C62C3D64"/>
+    <w:lvl w:ilvl="0" w:tplc="4009000F">
+      <w:start w:val="1"/>
+      <w:numFmt w:val="decimal"/>
+      <w:lvlText w:val="%1."/>
+      <w:lvlJc w:val="left"/>
+      <w:pPr>
+        <w:ind w:left="720" w:hanging="360"/>
+      </w:pPr>
+      <w:rPr>
+        <w:rFonts w:hint="default"/>
+      </w:rPr>
+    </w:lvl>
+    <w:lvl w:ilvl="1" w:tplc="40090019" w:tentative="1">
+      <w:start w:val="1"/>
+      <w:numFmt w:val="lowerLetter"/>
+      <w:lvlText w:val="%2."/>
+      <w:lvlJc w:val="left"/>
+      <w:pPr>
+        <w:ind w:left="1440" w:hanging="360"/>
+      </w:pPr>
+    </w:lvl>
+    <w:lvl w:ilvl="2" w:tplc="4009001B" w:tentative="1">
+      <w:start w:val="1"/>
+      <w:numFmt w:val="lowerRoman"/>
+      <w:lvlText w:val="%3."/>
+      <w:lvlJc w:val="right"/>
+      <w:pPr>
+        <w:ind w:left="2160" w:hanging="180"/>
+      </w:pPr>
+    </w:lvl>
+    <w:lvl w:ilvl="3" w:tplc="4009000F" w:tentative="1">
+      <w:start w:val="1"/>
+      <w:numFmt w:val="decimal"/>
+      <w:lvlText w:val="%4."/>
+      <w:lvlJc w:val="left"/>
+      <w:pPr>
+        <w:ind w:left="2880" w:hanging="360"/>
+      </w:pPr>
+    </w:lvl>
+    <w:lvl w:ilvl="4" w:tplc="40090019" w:tentative="1">
+      <w:start w:val="1"/>
+      <w:numFmt w:val="lowerLetter"/>
+      <w:lvlText w:val="%5."/>
+      <w:lvlJc w:val="left"/>
+      <w:pPr>
+        <w:ind w:left="3600" w:hanging="360"/>
+      </w:pPr>
+    </w:lvl>
+    <w:lvl w:ilvl="5" w:tplc="4009001B" w:tentative="1">
+      <w:start w:val="1"/>
+      <w:numFmt w:val="lowerRoman"/>
+      <w:lvlText w:val="%6."/>
+      <w:lvlJc w:val="right"/>
+      <w:pPr>
+        <w:ind w:left="4320" w:hanging="180"/>
+      </w:pPr>
+    </w:lvl>
+    <w:lvl w:ilvl="6" w:tplc="4009000F" w:tentative="1">
+      <w:start w:val="1"/>
+      <w:numFmt w:val="decimal"/>
+      <w:lvlText w:val="%7."/>
+      <w:lvlJc w:val="left"/>
+      <w:pPr>
+        <w:ind w:left="5040" w:hanging="360"/>
+      </w:pPr>
+    </w:lvl>
+    <w:lvl w:ilvl="7" w:tplc="40090019" w:tentative="1">
+      <w:start w:val="1"/>
+      <w:numFmt w:val="lowerLetter"/>
+      <w:lvlText w:val="%8."/>
+      <w:lvlJc w:val="left"/>
+      <w:pPr>
+        <w:ind w:left="5760" w:hanging="360"/>
+      </w:pPr>
+    </w:lvl>
+    <w:lvl w:ilvl="8" w:tplc="4009001B" w:tentative="1">
+      <w:start w:val="1"/>
+      <w:numFmt w:val="lowerRoman"/>
+      <w:lvlText w:val="%9."/>
+      <w:lvlJc w:val="right"/>
+      <w:pPr>
+        <w:ind w:left="6480" w:hanging="180"/>
+      </w:pPr>
+    </w:lvl>
+  </w:abstractNum>
+  <w:abstractNum w:abstractNumId="1" w15:restartNumberingAfterBreak="0">
     <w:nsid w:val="0DB34B33"/>
     <w:multiLevelType w:val="hybridMultilevel"/>
     <w:tmpl w:val="6FEE93A0"/>
@@ -15660,7 +15098,7 @@
       </w:rPr>
     </w:lvl>
   </w:abstractNum>
-  <w:abstractNum w:abstractNumId="1" w15:restartNumberingAfterBreak="0">
+  <w:abstractNum w:abstractNumId="2" w15:restartNumberingAfterBreak="0">
     <w:nsid w:val="0E25636A"/>
     <w:multiLevelType w:val="multilevel"/>
     <w:tmpl w:val="5F9C7074"/>
@@ -15809,7 +15247,7 @@
       </w:rPr>
     </w:lvl>
   </w:abstractNum>
-  <w:abstractNum w:abstractNumId="2" w15:restartNumberingAfterBreak="0">
+  <w:abstractNum w:abstractNumId="3" w15:restartNumberingAfterBreak="0">
     <w:nsid w:val="13C93D1A"/>
     <w:multiLevelType w:val="multilevel"/>
     <w:tmpl w:val="8472A004"/>
@@ -15958,7 +15396,7 @@
       </w:rPr>
     </w:lvl>
   </w:abstractNum>
-  <w:abstractNum w:abstractNumId="3" w15:restartNumberingAfterBreak="0">
+  <w:abstractNum w:abstractNumId="4" w15:restartNumberingAfterBreak="0">
     <w:nsid w:val="17985C41"/>
     <w:multiLevelType w:val="hybridMultilevel"/>
     <w:tmpl w:val="E012CF34"/>
@@ -16071,7 +15509,7 @@
       </w:rPr>
     </w:lvl>
   </w:abstractNum>
-  <w:abstractNum w:abstractNumId="4" w15:restartNumberingAfterBreak="0">
+  <w:abstractNum w:abstractNumId="5" w15:restartNumberingAfterBreak="0">
     <w:nsid w:val="18AB1B4F"/>
     <w:multiLevelType w:val="multilevel"/>
     <w:tmpl w:val="9D4CE6A6"/>
@@ -16220,7 +15658,120 @@
       </w:rPr>
     </w:lvl>
   </w:abstractNum>
-  <w:abstractNum w:abstractNumId="5" w15:restartNumberingAfterBreak="0">
+  <w:abstractNum w:abstractNumId="6" w15:restartNumberingAfterBreak="0">
+    <w:nsid w:val="23077045"/>
+    <w:multiLevelType w:val="hybridMultilevel"/>
+    <w:tmpl w:val="BF907708"/>
+    <w:lvl w:ilvl="0" w:tplc="40090001">
+      <w:start w:val="1"/>
+      <w:numFmt w:val="bullet"/>
+      <w:lvlText w:val=""/>
+      <w:lvlJc w:val="left"/>
+      <w:pPr>
+        <w:ind w:left="720" w:hanging="360"/>
+      </w:pPr>
+      <w:rPr>
+        <w:rFonts w:ascii="Symbol" w:hAnsi="Symbol" w:hint="default"/>
+      </w:rPr>
+    </w:lvl>
+    <w:lvl w:ilvl="1" w:tplc="40090003" w:tentative="1">
+      <w:start w:val="1"/>
+      <w:numFmt w:val="bullet"/>
+      <w:lvlText w:val="o"/>
+      <w:lvlJc w:val="left"/>
+      <w:pPr>
+        <w:ind w:left="1440" w:hanging="360"/>
+      </w:pPr>
+      <w:rPr>
+        <w:rFonts w:ascii="Courier New" w:hAnsi="Courier New" w:cs="Courier New" w:hint="default"/>
+      </w:rPr>
+    </w:lvl>
+    <w:lvl w:ilvl="2" w:tplc="40090005" w:tentative="1">
+      <w:start w:val="1"/>
+      <w:numFmt w:val="bullet"/>
+      <w:lvlText w:val=""/>
+      <w:lvlJc w:val="left"/>
+      <w:pPr>
+        <w:ind w:left="2160" w:hanging="360"/>
+      </w:pPr>
+      <w:rPr>
+        <w:rFonts w:ascii="Wingdings" w:hAnsi="Wingdings" w:hint="default"/>
+      </w:rPr>
+    </w:lvl>
+    <w:lvl w:ilvl="3" w:tplc="40090001" w:tentative="1">
+      <w:start w:val="1"/>
+      <w:numFmt w:val="bullet"/>
+      <w:lvlText w:val=""/>
+      <w:lvlJc w:val="left"/>
+      <w:pPr>
+        <w:ind w:left="2880" w:hanging="360"/>
+      </w:pPr>
+      <w:rPr>
+        <w:rFonts w:ascii="Symbol" w:hAnsi="Symbol" w:hint="default"/>
+      </w:rPr>
+    </w:lvl>
+    <w:lvl w:ilvl="4" w:tplc="40090003" w:tentative="1">
+      <w:start w:val="1"/>
+      <w:numFmt w:val="bullet"/>
+      <w:lvlText w:val="o"/>
+      <w:lvlJc w:val="left"/>
+      <w:pPr>
+        <w:ind w:left="3600" w:hanging="360"/>
+      </w:pPr>
+      <w:rPr>
+        <w:rFonts w:ascii="Courier New" w:hAnsi="Courier New" w:cs="Courier New" w:hint="default"/>
+      </w:rPr>
+    </w:lvl>
+    <w:lvl w:ilvl="5" w:tplc="40090005" w:tentative="1">
+      <w:start w:val="1"/>
+      <w:numFmt w:val="bullet"/>
+      <w:lvlText w:val=""/>
+      <w:lvlJc w:val="left"/>
+      <w:pPr>
+        <w:ind w:left="4320" w:hanging="360"/>
+      </w:pPr>
+      <w:rPr>
+        <w:rFonts w:ascii="Wingdings" w:hAnsi="Wingdings" w:hint="default"/>
+      </w:rPr>
+    </w:lvl>
+    <w:lvl w:ilvl="6" w:tplc="40090001" w:tentative="1">
+      <w:start w:val="1"/>
+      <w:numFmt w:val="bullet"/>
+      <w:lvlText w:val=""/>
+      <w:lvlJc w:val="left"/>
+      <w:pPr>
+        <w:ind w:left="5040" w:hanging="360"/>
+      </w:pPr>
+      <w:rPr>
+        <w:rFonts w:ascii="Symbol" w:hAnsi="Symbol" w:hint="default"/>
+      </w:rPr>
+    </w:lvl>
+    <w:lvl w:ilvl="7" w:tplc="40090003" w:tentative="1">
+      <w:start w:val="1"/>
+      <w:numFmt w:val="bullet"/>
+      <w:lvlText w:val="o"/>
+      <w:lvlJc w:val="left"/>
+      <w:pPr>
+        <w:ind w:left="5760" w:hanging="360"/>
+      </w:pPr>
+      <w:rPr>
+        <w:rFonts w:ascii="Courier New" w:hAnsi="Courier New" w:cs="Courier New" w:hint="default"/>
+      </w:rPr>
+    </w:lvl>
+    <w:lvl w:ilvl="8" w:tplc="40090005" w:tentative="1">
+      <w:start w:val="1"/>
+      <w:numFmt w:val="bullet"/>
+      <w:lvlText w:val=""/>
+      <w:lvlJc w:val="left"/>
+      <w:pPr>
+        <w:ind w:left="6480" w:hanging="360"/>
+      </w:pPr>
+      <w:rPr>
+        <w:rFonts w:ascii="Wingdings" w:hAnsi="Wingdings" w:hint="default"/>
+      </w:rPr>
+    </w:lvl>
+  </w:abstractNum>
+  <w:abstractNum w:abstractNumId="7" w15:restartNumberingAfterBreak="0">
     <w:nsid w:val="26B075AA"/>
     <w:multiLevelType w:val="hybridMultilevel"/>
     <w:tmpl w:val="912CBDD0"/>
@@ -16333,7 +15884,7 @@
       </w:rPr>
     </w:lvl>
   </w:abstractNum>
-  <w:abstractNum w:abstractNumId="6" w15:restartNumberingAfterBreak="0">
+  <w:abstractNum w:abstractNumId="8" w15:restartNumberingAfterBreak="0">
     <w:nsid w:val="2B355867"/>
     <w:multiLevelType w:val="multilevel"/>
     <w:tmpl w:val="72942682"/>
@@ -16482,7 +16033,7 @@
       </w:rPr>
     </w:lvl>
   </w:abstractNum>
-  <w:abstractNum w:abstractNumId="7" w15:restartNumberingAfterBreak="0">
+  <w:abstractNum w:abstractNumId="9" w15:restartNumberingAfterBreak="0">
     <w:nsid w:val="30EE630B"/>
     <w:multiLevelType w:val="hybridMultilevel"/>
     <w:tmpl w:val="EF9AA020"/>
@@ -16571,7 +16122,7 @@
       </w:pPr>
     </w:lvl>
   </w:abstractNum>
-  <w:abstractNum w:abstractNumId="8" w15:restartNumberingAfterBreak="0">
+  <w:abstractNum w:abstractNumId="10" w15:restartNumberingAfterBreak="0">
     <w:nsid w:val="37AF6A4A"/>
     <w:multiLevelType w:val="hybridMultilevel"/>
     <w:tmpl w:val="F2625DD6"/>
@@ -16684,7 +16235,7 @@
       </w:rPr>
     </w:lvl>
   </w:abstractNum>
-  <w:abstractNum w:abstractNumId="9" w15:restartNumberingAfterBreak="0">
+  <w:abstractNum w:abstractNumId="11" w15:restartNumberingAfterBreak="0">
     <w:nsid w:val="3ADB2ECF"/>
     <w:multiLevelType w:val="multilevel"/>
     <w:tmpl w:val="E2FEC676"/>
@@ -16833,7 +16384,7 @@
       </w:rPr>
     </w:lvl>
   </w:abstractNum>
-  <w:abstractNum w:abstractNumId="10" w15:restartNumberingAfterBreak="0">
+  <w:abstractNum w:abstractNumId="12" w15:restartNumberingAfterBreak="0">
     <w:nsid w:val="430B2C5D"/>
     <w:multiLevelType w:val="multilevel"/>
     <w:tmpl w:val="35D83048"/>
@@ -16982,7 +16533,7 @@
       </w:rPr>
     </w:lvl>
   </w:abstractNum>
-  <w:abstractNum w:abstractNumId="11" w15:restartNumberingAfterBreak="0">
+  <w:abstractNum w:abstractNumId="13" w15:restartNumberingAfterBreak="0">
     <w:nsid w:val="470E3973"/>
     <w:multiLevelType w:val="hybridMultilevel"/>
     <w:tmpl w:val="6FC41628"/>
@@ -17095,7 +16646,7 @@
       </w:rPr>
     </w:lvl>
   </w:abstractNum>
-  <w:abstractNum w:abstractNumId="12" w15:restartNumberingAfterBreak="0">
+  <w:abstractNum w:abstractNumId="14" w15:restartNumberingAfterBreak="0">
     <w:nsid w:val="48482A5B"/>
     <w:multiLevelType w:val="multilevel"/>
     <w:tmpl w:val="4B709770"/>
@@ -17244,7 +16795,7 @@
       </w:rPr>
     </w:lvl>
   </w:abstractNum>
-  <w:abstractNum w:abstractNumId="13" w15:restartNumberingAfterBreak="0">
+  <w:abstractNum w:abstractNumId="15" w15:restartNumberingAfterBreak="0">
     <w:nsid w:val="5C737E46"/>
     <w:multiLevelType w:val="multilevel"/>
     <w:tmpl w:val="36141202"/>
@@ -17357,7 +16908,7 @@
       </w:pPr>
     </w:lvl>
   </w:abstractNum>
-  <w:abstractNum w:abstractNumId="14" w15:restartNumberingAfterBreak="0">
+  <w:abstractNum w:abstractNumId="16" w15:restartNumberingAfterBreak="0">
     <w:nsid w:val="73182136"/>
     <w:multiLevelType w:val="hybridMultilevel"/>
     <w:tmpl w:val="94D07390"/>
@@ -17471,49 +17022,55 @@
     </w:lvl>
   </w:abstractNum>
   <w:num w:numId="1">
-    <w:abstractNumId w:val="6"/>
+    <w:abstractNumId w:val="8"/>
   </w:num>
   <w:num w:numId="2">
+    <w:abstractNumId w:val="15"/>
+  </w:num>
+  <w:num w:numId="3">
+    <w:abstractNumId w:val="3"/>
+  </w:num>
+  <w:num w:numId="4">
+    <w:abstractNumId w:val="14"/>
+  </w:num>
+  <w:num w:numId="5">
+    <w:abstractNumId w:val="7"/>
+  </w:num>
+  <w:num w:numId="6">
+    <w:abstractNumId w:val="12"/>
+  </w:num>
+  <w:num w:numId="7">
+    <w:abstractNumId w:val="16"/>
+  </w:num>
+  <w:num w:numId="8">
+    <w:abstractNumId w:val="2"/>
+  </w:num>
+  <w:num w:numId="9">
+    <w:abstractNumId w:val="9"/>
+  </w:num>
+  <w:num w:numId="10">
+    <w:abstractNumId w:val="10"/>
+  </w:num>
+  <w:num w:numId="11">
+    <w:abstractNumId w:val="11"/>
+  </w:num>
+  <w:num w:numId="12">
     <w:abstractNumId w:val="13"/>
   </w:num>
-  <w:num w:numId="3">
-    <w:abstractNumId w:val="2"/>
+  <w:num w:numId="13">
+    <w:abstractNumId w:val="1"/>
   </w:num>
-  <w:num w:numId="4">
-    <w:abstractNumId w:val="12"/>
-  </w:num>
-  <w:num w:numId="5">
+  <w:num w:numId="14">
     <w:abstractNumId w:val="5"/>
   </w:num>
-  <w:num w:numId="6">
-    <w:abstractNumId w:val="10"/>
+  <w:num w:numId="15">
+    <w:abstractNumId w:val="4"/>
   </w:num>
-  <w:num w:numId="7">
-    <w:abstractNumId w:val="14"/>
-  </w:num>
-  <w:num w:numId="8">
-    <w:abstractNumId w:val="1"/>
-  </w:num>
-  <w:num w:numId="9">
-    <w:abstractNumId w:val="7"/>
-  </w:num>
-  <w:num w:numId="10">
-    <w:abstractNumId w:val="8"/>
-  </w:num>
-  <w:num w:numId="11">
-    <w:abstractNumId w:val="9"/>
-  </w:num>
-  <w:num w:numId="12">
-    <w:abstractNumId w:val="11"/>
-  </w:num>
-  <w:num w:numId="13">
+  <w:num w:numId="16">
     <w:abstractNumId w:val="0"/>
   </w:num>
-  <w:num w:numId="14">
-    <w:abstractNumId w:val="4"/>
-  </w:num>
-  <w:num w:numId="15">
-    <w:abstractNumId w:val="3"/>
+  <w:num w:numId="17">
+    <w:abstractNumId w:val="6"/>
   </w:num>
 </w:numbering>
 </file>

</xml_diff>